<commit_message>
tervezes, nem hasznalt fajlok torlese
</commit_message>
<xml_diff>
--- a/Szakdoga.docx
+++ b/Szakdoga.docx
@@ -1,6 +1,6 @@
 
 <file path=word/document.xml><?xml version="1.0" encoding="utf-8"?>
-<w:document xmlns:wpc="http://schemas.microsoft.com/office/word/2010/wordprocessingCanvas" xmlns:cx="http://schemas.microsoft.com/office/drawing/2014/chartex" xmlns:cx1="http://schemas.microsoft.com/office/drawing/2015/9/8/chartex" xmlns:cx2="http://schemas.microsoft.com/office/drawing/2015/10/21/chartex" xmlns:cx3="http://schemas.microsoft.com/office/drawing/2016/5/9/chartex" xmlns:cx4="http://schemas.microsoft.com/office/drawing/2016/5/10/chartex" xmlns:cx5="http://schemas.microsoft.com/office/drawing/2016/5/11/chartex" xmlns:cx6="http://schemas.microsoft.com/office/drawing/2016/5/12/chartex" xmlns:cx7="http://schemas.microsoft.com/office/drawing/2016/5/13/chartex" xmlns:cx8="http://schemas.microsoft.com/office/drawing/2016/5/14/chartex" xmlns:mc="http://schemas.openxmlformats.org/markup-compatibility/2006" xmlns:aink="http://schemas.microsoft.com/office/drawing/2016/ink" xmlns:am3d="http://schemas.microsoft.com/office/drawing/2017/model3d" xmlns:o="urn:schemas-microsoft-com:office:office" xmlns:r="http://schemas.openxmlformats.org/officeDocument/2006/relationships" xmlns:m="http://schemas.openxmlformats.org/officeDocument/2006/math" xmlns:v="urn:schemas-microsoft-com:vml" xmlns:wp14="http://schemas.microsoft.com/office/word/2010/wordprocessingDrawing" xmlns:wp="http://schemas.openxmlformats.org/drawingml/2006/wordprocessingDrawing" xmlns:w10="urn:schemas-microsoft-com:office:word" xmlns:w="http://schemas.openxmlformats.org/wordprocessingml/2006/main" xmlns:w14="http://schemas.microsoft.com/office/word/2010/wordml" xmlns:w15="http://schemas.microsoft.com/office/word/2012/wordml" xmlns:w16cex="http://schemas.microsoft.com/office/word/2018/wordml/cex" xmlns:w16cid="http://schemas.microsoft.com/office/word/2016/wordml/cid" xmlns:w16="http://schemas.microsoft.com/office/word/2018/wordml" xmlns:w16se="http://schemas.microsoft.com/office/word/2015/wordml/symex" xmlns:wpg="http://schemas.microsoft.com/office/word/2010/wordprocessingGroup" xmlns:wpi="http://schemas.microsoft.com/office/word/2010/wordprocessingInk" xmlns:wne="http://schemas.microsoft.com/office/word/2006/wordml" xmlns:wps="http://schemas.microsoft.com/office/word/2010/wordprocessingShape" mc:Ignorable="w14 w15 w16se w16cid w16 w16cex wp14">
+<w:document xmlns:wpc="http://schemas.microsoft.com/office/word/2010/wordprocessingCanvas" xmlns:cx="http://schemas.microsoft.com/office/drawing/2014/chartex" xmlns:cx1="http://schemas.microsoft.com/office/drawing/2015/9/8/chartex" xmlns:cx2="http://schemas.microsoft.com/office/drawing/2015/10/21/chartex" xmlns:mc="http://schemas.openxmlformats.org/markup-compatibility/2006" xmlns:o="urn:schemas-microsoft-com:office:office" xmlns:r="http://schemas.openxmlformats.org/officeDocument/2006/relationships" xmlns:m="http://schemas.openxmlformats.org/officeDocument/2006/math" xmlns:v="urn:schemas-microsoft-com:vml" xmlns:wp14="http://schemas.microsoft.com/office/word/2010/wordprocessingDrawing" xmlns:wp="http://schemas.openxmlformats.org/drawingml/2006/wordprocessingDrawing" xmlns:w10="urn:schemas-microsoft-com:office:word" xmlns:w="http://schemas.openxmlformats.org/wordprocessingml/2006/main" xmlns:w14="http://schemas.microsoft.com/office/word/2010/wordml" xmlns:w15="http://schemas.microsoft.com/office/word/2012/wordml" xmlns:w16se="http://schemas.microsoft.com/office/word/2015/wordml/symex" xmlns:wpg="http://schemas.microsoft.com/office/word/2010/wordprocessingGroup" xmlns:wpi="http://schemas.microsoft.com/office/word/2010/wordprocessingInk" xmlns:wne="http://schemas.microsoft.com/office/word/2006/wordml" xmlns:wps="http://schemas.microsoft.com/office/word/2010/wordprocessingShape" mc:Ignorable="w14 w15 w16se wp14">
   <w:body>
     <w:p/>
     <w:p/>
@@ -316,11 +316,9 @@
             <w:pPr>
               <w:pStyle w:val="dco6"/>
             </w:pPr>
-            <w:proofErr w:type="spellStart"/>
             <w:r>
               <w:t>adjuntus</w:t>
             </w:r>
-            <w:proofErr w:type="spellEnd"/>
           </w:p>
         </w:tc>
         <w:tc>
@@ -882,13 +880,8 @@
         <w:spacing w:before="120" w:line="360" w:lineRule="auto"/>
       </w:pPr>
       <w:r>
-        <w:t xml:space="preserve">Manapság az Internet mára egy világméretű hálózattá </w:t>
-      </w:r>
-      <w:proofErr w:type="spellStart"/>
-      <w:r>
-        <w:t>nőtte</w:t>
-      </w:r>
-      <w:proofErr w:type="spellEnd"/>
+        <w:t>Manapság az Internet mára egy világméretű hálózattá nőtte</w:t>
+      </w:r>
       <w:r>
         <w:t xml:space="preserve"> </w:t>
       </w:r>
@@ -1026,23 +1019,7 @@
         <w:spacing w:line="360" w:lineRule="auto"/>
       </w:pPr>
       <w:r>
-        <w:t>Az ügyfélkapcsolat-menedzsment (</w:t>
-      </w:r>
-      <w:proofErr w:type="spellStart"/>
-      <w:r>
-        <w:t>Customer</w:t>
-      </w:r>
-      <w:proofErr w:type="spellEnd"/>
-      <w:r>
-        <w:t xml:space="preserve"> </w:t>
-      </w:r>
-      <w:proofErr w:type="spellStart"/>
-      <w:r>
-        <w:t>Relationship</w:t>
-      </w:r>
-      <w:proofErr w:type="spellEnd"/>
-      <w:r>
-        <w:t xml:space="preserve"> Management, CRM) </w:t>
+        <w:t xml:space="preserve">Az ügyfélkapcsolat-menedzsment (Customer Relationship Management, CRM) </w:t>
       </w:r>
       <w:r>
         <w:t>tulajdonképpen</w:t>
@@ -1551,19 +1528,11 @@
           <w:rFonts w:ascii="Times New Roman" w:hAnsi="Times New Roman" w:cs="Times New Roman"/>
         </w:rPr>
       </w:pPr>
-      <w:proofErr w:type="spellStart"/>
-      <w:r>
-        <w:rPr>
-          <w:rFonts w:ascii="Times New Roman" w:hAnsi="Times New Roman" w:cs="Times New Roman"/>
-        </w:rPr>
-        <w:t>call</w:t>
-      </w:r>
-      <w:proofErr w:type="spellEnd"/>
-      <w:r>
-        <w:rPr>
-          <w:rFonts w:ascii="Times New Roman" w:hAnsi="Times New Roman" w:cs="Times New Roman"/>
-        </w:rPr>
-        <w:t xml:space="preserve"> centerek fejlesztése, átszervezése, telepítése, létesítése </w:t>
+      <w:r>
+        <w:rPr>
+          <w:rFonts w:ascii="Times New Roman" w:hAnsi="Times New Roman" w:cs="Times New Roman"/>
+        </w:rPr>
+        <w:t xml:space="preserve">call centerek fejlesztése, átszervezése, telepítése, létesítése </w:t>
       </w:r>
     </w:p>
     <w:p>
@@ -1809,15 +1778,7 @@
                               <w:jc w:val="center"/>
                             </w:pPr>
                             <w:r>
-                              <w:t>(</w:t>
-                            </w:r>
-                            <w:proofErr w:type="gramStart"/>
-                            <w:r>
-                              <w:t>Forrás[</w:t>
-                            </w:r>
-                            <w:proofErr w:type="gramEnd"/>
-                            <w:r>
-                              <w:t>4])</w:t>
+                              <w:t>(Forrás[4])</w:t>
                             </w:r>
                           </w:p>
                         </w:txbxContent>
@@ -1920,15 +1881,7 @@
                         <w:jc w:val="center"/>
                       </w:pPr>
                       <w:r>
-                        <w:t>(</w:t>
-                      </w:r>
-                      <w:proofErr w:type="gramStart"/>
-                      <w:r>
-                        <w:t>Forrás[</w:t>
-                      </w:r>
-                      <w:proofErr w:type="gramEnd"/>
-                      <w:r>
-                        <w:t>4])</w:t>
+                        <w:t>(Forrás[4])</w:t>
                       </w:r>
                     </w:p>
                   </w:txbxContent>
@@ -2092,28 +2045,7 @@
         <w:spacing w:line="360" w:lineRule="auto"/>
       </w:pPr>
       <w:r>
-        <w:t xml:space="preserve">A rendszert az Spring </w:t>
-      </w:r>
-      <w:proofErr w:type="spellStart"/>
-      <w:r>
-        <w:t>Tool</w:t>
-      </w:r>
-      <w:proofErr w:type="spellEnd"/>
-      <w:r>
-        <w:t xml:space="preserve"> </w:t>
-      </w:r>
-      <w:proofErr w:type="spellStart"/>
-      <w:proofErr w:type="gramStart"/>
-      <w:r>
-        <w:t>Suite</w:t>
-      </w:r>
-      <w:proofErr w:type="spellEnd"/>
-      <w:r>
-        <w:t>(</w:t>
-      </w:r>
-      <w:proofErr w:type="gramEnd"/>
-      <w:r>
-        <w:t>STS)nevű nyílt forráskódú, platformfüggetlen szoftverkeretrendszer segítségével fejlesztettem, Java programozási nyelven.</w:t>
+        <w:t>A rendszert az Spring Tool Suite(STS)nevű nyílt forráskódú, platformfüggetlen szoftverkeretrendszer segítségével fejlesztettem, Java programozási nyelven.</w:t>
       </w:r>
     </w:p>
     <w:p>
@@ -2122,45 +2054,13 @@
       </w:pPr>
       <w:r>
         <w:lastRenderedPageBreak/>
-        <w:t xml:space="preserve">A projektet az </w:t>
-      </w:r>
-      <w:proofErr w:type="spellStart"/>
-      <w:r>
-        <w:t>Apache</w:t>
-      </w:r>
-      <w:proofErr w:type="spellEnd"/>
-      <w:r>
-        <w:t xml:space="preserve"> </w:t>
-      </w:r>
-      <w:proofErr w:type="spellStart"/>
-      <w:r>
-        <w:t>Maven</w:t>
-      </w:r>
-      <w:proofErr w:type="spellEnd"/>
-      <w:r>
-        <w:t xml:space="preserve"> </w:t>
-      </w:r>
-      <w:proofErr w:type="spellStart"/>
-      <w:r>
-        <w:t>plugin</w:t>
-      </w:r>
-      <w:proofErr w:type="spellEnd"/>
-      <w:r>
-        <w:t xml:space="preserve"> segítségével hoztam létre</w:t>
+        <w:t>A projektet az Apache Maven plugin segítségével hoztam létre</w:t>
       </w:r>
       <w:r>
         <w:t xml:space="preserve"> különböző modulokká felosztva</w:t>
       </w:r>
       <w:r>
-        <w:t xml:space="preserve"> és a </w:t>
-      </w:r>
-      <w:proofErr w:type="spellStart"/>
-      <w:r>
-        <w:t>Maven</w:t>
-      </w:r>
-      <w:proofErr w:type="spellEnd"/>
-      <w:r>
-        <w:t xml:space="preserve"> segítségével épül fel az alkalmazás. </w:t>
+        <w:t xml:space="preserve"> és a Maven segítségével épül fel az alkalmazás. </w:t>
       </w:r>
     </w:p>
     <w:p>
@@ -2182,15 +2082,7 @@
         <w:spacing w:line="360" w:lineRule="auto"/>
       </w:pPr>
       <w:r>
-        <w:t xml:space="preserve">Adattárolásra </w:t>
-      </w:r>
-      <w:proofErr w:type="spellStart"/>
-      <w:r>
-        <w:t>PostgreSQL</w:t>
-      </w:r>
-      <w:proofErr w:type="spellEnd"/>
-      <w:r>
-        <w:t xml:space="preserve"> relációs adatbázist használtam.</w:t>
+        <w:t>Adattárolásra PostgreSQL relációs adatbázist használtam.</w:t>
       </w:r>
     </w:p>
     <w:p>
@@ -2198,23 +2090,7 @@
         <w:spacing w:line="360" w:lineRule="auto"/>
       </w:pPr>
       <w:r>
-        <w:t xml:space="preserve">A webalkalmazást </w:t>
-      </w:r>
-      <w:proofErr w:type="spellStart"/>
-      <w:r>
-        <w:t>Apache</w:t>
-      </w:r>
-      <w:proofErr w:type="spellEnd"/>
-      <w:r>
-        <w:t xml:space="preserve"> </w:t>
-      </w:r>
-      <w:proofErr w:type="spellStart"/>
-      <w:r>
-        <w:t>Tomcat</w:t>
-      </w:r>
-      <w:proofErr w:type="spellEnd"/>
-      <w:r>
-        <w:t xml:space="preserve"> szerveren fejlesztettem, teszteltem.</w:t>
+        <w:t>A webalkalmazást Apache Tomcat szerveren fejlesztettem, teszteltem.</w:t>
       </w:r>
     </w:p>
     <w:p>
@@ -2222,29 +2098,11 @@
         <w:spacing w:line="360" w:lineRule="auto"/>
       </w:pPr>
       <w:r>
-        <w:t xml:space="preserve">A webes felület a </w:t>
-      </w:r>
-      <w:proofErr w:type="spellStart"/>
-      <w:r>
-        <w:t>Bootstrap</w:t>
-      </w:r>
-      <w:proofErr w:type="spellEnd"/>
-      <w:r>
-        <w:t xml:space="preserve"> front-end keretrendszerrel, </w:t>
-      </w:r>
-      <w:proofErr w:type="spellStart"/>
-      <w:r>
-        <w:t>Bootstrap</w:t>
-      </w:r>
-      <w:proofErr w:type="spellEnd"/>
-      <w:r>
-        <w:t xml:space="preserve"> </w:t>
-      </w:r>
-      <w:proofErr w:type="spellStart"/>
-      <w:r>
-        <w:t>icons</w:t>
-      </w:r>
-      <w:proofErr w:type="spellEnd"/>
+        <w:t xml:space="preserve">A webes felület a Bootstrap front-end keretrendszerrel, </w:t>
+      </w:r>
+      <w:r>
+        <w:t>Bootstrap icons</w:t>
+      </w:r>
       <w:r>
         <w:t xml:space="preserve"> betűtípus és ikonkészlettel valósítottam meg</w:t>
       </w:r>
@@ -2257,23 +2115,7 @@
         <w:spacing w:line="360" w:lineRule="auto"/>
       </w:pPr>
       <w:r>
-        <w:t xml:space="preserve">A projekt </w:t>
-      </w:r>
-      <w:proofErr w:type="spellStart"/>
-      <w:r>
-        <w:t>hosztolásához</w:t>
-      </w:r>
-      <w:proofErr w:type="spellEnd"/>
-      <w:r>
-        <w:t xml:space="preserve"> a </w:t>
-      </w:r>
-      <w:proofErr w:type="spellStart"/>
-      <w:r>
-        <w:t>Herokut</w:t>
-      </w:r>
-      <w:proofErr w:type="spellEnd"/>
-      <w:r>
-        <w:t xml:space="preserve"> választottam, lényegében ez egy platform szolgáltatás (PaaS) webalkalmazásokhoz</w:t>
+        <w:t>A projekt hosztolásához a Herokut választottam, lényegében ez egy platform szolgáltatás (PaaS) webalkalmazásokhoz</w:t>
       </w:r>
       <w:r>
         <w:t>.</w:t>
@@ -2284,23 +2126,7 @@
         <w:spacing w:line="360" w:lineRule="auto"/>
       </w:pPr>
       <w:r>
-        <w:t xml:space="preserve">A különböző diagramokat </w:t>
-      </w:r>
-      <w:proofErr w:type="spellStart"/>
-      <w:r>
-        <w:t>High-chart</w:t>
-      </w:r>
-      <w:proofErr w:type="spellEnd"/>
-      <w:r>
-        <w:t xml:space="preserve"> </w:t>
-      </w:r>
-      <w:proofErr w:type="spellStart"/>
-      <w:r>
-        <w:t>api</w:t>
-      </w:r>
-      <w:proofErr w:type="spellEnd"/>
-      <w:r>
-        <w:t xml:space="preserve"> segítségével jelenítettem meg.</w:t>
+        <w:t>A különböző diagramokat High-chart api segítségével jelenítettem meg.</w:t>
       </w:r>
     </w:p>
     <w:p>
@@ -2308,21 +2134,16 @@
         <w:spacing w:line="360" w:lineRule="auto"/>
       </w:pPr>
       <w:r>
-        <w:t xml:space="preserve">A projektet készítése során az </w:t>
-      </w:r>
-      <w:proofErr w:type="spellStart"/>
-      <w:r>
-        <w:t>Git</w:t>
-      </w:r>
-      <w:proofErr w:type="spellEnd"/>
-      <w:r>
-        <w:t xml:space="preserve"> verziókövető rendszert használtam</w:t>
+        <w:t>A relációs adatok kezelésére JPA használtam.</w:t>
       </w:r>
     </w:p>
     <w:p>
       <w:pPr>
         <w:spacing w:line="360" w:lineRule="auto"/>
       </w:pPr>
+      <w:r>
+        <w:t>A projektet készítése során az Git verziókövető rendszert használtam</w:t>
+      </w:r>
     </w:p>
     <w:p>
       <w:pPr>
@@ -2408,15 +2229,13 @@
         <w:spacing w:line="360" w:lineRule="auto"/>
       </w:pPr>
       <w:r>
-        <w:t>Először a Spring-</w:t>
-      </w:r>
-      <w:proofErr w:type="spellStart"/>
-      <w:r>
-        <w:t>et</w:t>
-      </w:r>
-      <w:proofErr w:type="spellEnd"/>
-      <w:r>
-        <w:t xml:space="preserve"> mutatom be, eztútán tovább haladva a Spring Bootot is, hiszen az alkalmazásomat ennek a keretrendszernek a használatával valósítottam meg.</w:t>
+        <w:t>Elő</w:t>
+      </w:r>
+      <w:r>
+        <w:t>ször a Spring-et mutatom be, ezu</w:t>
+      </w:r>
+      <w:r>
+        <w:t>tán tovább haladva a Spring Bootot is, hiszen az alkalmazásomat ennek a keretrendszernek a használatával valósítottam meg.</w:t>
       </w:r>
     </w:p>
     <w:p>
@@ -2432,23 +2251,7 @@
         <w:t>A Spring egy nyílt forráskódú keretrendszer</w:t>
       </w:r>
       <w:r>
-        <w:t>, amely az IOC (</w:t>
-      </w:r>
-      <w:proofErr w:type="spellStart"/>
-      <w:r>
-        <w:t>Inversion</w:t>
-      </w:r>
-      <w:proofErr w:type="spellEnd"/>
-      <w:r>
-        <w:t xml:space="preserve"> of </w:t>
-      </w:r>
-      <w:proofErr w:type="spellStart"/>
-      <w:r>
-        <w:t>Control</w:t>
-      </w:r>
-      <w:proofErr w:type="spellEnd"/>
-      <w:r>
-        <w:t>, fordított vezérlés) tervezési mint</w:t>
+        <w:t>, amely az IOC (Inversion of Control, fordított vezérlés) tervezési mint</w:t>
       </w:r>
       <w:r>
         <w:t>ára alapszik</w:t>
@@ -2475,37 +2278,21 @@
         <w:t>, az IOC</w:t>
       </w:r>
       <w:r>
-        <w:t xml:space="preserve"> a </w:t>
-      </w:r>
-      <w:proofErr w:type="spellStart"/>
-      <w:r>
-        <w:t>Dependency</w:t>
-      </w:r>
-      <w:proofErr w:type="spellEnd"/>
+        <w:t xml:space="preserve"> a Dependency Injection (függőség injektálás) </w:t>
+      </w:r>
+      <w:r>
+        <w:t>támogatásával</w:t>
+      </w:r>
       <w:r>
         <w:t xml:space="preserve"> </w:t>
       </w:r>
-      <w:proofErr w:type="spellStart"/>
-      <w:r>
-        <w:t>Injection</w:t>
-      </w:r>
-      <w:proofErr w:type="spellEnd"/>
-      <w:r>
-        <w:t xml:space="preserve"> (függőség injektálás) </w:t>
-      </w:r>
-      <w:r>
-        <w:t>támogatásával</w:t>
+      <w:r>
+        <w:t>végzi</w:t>
       </w:r>
       <w:r>
         <w:t xml:space="preserve"> </w:t>
       </w:r>
       <w:r>
-        <w:t>végzi</w:t>
-      </w:r>
-      <w:r>
-        <w:t xml:space="preserve"> </w:t>
-      </w:r>
-      <w:r>
         <w:t>el</w:t>
       </w:r>
       <w:r>
@@ -2521,15 +2308,7 @@
         <w:t>szokásos</w:t>
       </w:r>
       <w:r>
-        <w:t xml:space="preserve"> módszer a kód </w:t>
-      </w:r>
-      <w:proofErr w:type="spellStart"/>
-      <w:r>
-        <w:t>struktúrálására</w:t>
-      </w:r>
-      <w:proofErr w:type="spellEnd"/>
-      <w:r>
-        <w:t xml:space="preserve"> az, hogy a szolgáltatások elérésének módját az alapvető logika részeként implementáljuk. Egy másik </w:t>
+        <w:t xml:space="preserve"> módszer a kód struktúrálására az, hogy a szolgáltatások elérésének módját az alapvető logika részeként implementáljuk. Egy másik </w:t>
       </w:r>
       <w:r>
         <w:t>metódus</w:t>
@@ -2563,21 +2342,8 @@
         <w:t>típusú</w:t>
       </w:r>
       <w:r>
-        <w:t xml:space="preserve"> módszert hívjuk </w:t>
-      </w:r>
-      <w:proofErr w:type="spellStart"/>
-      <w:r>
-        <w:t>Dependency</w:t>
-      </w:r>
-      <w:proofErr w:type="spellEnd"/>
-      <w:r>
-        <w:t xml:space="preserve"> </w:t>
-      </w:r>
-      <w:proofErr w:type="spellStart"/>
-      <w:r>
-        <w:t>Injection-nek</w:t>
-      </w:r>
-      <w:proofErr w:type="spellEnd"/>
+        <w:t xml:space="preserve"> módszert hívjuk Dependency Injection-nek</w:t>
+      </w:r>
       <w:r>
         <w:t>.</w:t>
       </w:r>
@@ -2794,15 +2560,7 @@
                               <w:jc w:val="center"/>
                             </w:pPr>
                             <w:r>
-                              <w:t>(</w:t>
-                            </w:r>
-                            <w:proofErr w:type="gramStart"/>
-                            <w:r>
-                              <w:t>Forrás[</w:t>
-                            </w:r>
-                            <w:proofErr w:type="gramEnd"/>
-                            <w:r>
-                              <w:t>4])</w:t>
+                              <w:t>(Forrás[4])</w:t>
                             </w:r>
                           </w:p>
                           <w:p/>
@@ -2907,15 +2665,7 @@
                         <w:jc w:val="center"/>
                       </w:pPr>
                       <w:r>
-                        <w:t>(</w:t>
-                      </w:r>
-                      <w:proofErr w:type="gramStart"/>
-                      <w:r>
-                        <w:t>Forrás[</w:t>
-                      </w:r>
-                      <w:proofErr w:type="gramEnd"/>
-                      <w:r>
-                        <w:t>4])</w:t>
+                        <w:t>(Forrás[4])</w:t>
                       </w:r>
                     </w:p>
                     <w:p/>
@@ -2952,15 +2702,7 @@
         <w:t>eltérő</w:t>
       </w:r>
       <w:r>
-        <w:t xml:space="preserve"> beállításait, mint például a </w:t>
-      </w:r>
-      <w:proofErr w:type="spellStart"/>
-      <w:r>
-        <w:t>Maven</w:t>
-      </w:r>
-      <w:proofErr w:type="spellEnd"/>
-      <w:r>
-        <w:t xml:space="preserve"> függőségek hozzáadását és az XML fájlok konfigurálását a fejlesztőnek kell </w:t>
+        <w:t xml:space="preserve"> beállításait, mint például a Maven függőségek hozzáadását és az XML fájlok konfigurálását a fejlesztőnek kell </w:t>
       </w:r>
       <w:r>
         <w:t>kiviteleznie</w:t>
@@ -3014,13 +2756,8 @@
         <w:t xml:space="preserve"> az</w:t>
       </w:r>
       <w:r>
-        <w:t xml:space="preserve"> implementálására </w:t>
-      </w:r>
-      <w:proofErr w:type="gramStart"/>
-      <w:r>
-        <w:t>fordíthassák .</w:t>
-      </w:r>
-      <w:proofErr w:type="gramEnd"/>
+        <w:t xml:space="preserve"> implementálására fordíthassák .</w:t>
+      </w:r>
     </w:p>
     <w:p>
       <w:pPr>
@@ -3045,521 +2782,512 @@
           <w:sz w:val="28"/>
           <w:szCs w:val="28"/>
         </w:rPr>
-        <w:t xml:space="preserve">3.2 </w:t>
-      </w:r>
-      <w:proofErr w:type="spellStart"/>
-      <w:r>
+        <w:t>3.2 Maven</w:t>
+      </w:r>
+    </w:p>
+    <w:p>
+      <w:pPr>
+        <w:spacing w:line="360" w:lineRule="auto"/>
+      </w:pPr>
+      <w:r>
+        <w:t>Az Apache Maven egy csomagoló keretrendszer Java projektekhez. Egyik legfontosabb feladata, hogy automatizál folyamatokat. A Maven egyrész</w:t>
+      </w:r>
+      <w:r>
+        <w:t>ről</w:t>
+      </w:r>
+      <w:r>
+        <w:t xml:space="preserve"> leírja, hogy </w:t>
+      </w:r>
+      <w:r>
+        <w:t>miként is</w:t>
+      </w:r>
+      <w:r>
+        <w:t xml:space="preserve"> épül fel a projekt, másrész</w:t>
+      </w:r>
+      <w:r>
+        <w:t>ről pedig</w:t>
+      </w:r>
+      <w:r>
+        <w:t xml:space="preserve"> meghatározza a projekt függőségeit</w:t>
+      </w:r>
+      <w:r>
+        <w:t>(dependency)</w:t>
+      </w:r>
+      <w:r>
+        <w:t xml:space="preserve"> más moduloktól, vagy külső függvénykönyvtáraktól, amely csomagokat a build folyamat során automatikusan le is tölt. </w:t>
+      </w:r>
+      <w:r>
+        <w:t>Mind e</w:t>
+      </w:r>
+      <w:r>
+        <w:t xml:space="preserve">zen információk egy xml fájlban vannak eltárolva, melynek neve pom.xml. A külső </w:t>
+      </w:r>
+      <w:r>
+        <w:t>package-ket</w:t>
+      </w:r>
+      <w:r>
+        <w:t xml:space="preserve"> dinamikusan tölti le egy, vagy több repository</w:t>
+      </w:r>
+      <w:r>
+        <w:t>-</w:t>
+      </w:r>
+      <w:r>
+        <w:t xml:space="preserve">ból, ez általában a központi Maven repository. A letöltött csomagokat a Maven helyi gyorsítótárban tárolja. </w:t>
+      </w:r>
+    </w:p>
+    <w:p>
+      <w:pPr>
+        <w:spacing w:line="360" w:lineRule="auto"/>
+      </w:pPr>
+      <w:r>
+        <w:t xml:space="preserve">A </w:t>
+      </w:r>
+      <w:r>
+        <w:t xml:space="preserve">már említett </w:t>
+      </w:r>
+      <w:r>
+        <w:t xml:space="preserve">pom.xml </w:t>
+      </w:r>
+      <w:r>
+        <w:t>file</w:t>
+      </w:r>
+      <w:r>
+        <w:t xml:space="preserve"> (pom = Project Object Model)</w:t>
+      </w:r>
+      <w:r>
+        <w:t xml:space="preserve"> tartalmazza</w:t>
+      </w:r>
+      <w:r>
+        <w:t xml:space="preserve"> </w:t>
+      </w:r>
+      <w:r>
+        <w:t>az összes</w:t>
+      </w:r>
+      <w:r>
+        <w:t xml:space="preserve"> olyan </w:t>
+      </w:r>
+      <w:r>
+        <w:t>adatot</w:t>
+      </w:r>
+      <w:r>
+        <w:t xml:space="preserve">, ami </w:t>
+      </w:r>
+      <w:r>
+        <w:t xml:space="preserve">elengedhetetlen </w:t>
+      </w:r>
+      <w:r>
+        <w:t xml:space="preserve">egy </w:t>
+      </w:r>
+      <w:r>
+        <w:t>program</w:t>
+      </w:r>
+      <w:r>
+        <w:t xml:space="preserve"> buildeléséhez. Ez </w:t>
+      </w:r>
+      <w:r>
+        <w:t>többnyire</w:t>
+      </w:r>
+      <w:r>
+        <w:t xml:space="preserve"> magában foglalja a projekt nevét, tulajdonosát és a függőségek listáját. A </w:t>
+      </w:r>
+      <w:r>
+        <w:t xml:space="preserve">kiterjedtebb </w:t>
+      </w:r>
+      <w:r>
+        <w:t xml:space="preserve">projekteket általában szétszedik különálló modulokká, ahol minden modulhoz külön tartozik egy pom fájl. </w:t>
+      </w:r>
+      <w:r>
+        <w:t>Ilyenkor</w:t>
+      </w:r>
+      <w:r>
+        <w:t xml:space="preserve"> annak a projektnek a pom</w:t>
+      </w:r>
+      <w:r>
+        <w:t>.xml</w:t>
+      </w:r>
+      <w:r>
+        <w:t xml:space="preserve"> fájlja, ami </w:t>
+      </w:r>
+      <w:r>
+        <w:t xml:space="preserve">magában foglalja </w:t>
+      </w:r>
+      <w:r>
+        <w:t xml:space="preserve">a modulokat, lesz a gyökere az alkalmazásnak, ennek segítségével </w:t>
+      </w:r>
+      <w:r>
+        <w:t>könnyedén</w:t>
+      </w:r>
+      <w:r>
+        <w:t xml:space="preserve"> lehet buildelni az összes modult.</w:t>
+      </w:r>
+      <w:r>
+        <w:t xml:space="preserve"> Az én projektemnél csak egy modult </w:t>
+      </w:r>
+      <w:r>
+        <w:t>használtam.</w:t>
+      </w:r>
+    </w:p>
+    <w:p>
+      <w:pPr>
+        <w:spacing w:line="360" w:lineRule="auto"/>
+      </w:pPr>
+    </w:p>
+    <w:p>
+      <w:pPr>
+        <w:spacing w:line="360" w:lineRule="auto"/>
         <w:rPr>
           <w:sz w:val="28"/>
           <w:szCs w:val="28"/>
         </w:rPr>
-        <w:t>Maven</w:t>
-      </w:r>
-      <w:proofErr w:type="spellEnd"/>
-    </w:p>
-    <w:p>
-      <w:pPr>
-        <w:spacing w:line="360" w:lineRule="auto"/>
-      </w:pPr>
-      <w:r>
-        <w:t xml:space="preserve">Az </w:t>
-      </w:r>
-      <w:proofErr w:type="spellStart"/>
-      <w:r>
-        <w:t>Apache</w:t>
-      </w:r>
-      <w:proofErr w:type="spellEnd"/>
-      <w:r>
-        <w:t xml:space="preserve"> </w:t>
-      </w:r>
-      <w:proofErr w:type="spellStart"/>
-      <w:r>
-        <w:t>Maven</w:t>
-      </w:r>
-      <w:proofErr w:type="spellEnd"/>
-      <w:r>
-        <w:t xml:space="preserve"> egy csomagoló keretrendszer Java projektekhez. Egyik legfontosabb feladata, hogy automatizál folyamatokat. A </w:t>
-      </w:r>
-      <w:proofErr w:type="spellStart"/>
-      <w:r>
-        <w:t>Maven</w:t>
-      </w:r>
-      <w:proofErr w:type="spellEnd"/>
-      <w:r>
-        <w:t xml:space="preserve"> egyrész</w:t>
-      </w:r>
-      <w:r>
-        <w:t>ről</w:t>
-      </w:r>
-      <w:r>
-        <w:t xml:space="preserve"> leírja, hogy </w:t>
-      </w:r>
-      <w:r>
-        <w:t>miként is</w:t>
-      </w:r>
-      <w:r>
-        <w:t xml:space="preserve"> épül fel a projekt, másrész</w:t>
-      </w:r>
-      <w:r>
-        <w:t>ről pedig</w:t>
-      </w:r>
-      <w:r>
-        <w:t xml:space="preserve"> meghatározza a projekt függőségeit</w:t>
-      </w:r>
-      <w:r>
-        <w:t>(</w:t>
-      </w:r>
-      <w:proofErr w:type="spellStart"/>
-      <w:r>
-        <w:t>dependency</w:t>
-      </w:r>
-      <w:proofErr w:type="spellEnd"/>
-      <w:r>
-        <w:t>)</w:t>
-      </w:r>
-      <w:r>
-        <w:t xml:space="preserve"> más moduloktól, vagy külső függvénykönyvtáraktól, amely csomagokat a </w:t>
-      </w:r>
-      <w:proofErr w:type="spellStart"/>
-      <w:r>
-        <w:t>build</w:t>
-      </w:r>
-      <w:proofErr w:type="spellEnd"/>
-      <w:r>
-        <w:t xml:space="preserve"> folyamat során automatikusan le is tölt. </w:t>
-      </w:r>
-      <w:r>
-        <w:t>Mind e</w:t>
-      </w:r>
-      <w:r>
-        <w:t xml:space="preserve">zen információk egy </w:t>
-      </w:r>
-      <w:proofErr w:type="spellStart"/>
-      <w:r>
-        <w:t>xml</w:t>
-      </w:r>
-      <w:proofErr w:type="spellEnd"/>
-      <w:r>
-        <w:t xml:space="preserve"> fájlban vannak eltárolva, melynek neve pom.xml. A külső </w:t>
-      </w:r>
-      <w:proofErr w:type="spellStart"/>
-      <w:r>
-        <w:t>package</w:t>
-      </w:r>
-      <w:proofErr w:type="spellEnd"/>
-      <w:r>
-        <w:t>-ket</w:t>
-      </w:r>
-      <w:r>
-        <w:t xml:space="preserve"> dinamikusan tölti le egy, vagy több </w:t>
-      </w:r>
-      <w:proofErr w:type="spellStart"/>
-      <w:r>
-        <w:t>repository</w:t>
-      </w:r>
-      <w:r>
-        <w:t>-</w:t>
-      </w:r>
-      <w:r>
-        <w:t>ból</w:t>
-      </w:r>
-      <w:proofErr w:type="spellEnd"/>
-      <w:r>
-        <w:t xml:space="preserve">, ez általában a központi </w:t>
-      </w:r>
-      <w:proofErr w:type="spellStart"/>
-      <w:r>
-        <w:t>Maven</w:t>
-      </w:r>
-      <w:proofErr w:type="spellEnd"/>
-      <w:r>
-        <w:t xml:space="preserve"> </w:t>
-      </w:r>
-      <w:proofErr w:type="spellStart"/>
-      <w:r>
-        <w:t>repository</w:t>
-      </w:r>
-      <w:proofErr w:type="spellEnd"/>
-      <w:r>
-        <w:t xml:space="preserve">. A letöltött csomagokat a </w:t>
-      </w:r>
-      <w:proofErr w:type="spellStart"/>
-      <w:r>
-        <w:t>Maven</w:t>
-      </w:r>
-      <w:proofErr w:type="spellEnd"/>
-      <w:r>
-        <w:t xml:space="preserve"> helyi gyorsítótárban tárolja. </w:t>
-      </w:r>
-    </w:p>
-    <w:p>
-      <w:pPr>
-        <w:spacing w:line="360" w:lineRule="auto"/>
-      </w:pPr>
-      <w:r>
-        <w:t xml:space="preserve">A </w:t>
-      </w:r>
-      <w:r>
-        <w:t xml:space="preserve">már említett </w:t>
-      </w:r>
-      <w:r>
-        <w:t xml:space="preserve">pom.xml </w:t>
-      </w:r>
-      <w:r>
-        <w:t>file</w:t>
-      </w:r>
-      <w:r>
-        <w:t xml:space="preserve"> (</w:t>
-      </w:r>
-      <w:proofErr w:type="spellStart"/>
-      <w:r>
-        <w:t>pom</w:t>
-      </w:r>
-      <w:proofErr w:type="spellEnd"/>
-      <w:r>
-        <w:t xml:space="preserve"> = Project </w:t>
-      </w:r>
-      <w:proofErr w:type="spellStart"/>
-      <w:r>
-        <w:t>Object</w:t>
-      </w:r>
-      <w:proofErr w:type="spellEnd"/>
-      <w:r>
-        <w:t xml:space="preserve"> </w:t>
-      </w:r>
-      <w:proofErr w:type="spellStart"/>
-      <w:r>
-        <w:t>Model</w:t>
-      </w:r>
-      <w:proofErr w:type="spellEnd"/>
-      <w:r>
-        <w:t>)</w:t>
-      </w:r>
-      <w:r>
-        <w:t xml:space="preserve"> tartalmazza</w:t>
-      </w:r>
-      <w:r>
-        <w:t xml:space="preserve"> </w:t>
-      </w:r>
-      <w:r>
-        <w:t>az összes</w:t>
-      </w:r>
-      <w:r>
-        <w:t xml:space="preserve"> olyan </w:t>
-      </w:r>
-      <w:r>
-        <w:t>adatot</w:t>
-      </w:r>
-      <w:r>
-        <w:t xml:space="preserve">, ami </w:t>
-      </w:r>
-      <w:r>
-        <w:t xml:space="preserve">elengedhetetlen </w:t>
-      </w:r>
-      <w:r>
-        <w:t xml:space="preserve">egy </w:t>
-      </w:r>
-      <w:r>
-        <w:t>program</w:t>
-      </w:r>
-      <w:r>
-        <w:t xml:space="preserve"> </w:t>
-      </w:r>
-      <w:proofErr w:type="spellStart"/>
-      <w:r>
-        <w:t>buildeléséhez</w:t>
-      </w:r>
-      <w:proofErr w:type="spellEnd"/>
-      <w:r>
-        <w:t xml:space="preserve">. Ez </w:t>
-      </w:r>
-      <w:r>
-        <w:t>többnyire</w:t>
-      </w:r>
-      <w:r>
-        <w:t xml:space="preserve"> magában foglalja a projekt nevét, tulajdonosát és a függőségek listáját. A </w:t>
-      </w:r>
-      <w:proofErr w:type="spellStart"/>
-      <w:r>
-        <w:t>kiterjedtebb</w:t>
-      </w:r>
-      <w:proofErr w:type="spellEnd"/>
-      <w:r>
-        <w:t xml:space="preserve"> </w:t>
-      </w:r>
-      <w:r>
-        <w:t xml:space="preserve">projekteket általában szétszedik különálló modulokká, ahol minden modulhoz külön tartozik egy </w:t>
-      </w:r>
-      <w:proofErr w:type="spellStart"/>
-      <w:r>
-        <w:t>pom</w:t>
-      </w:r>
-      <w:proofErr w:type="spellEnd"/>
-      <w:r>
-        <w:t xml:space="preserve"> fájl. </w:t>
-      </w:r>
-      <w:r>
-        <w:t>Ilyenkor</w:t>
-      </w:r>
-      <w:r>
-        <w:t xml:space="preserve"> annak a projektnek a pom</w:t>
-      </w:r>
-      <w:r>
-        <w:t>.xml</w:t>
-      </w:r>
-      <w:r>
-        <w:t xml:space="preserve"> fájlja, ami </w:t>
-      </w:r>
-      <w:r>
-        <w:t xml:space="preserve">magában foglalja </w:t>
-      </w:r>
-      <w:r>
-        <w:t xml:space="preserve">a modulokat, lesz a gyökere az alkalmazásnak, ennek segítségével </w:t>
-      </w:r>
-      <w:r>
-        <w:t>könnyedén</w:t>
-      </w:r>
-      <w:r>
-        <w:t xml:space="preserve"> lehet </w:t>
-      </w:r>
-      <w:proofErr w:type="spellStart"/>
-      <w:r>
-        <w:t>buildelni</w:t>
-      </w:r>
-      <w:proofErr w:type="spellEnd"/>
-      <w:r>
-        <w:t xml:space="preserve"> az összes modult.</w:t>
-      </w:r>
-      <w:r>
-        <w:t xml:space="preserve"> Az én projektemnél csak egy modult </w:t>
-      </w:r>
-      <w:r>
-        <w:t>használtam.</w:t>
-      </w:r>
-    </w:p>
-    <w:p>
-      <w:pPr>
-        <w:spacing w:line="360" w:lineRule="auto"/>
-      </w:pPr>
-    </w:p>
-    <w:p>
-      <w:pPr>
-        <w:spacing w:line="360" w:lineRule="auto"/>
+      </w:pPr>
+      <w:r>
         <w:rPr>
           <w:sz w:val="28"/>
           <w:szCs w:val="28"/>
         </w:rPr>
-      </w:pPr>
-      <w:r>
+        <w:t>3.3 PostgreSQL</w:t>
+      </w:r>
+    </w:p>
+    <w:p>
+      <w:pPr>
+        <w:spacing w:line="360" w:lineRule="auto"/>
+      </w:pPr>
+      <w:r>
+        <w:t>A PostgreSQL</w:t>
+      </w:r>
+      <w:r>
+        <w:rPr>
+          <w:sz w:val="22"/>
+          <w:szCs w:val="22"/>
+        </w:rPr>
+        <w:t xml:space="preserve"> </w:t>
+      </w:r>
+      <w:r>
+        <w:t xml:space="preserve">egy nyílt-forráskódú relációs adatbázis-kezelő rendszer (RDBMS). A relációs adatbázis az adatokat táblákba </w:t>
+      </w:r>
+      <w:r>
+        <w:t>rendezi</w:t>
+      </w:r>
+      <w:r>
+        <w:t xml:space="preserve">, </w:t>
+      </w:r>
+      <w:r>
+        <w:t>szerkezete</w:t>
+      </w:r>
+      <w:r>
+        <w:t xml:space="preserve">: az adatok azonos </w:t>
+      </w:r>
+      <w:r>
+        <w:t>összetételű</w:t>
+      </w:r>
+      <w:r>
+        <w:t xml:space="preserve"> sorokként kerülnek be egy táblába, ez a rekord. A felépítést, azaz a </w:t>
+      </w:r>
+      <w:r>
+        <w:t>megőrzendő</w:t>
+      </w:r>
+      <w:r>
+        <w:t xml:space="preserve"> adatokat az oszlopok határozzák meg, ez pedig a mező. A tábla így egy egyedtípust reprezentál. Ha egy mezőt elsődleges kulcsnak jelölünk ki, akkor annak értéke egyértelműen meghatározza a rekordot, nem ismétlődhet. Ezt </w:t>
+      </w:r>
+      <w:r>
+        <w:t xml:space="preserve">kiaknázva </w:t>
+      </w:r>
+      <w:r>
+        <w:t>megadhatjuk ezt a mezőt egy</w:t>
+      </w:r>
+      <w:r>
+        <w:t xml:space="preserve"> </w:t>
+      </w:r>
+      <w:r>
+        <w:t xml:space="preserve">másik táblában idegen kulcsnak jelölve, majd lekérdezéseknél egyesíthetjük a táblákat a kulcsértékek alapján. Minden relációs adatbázis-kezelő rendszer, így a </w:t>
+      </w:r>
+      <w:r>
+        <w:t>PostgreSQL</w:t>
+      </w:r>
+      <w:r>
+        <w:rPr>
+          <w:sz w:val="22"/>
+          <w:szCs w:val="22"/>
+        </w:rPr>
+        <w:t xml:space="preserve"> </w:t>
+      </w:r>
+      <w:r>
+        <w:t xml:space="preserve">is az SQL (Structured Query Language, azaz struktúrált </w:t>
+      </w:r>
+      <w:r>
+        <w:lastRenderedPageBreak/>
+        <w:t xml:space="preserve">lekérdező nyelv) nyelvet használja az adatbázis létrehozására, módosítására és az adatok lekérdezésére. A </w:t>
+      </w:r>
+      <w:r>
+        <w:t>PostgreSQL</w:t>
+      </w:r>
+      <w:r>
+        <w:rPr>
+          <w:sz w:val="22"/>
+          <w:szCs w:val="22"/>
+        </w:rPr>
+        <w:t xml:space="preserve"> </w:t>
+      </w:r>
+      <w:r>
+        <w:t>biztosít grafikus felületet az adatbázisok kezelésére. Én a munkám során parancssort és a p</w:t>
+      </w:r>
+      <w:r>
+        <w:t>gAdmin-t</w:t>
+      </w:r>
+      <w:r>
+        <w:t xml:space="preserve"> használtam, ami egy </w:t>
+      </w:r>
+      <w:r>
+        <w:t>PostgreSQL</w:t>
+      </w:r>
+      <w:r>
+        <w:rPr>
+          <w:sz w:val="22"/>
+          <w:szCs w:val="22"/>
+        </w:rPr>
+        <w:t xml:space="preserve"> </w:t>
+      </w:r>
+      <w:r>
+        <w:t>adatbázisok kezelésére írt grafikus felületet biztosító eszköz.</w:t>
+      </w:r>
+    </w:p>
+    <w:p>
+      <w:pPr>
+        <w:spacing w:line="360" w:lineRule="auto"/>
+      </w:pPr>
+    </w:p>
+    <w:p>
+      <w:pPr>
+        <w:spacing w:line="360" w:lineRule="auto"/>
         <w:rPr>
           <w:sz w:val="28"/>
           <w:szCs w:val="28"/>
         </w:rPr>
-        <w:t xml:space="preserve">3.3 </w:t>
-      </w:r>
-      <w:proofErr w:type="spellStart"/>
+      </w:pPr>
       <w:r>
         <w:rPr>
           <w:sz w:val="28"/>
           <w:szCs w:val="28"/>
         </w:rPr>
-        <w:t>PostgreSQL</w:t>
-      </w:r>
-      <w:proofErr w:type="spellEnd"/>
-    </w:p>
-    <w:p>
-      <w:pPr>
-        <w:spacing w:line="360" w:lineRule="auto"/>
-      </w:pPr>
-      <w:r>
-        <w:t xml:space="preserve">A </w:t>
-      </w:r>
-      <w:proofErr w:type="spellStart"/>
-      <w:r>
-        <w:t>PostgreSQL</w:t>
-      </w:r>
-      <w:proofErr w:type="spellEnd"/>
-      <w:r>
-        <w:rPr>
-          <w:sz w:val="22"/>
-          <w:szCs w:val="22"/>
-        </w:rPr>
-        <w:t xml:space="preserve"> </w:t>
-      </w:r>
-      <w:r>
-        <w:t xml:space="preserve">egy nyílt-forráskódú relációs adatbázis-kezelő rendszer (RDBMS). A relációs adatbázis az adatokat táblákba </w:t>
-      </w:r>
-      <w:r>
-        <w:t>rendezi</w:t>
-      </w:r>
-      <w:r>
-        <w:t xml:space="preserve">, </w:t>
-      </w:r>
-      <w:r>
-        <w:t>szerkezete</w:t>
-      </w:r>
-      <w:r>
-        <w:t xml:space="preserve">: az adatok azonos </w:t>
-      </w:r>
-      <w:r>
-        <w:t>összetételű</w:t>
-      </w:r>
-      <w:r>
-        <w:t xml:space="preserve"> sorokként kerülnek be egy táblába, ez a rekord. A felépítést, azaz a </w:t>
-      </w:r>
-      <w:r>
-        <w:t>megőrzendő</w:t>
-      </w:r>
-      <w:r>
-        <w:t xml:space="preserve"> adatokat az oszlopok határozzák meg, ez pedig a mező. A tábla így egy egyedtípust reprezentál. Ha egy mezőt elsődleges kulcsnak jelölünk ki, akkor annak értéke egyértelműen meghatározza a rekordot, nem ismétlődhet. Ezt </w:t>
-      </w:r>
-      <w:r>
-        <w:t xml:space="preserve">kiaknázva </w:t>
-      </w:r>
-      <w:r>
-        <w:t>megadhatjuk ezt a mezőt egy</w:t>
-      </w:r>
-      <w:r>
-        <w:t xml:space="preserve"> </w:t>
-      </w:r>
-      <w:r>
-        <w:t xml:space="preserve">másik táblában idegen kulcsnak jelölve, majd lekérdezéseknél egyesíthetjük a táblákat a kulcsértékek alapján. Minden relációs adatbázis-kezelő rendszer, így a </w:t>
-      </w:r>
-      <w:proofErr w:type="spellStart"/>
-      <w:r>
-        <w:t>PostgreSQL</w:t>
-      </w:r>
-      <w:proofErr w:type="spellEnd"/>
-      <w:r>
-        <w:rPr>
-          <w:sz w:val="22"/>
-          <w:szCs w:val="22"/>
-        </w:rPr>
-        <w:t xml:space="preserve"> </w:t>
-      </w:r>
-      <w:r>
-        <w:t>is az SQL (</w:t>
-      </w:r>
-      <w:proofErr w:type="spellStart"/>
-      <w:r>
-        <w:t>Structured</w:t>
-      </w:r>
-      <w:proofErr w:type="spellEnd"/>
-      <w:r>
-        <w:t xml:space="preserve"> </w:t>
-      </w:r>
-      <w:proofErr w:type="spellStart"/>
-      <w:r>
-        <w:t>Query</w:t>
-      </w:r>
-      <w:proofErr w:type="spellEnd"/>
-      <w:r>
-        <w:t xml:space="preserve"> </w:t>
-      </w:r>
-      <w:proofErr w:type="spellStart"/>
-      <w:r>
-        <w:t>Language</w:t>
-      </w:r>
-      <w:proofErr w:type="spellEnd"/>
-      <w:r>
-        <w:t xml:space="preserve">, azaz </w:t>
-      </w:r>
-      <w:proofErr w:type="spellStart"/>
-      <w:r>
-        <w:t>struktúrált</w:t>
-      </w:r>
-      <w:proofErr w:type="spellEnd"/>
-      <w:r>
-        <w:t xml:space="preserve"> </w:t>
-      </w:r>
-      <w:r>
-        <w:lastRenderedPageBreak/>
-        <w:t xml:space="preserve">lekérdező nyelv) nyelvet használja az adatbázis létrehozására, módosítására és az adatok lekérdezésére. A </w:t>
-      </w:r>
-      <w:proofErr w:type="spellStart"/>
-      <w:r>
-        <w:t>PostgreSQL</w:t>
-      </w:r>
-      <w:proofErr w:type="spellEnd"/>
-      <w:r>
-        <w:rPr>
-          <w:sz w:val="22"/>
-          <w:szCs w:val="22"/>
-        </w:rPr>
-        <w:t xml:space="preserve"> </w:t>
-      </w:r>
-      <w:r>
-        <w:t xml:space="preserve">biztosít grafikus felületet az adatbázisok kezelésére. Én a munkám során parancssort és a </w:t>
-      </w:r>
-      <w:proofErr w:type="spellStart"/>
-      <w:r>
-        <w:t>p</w:t>
-      </w:r>
-      <w:r>
-        <w:t>gAdmin</w:t>
-      </w:r>
-      <w:proofErr w:type="spellEnd"/>
-      <w:r>
-        <w:t>-t</w:t>
-      </w:r>
-      <w:r>
-        <w:t xml:space="preserve"> használtam, ami egy </w:t>
-      </w:r>
-      <w:proofErr w:type="spellStart"/>
-      <w:r>
-        <w:t>PostgreSQL</w:t>
-      </w:r>
-      <w:proofErr w:type="spellEnd"/>
-      <w:r>
-        <w:rPr>
-          <w:sz w:val="22"/>
-          <w:szCs w:val="22"/>
-        </w:rPr>
-        <w:t xml:space="preserve"> </w:t>
-      </w:r>
-      <w:r>
-        <w:t>adatbázisok kezelésére írt grafikus felületet biztosító eszköz.</w:t>
-      </w:r>
-    </w:p>
-    <w:p>
-      <w:pPr>
-        <w:spacing w:line="360" w:lineRule="auto"/>
-      </w:pPr>
-    </w:p>
-    <w:p>
-      <w:pPr>
-        <w:spacing w:line="360" w:lineRule="auto"/>
+        <w:t>3.4 JPA (</w:t>
+      </w:r>
+      <w:r>
         <w:rPr>
           <w:sz w:val="28"/>
           <w:szCs w:val="28"/>
         </w:rPr>
-      </w:pPr>
+        <w:t>Java Persistence API</w:t>
+      </w:r>
       <w:r>
         <w:rPr>
           <w:sz w:val="28"/>
           <w:szCs w:val="28"/>
         </w:rPr>
-        <w:t>3.</w:t>
-      </w:r>
-      <w:r>
+        <w:t>)</w:t>
+      </w:r>
+    </w:p>
+    <w:p>
+      <w:pPr>
+        <w:spacing w:line="360" w:lineRule="auto"/>
+      </w:pPr>
+      <w:r>
+        <w:t>Mint ahogy fentebb is említettem a JPA a relációs adatokat kezeli.</w:t>
+      </w:r>
+      <w:r>
+        <w:t xml:space="preserve"> egy keretrendszer a Java programozási nyelvhez.</w:t>
+      </w:r>
+      <w:r>
+        <w:t xml:space="preserve"> </w:t>
+      </w:r>
+      <w:r>
+        <w:t>Lényegében a</w:t>
+      </w:r>
+      <w:r>
+        <w:t xml:space="preserve">z adatok automatizálásának áramlása az adatbázisból a programba és vissza. </w:t>
+      </w:r>
+    </w:p>
+    <w:p>
+      <w:pPr>
+        <w:spacing w:line="360" w:lineRule="auto"/>
+      </w:pPr>
+      <w:r>
+        <w:t>A kulcsszó itt a perzisztencia</w:t>
+      </w:r>
+      <w:r>
+        <w:t xml:space="preserve"> </w:t>
+      </w:r>
+      <w:r>
+        <w:t xml:space="preserve">(tartós fennmaradás). </w:t>
+      </w:r>
+      <w:r>
+        <w:t xml:space="preserve">Ezt olyan adatokra használjuk, mely túléli az őt létrehozó folyamatot. </w:t>
+      </w:r>
+      <w:r>
+        <w:t xml:space="preserve">A Java perzisztenciát </w:t>
+      </w:r>
+      <w:r>
+        <w:t>kicsit másképpen</w:t>
+      </w:r>
+      <w:r>
+        <w:t xml:space="preserve"> </w:t>
+      </w:r>
+      <w:r>
+        <w:t>határozzuk meg</w:t>
+      </w:r>
+      <w:r>
+        <w:t xml:space="preserve">, </w:t>
+      </w:r>
+      <w:r>
+        <w:t xml:space="preserve">ebben az </w:t>
+      </w:r>
+      <w:r>
+        <w:t xml:space="preserve">esetben arról van szó, hogy a tárolás a Java programozási nyelv segítségével történik. </w:t>
+      </w:r>
+      <w:r>
+        <w:t>Java-ban a</w:t>
+      </w:r>
+      <w:r>
+        <w:t xml:space="preserve">z adatok perzisztálására </w:t>
+      </w:r>
+      <w:r>
+        <w:t>különböző</w:t>
+      </w:r>
+      <w:r>
+        <w:t xml:space="preserve"> mód</w:t>
+      </w:r>
+      <w:r>
+        <w:t>ok is léteznek</w:t>
+      </w:r>
+      <w:r>
+        <w:t>,</w:t>
+      </w:r>
+      <w:r>
+        <w:t xml:space="preserve"> többek között ilyen a</w:t>
+      </w:r>
+      <w:r>
+        <w:t xml:space="preserve">: </w:t>
+      </w:r>
+    </w:p>
+    <w:p>
+      <w:pPr>
+        <w:pStyle w:val="Listaszerbekezds"/>
+        <w:numPr>
+          <w:ilvl w:val="0"/>
+          <w:numId w:val="12"/>
+        </w:numPr>
+        <w:spacing w:line="360" w:lineRule="auto"/>
+      </w:pPr>
+      <w:r>
+        <w:t xml:space="preserve">szerializációság, </w:t>
+      </w:r>
+    </w:p>
+    <w:p>
+      <w:pPr>
+        <w:pStyle w:val="Listaszerbekezds"/>
+        <w:numPr>
+          <w:ilvl w:val="0"/>
+          <w:numId w:val="12"/>
+        </w:numPr>
+        <w:spacing w:line="360" w:lineRule="auto"/>
+      </w:pPr>
+      <w:r>
+        <w:t xml:space="preserve">JCA, </w:t>
+      </w:r>
+    </w:p>
+    <w:p>
+      <w:pPr>
+        <w:pStyle w:val="Listaszerbekezds"/>
+        <w:numPr>
+          <w:ilvl w:val="0"/>
+          <w:numId w:val="12"/>
+        </w:numPr>
+        <w:spacing w:line="360" w:lineRule="auto"/>
+      </w:pPr>
+      <w:r>
+        <w:t>XML</w:t>
+      </w:r>
+      <w:r>
+        <w:t>,</w:t>
+      </w:r>
+      <w:r>
+        <w:t xml:space="preserve"> </w:t>
+      </w:r>
+    </w:p>
+    <w:p>
+      <w:pPr>
+        <w:pStyle w:val="Listaszerbekezds"/>
+        <w:numPr>
+          <w:ilvl w:val="0"/>
+          <w:numId w:val="12"/>
+        </w:numPr>
+        <w:spacing w:line="360" w:lineRule="auto"/>
+      </w:pPr>
+      <w:r>
+        <w:t>JDBC</w:t>
+      </w:r>
+      <w:r>
+        <w:t xml:space="preserve"> adatbázisok</w:t>
+      </w:r>
+      <w:r>
+        <w:t>.</w:t>
+      </w:r>
+    </w:p>
+    <w:p>
+      <w:pPr>
+        <w:spacing w:line="360" w:lineRule="auto"/>
+      </w:pPr>
+      <w:r>
+        <w:t>A fejlesztés során azért döntöttem a JPA mellet</w:t>
+      </w:r>
+      <w:r>
+        <w:t>,</w:t>
+      </w:r>
+      <w:r>
+        <w:t xml:space="preserve"> mert nagyban megkönnyítette az implementálást azáltal, hogy aut</w:t>
+      </w:r>
+      <w:r>
+        <w:t>omatizált bizonyos folyamatokat illetve az annotációk segítségével egyszerűbben meg lehet mondani, hogy milyen attribútumok legyenek elérhetőek a későbbiekben.</w:t>
+      </w:r>
+    </w:p>
+    <w:p>
+      <w:pPr>
+        <w:spacing w:line="360" w:lineRule="auto"/>
+      </w:pPr>
+    </w:p>
+    <w:p>
+      <w:pPr>
+        <w:spacing w:line="360" w:lineRule="auto"/>
         <w:rPr>
           <w:sz w:val="28"/>
           <w:szCs w:val="28"/>
         </w:rPr>
-        <w:t>4</w:t>
-      </w:r>
+      </w:pPr>
       <w:r>
         <w:rPr>
           <w:sz w:val="28"/>
           <w:szCs w:val="28"/>
         </w:rPr>
-        <w:t xml:space="preserve"> G</w:t>
+        <w:t>3.</w:t>
       </w:r>
       <w:r>
         <w:rPr>
           <w:sz w:val="28"/>
           <w:szCs w:val="28"/>
         </w:rPr>
+        <w:t>5</w:t>
+      </w:r>
+      <w:r>
+        <w:rPr>
+          <w:sz w:val="28"/>
+          <w:szCs w:val="28"/>
+        </w:rPr>
+        <w:t xml:space="preserve"> G</w:t>
+      </w:r>
+      <w:r>
+        <w:rPr>
+          <w:sz w:val="28"/>
+          <w:szCs w:val="28"/>
+        </w:rPr>
         <w:t>IT</w:t>
       </w:r>
     </w:p>
@@ -3568,57 +3296,41 @@
         <w:spacing w:line="360" w:lineRule="auto"/>
       </w:pPr>
       <w:r>
-        <w:t xml:space="preserve">A GIT [12] egy nyílt-forráskódú verziókövető rendszer (version </w:t>
-      </w:r>
-      <w:proofErr w:type="spellStart"/>
-      <w:r>
-        <w:t>control</w:t>
-      </w:r>
-      <w:proofErr w:type="spellEnd"/>
+        <w:t xml:space="preserve">A GIT [12] egy nyílt-forráskódú verziókövető rendszer (version control system, VCS). A verziókövető rendszerek kezelik a fájlokat és mappákat, valamint </w:t>
+      </w:r>
+      <w:r>
+        <w:t xml:space="preserve">eltárolják </w:t>
+      </w:r>
+      <w:r>
+        <w:t xml:space="preserve">a rajtuk </w:t>
+      </w:r>
+      <w:r>
+        <w:t>megvalósított</w:t>
+      </w:r>
+      <w:r>
+        <w:t xml:space="preserve"> változtatásokat. Ez </w:t>
+      </w:r>
+      <w:r>
+        <w:t xml:space="preserve">nagymértékben megkönnyíti </w:t>
+      </w:r>
+      <w:r>
+        <w:t>a csapatban végzett fejlesztési munkákat</w:t>
+      </w:r>
+      <w:r>
+        <w:t>, m</w:t>
+      </w:r>
+      <w:r>
+        <w:t>ivel</w:t>
+      </w:r>
+      <w:r>
+        <w:t xml:space="preserve"> nyomon követhetjük a saját</w:t>
+      </w:r>
+      <w:r>
+        <w:t>,</w:t>
+      </w:r>
       <w:r>
         <w:t xml:space="preserve"> </w:t>
       </w:r>
-      <w:proofErr w:type="spellStart"/>
-      <w:r>
-        <w:t>system</w:t>
-      </w:r>
-      <w:proofErr w:type="spellEnd"/>
-      <w:r>
-        <w:t xml:space="preserve">, VCS). A verziókövető rendszerek kezelik a fájlokat és mappákat, valamint </w:t>
-      </w:r>
-      <w:r>
-        <w:t xml:space="preserve">eltárolják </w:t>
-      </w:r>
-      <w:r>
-        <w:t xml:space="preserve">a rajtuk </w:t>
-      </w:r>
-      <w:r>
-        <w:t>megvalósított</w:t>
-      </w:r>
-      <w:r>
-        <w:t xml:space="preserve"> változtatásokat. Ez </w:t>
-      </w:r>
-      <w:r>
-        <w:t xml:space="preserve">nagymértékben megkönnyíti </w:t>
-      </w:r>
-      <w:r>
-        <w:t>a csapatban végzett fejlesztési munkákat</w:t>
-      </w:r>
-      <w:r>
-        <w:t>, m</w:t>
-      </w:r>
-      <w:r>
-        <w:t>ivel</w:t>
-      </w:r>
-      <w:r>
-        <w:t xml:space="preserve"> nyomon követhetjük a saját</w:t>
-      </w:r>
-      <w:r>
-        <w:t>,</w:t>
-      </w:r>
-      <w:r>
-        <w:t xml:space="preserve"> </w:t>
-      </w:r>
       <w:r>
         <w:t>illetve a</w:t>
       </w:r>
@@ -3659,7 +3371,11 @@
         <w:t>tartani</w:t>
       </w:r>
       <w:r>
-        <w:t>, hogy valami súlyos hibát, vagy minőségromlást okoz változtatásunk a rendszerben, ez esetben csupán vissza kell töltenünk egy régebbi verziót.</w:t>
+        <w:t xml:space="preserve">, hogy valami súlyos </w:t>
+      </w:r>
+      <w:r>
+        <w:lastRenderedPageBreak/>
+        <w:t>hibát, vagy minőségromlást okoz változtatásunk a rendszerben, ez esetben csupán vissza kell töltenünk egy régebbi verziót.</w:t>
       </w:r>
     </w:p>
     <w:p>
@@ -3676,23 +3392,7 @@
         <w:t>egyúttal</w:t>
       </w:r>
       <w:r>
-        <w:t xml:space="preserve"> szoftver konfigurációs rendszerek is (software </w:t>
-      </w:r>
-      <w:proofErr w:type="spellStart"/>
-      <w:r>
-        <w:t>configuration</w:t>
-      </w:r>
-      <w:proofErr w:type="spellEnd"/>
-      <w:r>
-        <w:t xml:space="preserve"> management </w:t>
-      </w:r>
-      <w:proofErr w:type="spellStart"/>
-      <w:r>
-        <w:t>system</w:t>
-      </w:r>
-      <w:proofErr w:type="spellEnd"/>
-      <w:r>
-        <w:t>, SCM). Ezeket</w:t>
+        <w:t xml:space="preserve"> szoftver konfigurációs rendszerek is (software configuration management system, SCM). Ezeket</w:t>
       </w:r>
       <w:r>
         <w:t xml:space="preserve"> a rendszereket</w:t>
@@ -3710,15 +3410,7 @@
         <w:t xml:space="preserve"> GIT </w:t>
       </w:r>
       <w:r>
-        <w:t xml:space="preserve">azonban nem tartozik ezek közé, hanem egy általános verziókövető rendszer, amellyel bármilyen adathalmazt kezelhetünk. A verziókövető rendszer központja az ún. </w:t>
-      </w:r>
-      <w:proofErr w:type="spellStart"/>
-      <w:r>
-        <w:t>repository</w:t>
-      </w:r>
-      <w:proofErr w:type="spellEnd"/>
-      <w:r>
-        <w:t xml:space="preserve">, ami a központilag tárolt adathalmazt jelenti. Ez </w:t>
+        <w:t xml:space="preserve">azonban nem tartozik ezek közé, hanem egy általános verziókövető rendszer, amellyel bármilyen adathalmazt kezelhetünk. A verziókövető rendszer központja az ún. repository, ami a központilag tárolt adathalmazt jelenti. Ez </w:t>
       </w:r>
       <w:r>
         <w:t>legtöbbször</w:t>
@@ -3736,15 +3428,7 @@
         <w:t>kapcsolódhat</w:t>
       </w:r>
       <w:r>
-        <w:t xml:space="preserve"> a </w:t>
-      </w:r>
-      <w:proofErr w:type="spellStart"/>
-      <w:r>
-        <w:t>repository</w:t>
-      </w:r>
-      <w:proofErr w:type="spellEnd"/>
-      <w:r>
-        <w:t xml:space="preserve">-hoz, olvashatja és írhatja a fájlokat. </w:t>
+        <w:t xml:space="preserve"> a repository-hoz, olvashatja és írhatja a fájlokat. </w:t>
       </w:r>
       <w:r>
         <w:t>E</w:t>
@@ -3762,31 +3446,7 @@
         <w:t xml:space="preserve"> mindenben </w:t>
       </w:r>
       <w:r>
-        <w:t xml:space="preserve">tér el egy fájlszervertől, amiben különbözik az az, hogy a </w:t>
-      </w:r>
-      <w:proofErr w:type="spellStart"/>
-      <w:r>
-        <w:t>repository</w:t>
-      </w:r>
-      <w:proofErr w:type="spellEnd"/>
-      <w:r>
-        <w:t xml:space="preserve"> nyilvántartja az összes változtatást, emlékszik a fájlok minden verziójára. A verziókezelő rendszerek másik alapvető eleme a munkapéldány (</w:t>
-      </w:r>
-      <w:proofErr w:type="spellStart"/>
-      <w:r>
-        <w:t>working</w:t>
-      </w:r>
-      <w:proofErr w:type="spellEnd"/>
-      <w:r>
-        <w:t xml:space="preserve"> </w:t>
-      </w:r>
-      <w:proofErr w:type="spellStart"/>
-      <w:r>
-        <w:t>copy</w:t>
-      </w:r>
-      <w:proofErr w:type="spellEnd"/>
-      <w:r>
-        <w:t>)</w:t>
+        <w:t>tér el egy fájlszervertől, amiben különbözik az az, hogy a repository nyilvántartja az összes változtatást, emlékszik a fájlok minden verziójára. A verziókezelő rendszerek másik alapvető eleme a munkapéldány (working copy)</w:t>
       </w:r>
       <w:r>
         <w:t>, e</w:t>
@@ -3797,13 +3457,8 @@
       <w:r>
         <w:t xml:space="preserve">központi </w:t>
       </w:r>
-      <w:proofErr w:type="spellStart"/>
-      <w:r>
-        <w:t>repository-ból</w:t>
-      </w:r>
-      <w:proofErr w:type="spellEnd"/>
-      <w:r>
-        <w:t xml:space="preserve">, majd azon végzi el a változtatásait, fejlesztéseit, ezután </w:t>
+      <w:r>
+        <w:t xml:space="preserve">repository-ból, majd azon végzi el a változtatásait, fejlesztéseit, ezután </w:t>
       </w:r>
       <w:r>
         <w:t xml:space="preserve">hozzáadja a lokális tárolóhoz majd végül </w:t>
@@ -3812,19 +3467,10 @@
         <w:t>visszatölti azt</w:t>
       </w:r>
       <w:r>
-        <w:t xml:space="preserve"> a központi-</w:t>
-      </w:r>
-      <w:proofErr w:type="spellStart"/>
-      <w:r>
-        <w:t>ba</w:t>
-      </w:r>
-      <w:proofErr w:type="spellEnd"/>
-      <w:r>
-        <w:t xml:space="preserve">, amennyiben nem történt </w:t>
-      </w:r>
-      <w:r>
-        <w:lastRenderedPageBreak/>
-        <w:t xml:space="preserve">olyan változás, ami ütközik egy másik kliens változtatásával. </w:t>
+        <w:t xml:space="preserve"> a központi-ba</w:t>
+      </w:r>
+      <w:r>
+        <w:t xml:space="preserve">, amennyiben nem történt olyan változás, ami ütközik egy másik kliens változtatásával. </w:t>
       </w:r>
       <w:r>
         <w:t xml:space="preserve">Ha az </w:t>
@@ -3848,15 +3494,7 @@
         <w:t>legtöbbször</w:t>
       </w:r>
       <w:r>
-        <w:t xml:space="preserve"> van egy törzs (</w:t>
-      </w:r>
-      <w:proofErr w:type="spellStart"/>
-      <w:r>
-        <w:t>trunk</w:t>
-      </w:r>
-      <w:proofErr w:type="spellEnd"/>
-      <w:r>
-        <w:t>), ami a szoftver fő verzióit tartalmazza</w:t>
+        <w:t xml:space="preserve"> van egy törzs (trunk), ami a szoftver fő verzióit tartalmazza</w:t>
       </w:r>
       <w:r>
         <w:t>, továbbá</w:t>
@@ -3868,15 +3506,7 @@
         <w:t>másmilyen</w:t>
       </w:r>
       <w:r>
-        <w:t xml:space="preserve"> ágak (</w:t>
-      </w:r>
-      <w:proofErr w:type="spellStart"/>
-      <w:r>
-        <w:t>branch</w:t>
-      </w:r>
-      <w:proofErr w:type="spellEnd"/>
-      <w:r>
-        <w:t xml:space="preserve">), amelyeken fejlesztik a </w:t>
+        <w:t xml:space="preserve"> ágak (branch), amelyeken fejlesztik a </w:t>
       </w:r>
       <w:r>
         <w:t>módosításokat</w:t>
@@ -3959,6 +3589,7 @@
         <w:spacing w:before="240" w:line="360" w:lineRule="auto"/>
       </w:pPr>
       <w:r>
+        <w:lastRenderedPageBreak/>
         <w:t>Ügy</w:t>
       </w:r>
       <w:r>
@@ -6115,6 +5746,7 @@
         <w:rPr>
           <w:rFonts w:ascii="Times New Roman" w:hAnsi="Times New Roman" w:cs="Times New Roman"/>
         </w:rPr>
+        <w:lastRenderedPageBreak/>
         <w:t>Folyamatban</w:t>
       </w:r>
     </w:p>
@@ -6290,7 +5922,6 @@
         <w:spacing w:before="480" w:after="480" w:line="360" w:lineRule="auto"/>
       </w:pPr>
       <w:r>
-        <w:lastRenderedPageBreak/>
         <w:t>Az 5. ábra szemlélteti a</w:t>
       </w:r>
       <w:r>
@@ -6384,7 +6015,7 @@
     </w:p>
     <w:p>
       <w:pPr>
-        <w:spacing w:before="240"/>
+        <w:spacing w:after="160" w:line="259" w:lineRule="auto"/>
         <w:rPr>
           <w:b/>
           <w:bCs/>
@@ -6399,15 +6030,36 @@
           <w:sz w:val="32"/>
           <w:szCs w:val="32"/>
         </w:rPr>
-        <w:t>5</w:t>
-      </w:r>
-      <w:r>
+        <w:br w:type="page"/>
+      </w:r>
+    </w:p>
+    <w:p>
+      <w:pPr>
+        <w:spacing w:before="240"/>
         <w:rPr>
           <w:b/>
           <w:bCs/>
           <w:sz w:val="32"/>
           <w:szCs w:val="32"/>
         </w:rPr>
+      </w:pPr>
+      <w:r>
+        <w:rPr>
+          <w:b/>
+          <w:bCs/>
+          <w:sz w:val="32"/>
+          <w:szCs w:val="32"/>
+        </w:rPr>
+        <w:lastRenderedPageBreak/>
+        <w:t>5</w:t>
+      </w:r>
+      <w:r>
+        <w:rPr>
+          <w:b/>
+          <w:bCs/>
+          <w:sz w:val="32"/>
+          <w:szCs w:val="32"/>
+        </w:rPr>
         <w:t>.TERVEZÉS</w:t>
       </w:r>
     </w:p>
@@ -6424,16 +6076,81 @@
         <w:spacing w:before="240" w:line="360" w:lineRule="auto"/>
       </w:pPr>
       <w:r>
-        <w:t xml:space="preserve">A projekt </w:t>
-      </w:r>
-      <w:proofErr w:type="spellStart"/>
-      <w:r>
-        <w:t>Maven</w:t>
-      </w:r>
-      <w:proofErr w:type="spellEnd"/>
-      <w:r>
-        <w:t xml:space="preserve"> modulokba vannak szervezve. Az alkalmazás moduláris felosztása a következő:</w:t>
-      </w:r>
+        <w:t>A projekt Maven modulokba vannak szervezve. Az alkalmazás moduláris felosztása a következő:</w:t>
+      </w:r>
+    </w:p>
+    <w:p>
+      <w:pPr>
+        <w:spacing w:line="360" w:lineRule="auto"/>
+        <w:jc w:val="center"/>
+      </w:pPr>
+      <w:r>
+        <w:rPr>
+          <w:noProof/>
+        </w:rPr>
+        <w:drawing>
+          <wp:inline distT="0" distB="0" distL="0" distR="0" wp14:anchorId="4D16FEA1" wp14:editId="06333265">
+            <wp:extent cx="2495678" cy="2863997"/>
+            <wp:effectExtent l="0" t="0" r="0" b="0"/>
+            <wp:docPr id="4" name="Kép 4"/>
+            <wp:cNvGraphicFramePr>
+              <a:graphicFrameLocks xmlns:a="http://schemas.openxmlformats.org/drawingml/2006/main" noChangeAspect="1"/>
+            </wp:cNvGraphicFramePr>
+            <a:graphic xmlns:a="http://schemas.openxmlformats.org/drawingml/2006/main">
+              <a:graphicData uri="http://schemas.openxmlformats.org/drawingml/2006/picture">
+                <pic:pic xmlns:pic="http://schemas.openxmlformats.org/drawingml/2006/picture">
+                  <pic:nvPicPr>
+                    <pic:cNvPr id="4" name="packageStructure.PNG"/>
+                    <pic:cNvPicPr/>
+                  </pic:nvPicPr>
+                  <pic:blipFill>
+                    <a:blip r:embed="rId12">
+                      <a:extLst>
+                        <a:ext uri="{28A0092B-C50C-407E-A947-70E740481C1C}">
+                          <a14:useLocalDpi xmlns:a14="http://schemas.microsoft.com/office/drawing/2010/main" val="0"/>
+                        </a:ext>
+                      </a:extLst>
+                    </a:blip>
+                    <a:stretch>
+                      <a:fillRect/>
+                    </a:stretch>
+                  </pic:blipFill>
+                  <pic:spPr>
+                    <a:xfrm>
+                      <a:off x="0" y="0"/>
+                      <a:ext cx="2495678" cy="2863997"/>
+                    </a:xfrm>
+                    <a:prstGeom prst="rect">
+                      <a:avLst/>
+                    </a:prstGeom>
+                  </pic:spPr>
+                </pic:pic>
+              </a:graphicData>
+            </a:graphic>
+          </wp:inline>
+        </w:drawing>
+      </w:r>
+    </w:p>
+    <w:p>
+      <w:pPr>
+        <w:jc w:val="center"/>
+      </w:pPr>
+      <w:r>
+        <w:t>8. ábra</w:t>
+      </w:r>
+    </w:p>
+    <w:p>
+      <w:pPr>
+        <w:jc w:val="center"/>
+      </w:pPr>
+      <w:r>
+        <w:t>alkalmazás csomag szerkezete</w:t>
+      </w:r>
+    </w:p>
+    <w:p>
+      <w:pPr>
+        <w:spacing w:before="240" w:line="360" w:lineRule="auto"/>
+      </w:pPr>
     </w:p>
     <w:p>
       <w:pPr>
@@ -6448,7 +6165,6 @@
           <w:u w:val="single"/>
         </w:rPr>
       </w:pPr>
-      <w:proofErr w:type="spellStart"/>
       <w:r>
         <w:rPr>
           <w:rFonts w:ascii="Times New Roman" w:hAnsi="Times New Roman" w:cs="Times New Roman"/>
@@ -6456,7 +6172,6 @@
         </w:rPr>
         <w:t>config</w:t>
       </w:r>
-      <w:proofErr w:type="spellEnd"/>
       <w:r>
         <w:rPr>
           <w:rFonts w:ascii="Times New Roman" w:hAnsi="Times New Roman" w:cs="Times New Roman"/>
@@ -6468,91 +6183,53 @@
         <w:rPr>
           <w:rFonts w:ascii="Times New Roman" w:hAnsi="Times New Roman" w:cs="Times New Roman"/>
         </w:rPr>
-        <w:t xml:space="preserve">Ez a modul felelős a biztonságért, itt található a Spring </w:t>
-      </w:r>
-      <w:proofErr w:type="spellStart"/>
-      <w:r>
-        <w:rPr>
-          <w:rFonts w:ascii="Times New Roman" w:hAnsi="Times New Roman" w:cs="Times New Roman"/>
-        </w:rPr>
-        <w:t>Secur</w:t>
-      </w:r>
-      <w:r>
-        <w:rPr>
-          <w:rFonts w:ascii="Times New Roman" w:hAnsi="Times New Roman" w:cs="Times New Roman"/>
-        </w:rPr>
-        <w:t>ity</w:t>
-      </w:r>
-      <w:proofErr w:type="spellEnd"/>
-      <w:r>
-        <w:rPr>
-          <w:rFonts w:ascii="Times New Roman" w:hAnsi="Times New Roman" w:cs="Times New Roman"/>
-        </w:rPr>
-        <w:t xml:space="preserve">. Alapvetően két osztályt tartalmaz. </w:t>
-      </w:r>
-      <w:proofErr w:type="spellStart"/>
+        <w:t>Ez a modul felelős a biztonságért, itt található a Spring Secur</w:t>
+      </w:r>
+      <w:r>
+        <w:rPr>
+          <w:rFonts w:ascii="Times New Roman" w:hAnsi="Times New Roman" w:cs="Times New Roman"/>
+        </w:rPr>
+        <w:t xml:space="preserve">ity. Alapvetően két osztályt tartalmaz. </w:t>
+      </w:r>
       <w:r>
         <w:rPr>
           <w:rFonts w:ascii="Times New Roman" w:hAnsi="Times New Roman" w:cs="Times New Roman"/>
           <w:i/>
           <w:iCs/>
         </w:rPr>
-        <w:t>WebConfig</w:t>
-      </w:r>
-      <w:proofErr w:type="spellEnd"/>
+        <w:t xml:space="preserve">WebConfig </w:t>
+      </w:r>
+      <w:r>
+        <w:rPr>
+          <w:rFonts w:ascii="Times New Roman" w:hAnsi="Times New Roman" w:cs="Times New Roman"/>
+        </w:rPr>
+        <w:t xml:space="preserve">nézet konfiguráció a saját bejelentkező oldal útvonalának megadása. Illetve a </w:t>
+      </w:r>
       <w:r>
         <w:rPr>
           <w:rFonts w:ascii="Times New Roman" w:hAnsi="Times New Roman" w:cs="Times New Roman"/>
           <w:i/>
           <w:iCs/>
         </w:rPr>
-        <w:t xml:space="preserve"> </w:t>
-      </w:r>
-      <w:r>
-        <w:rPr>
-          <w:rFonts w:ascii="Times New Roman" w:hAnsi="Times New Roman" w:cs="Times New Roman"/>
-        </w:rPr>
-        <w:t xml:space="preserve">nézet konfiguráció a saját bejelentkező oldal útvonalának megadása. Illetve a </w:t>
-      </w:r>
-      <w:proofErr w:type="spellStart"/>
-      <w:proofErr w:type="gramStart"/>
-      <w:r>
-        <w:rPr>
-          <w:rFonts w:ascii="Times New Roman" w:hAnsi="Times New Roman" w:cs="Times New Roman"/>
-          <w:i/>
-          <w:iCs/>
-        </w:rPr>
-        <w:t>SecurityConf</w:t>
-      </w:r>
-      <w:proofErr w:type="spellEnd"/>
-      <w:proofErr w:type="gramEnd"/>
-      <w:r>
-        <w:rPr>
-          <w:rFonts w:ascii="Times New Roman" w:hAnsi="Times New Roman" w:cs="Times New Roman"/>
-          <w:i/>
-          <w:iCs/>
-        </w:rPr>
-        <w:t xml:space="preserve"> </w:t>
-      </w:r>
-      <w:r>
-        <w:rPr>
-          <w:rFonts w:ascii="Times New Roman" w:hAnsi="Times New Roman" w:cs="Times New Roman"/>
-        </w:rPr>
-        <w:t xml:space="preserve">ahol a jogosultságok kezelését valamint a jelszó </w:t>
-      </w:r>
-      <w:proofErr w:type="spellStart"/>
-      <w:r>
-        <w:rPr>
-          <w:rFonts w:ascii="Times New Roman" w:hAnsi="Times New Roman" w:cs="Times New Roman"/>
-        </w:rPr>
-        <w:t>titkosító</w:t>
-      </w:r>
-      <w:proofErr w:type="spellEnd"/>
-      <w:r>
-        <w:rPr>
-          <w:rFonts w:ascii="Times New Roman" w:hAnsi="Times New Roman" w:cs="Times New Roman"/>
-        </w:rPr>
-        <w:t xml:space="preserve"> algoritmus megadása a feladata.</w:t>
+        <w:t xml:space="preserve">SecurityConf </w:t>
+      </w:r>
+      <w:r>
+        <w:rPr>
+          <w:rFonts w:ascii="Times New Roman" w:hAnsi="Times New Roman" w:cs="Times New Roman"/>
+        </w:rPr>
+        <w:t>ahol a jogosultságok kez</w:t>
+      </w:r>
+      <w:r>
+        <w:rPr>
+          <w:rFonts w:ascii="Times New Roman" w:hAnsi="Times New Roman" w:cs="Times New Roman"/>
+        </w:rPr>
+        <w:t>elését valamint a jelszó titkosí</w:t>
+      </w:r>
+      <w:r>
+        <w:rPr>
+          <w:rFonts w:ascii="Times New Roman" w:hAnsi="Times New Roman" w:cs="Times New Roman"/>
+        </w:rPr>
+        <w:t>tó algoritmus megadása a feladata.</w:t>
       </w:r>
     </w:p>
     <w:p>
@@ -6579,22 +6256,12 @@
           <w:u w:val="single"/>
         </w:rPr>
       </w:pPr>
-      <w:proofErr w:type="spellStart"/>
       <w:r>
         <w:rPr>
           <w:rFonts w:ascii="Times New Roman" w:hAnsi="Times New Roman" w:cs="Times New Roman"/>
           <w:u w:val="single"/>
         </w:rPr>
-        <w:lastRenderedPageBreak/>
-        <w:t>controller</w:t>
-      </w:r>
-      <w:proofErr w:type="spellEnd"/>
-      <w:r>
-        <w:rPr>
-          <w:rFonts w:ascii="Times New Roman" w:hAnsi="Times New Roman" w:cs="Times New Roman"/>
-          <w:u w:val="single"/>
-        </w:rPr>
-        <w:t>:</w:t>
+        <w:t>controller:</w:t>
       </w:r>
       <w:r>
         <w:rPr>
@@ -6620,67 +6287,33 @@
         </w:rPr>
         <w:t xml:space="preserve"> Szintén két osztályból áll </w:t>
       </w:r>
-      <w:proofErr w:type="spellStart"/>
       <w:r>
         <w:rPr>
           <w:rFonts w:ascii="Times New Roman" w:hAnsi="Times New Roman" w:cs="Times New Roman"/>
           <w:i/>
           <w:iCs/>
         </w:rPr>
-        <w:t>ErrorPageController</w:t>
-      </w:r>
-      <w:proofErr w:type="spellEnd"/>
+        <w:t xml:space="preserve">ErrorPageController </w:t>
+      </w:r>
+      <w:r>
+        <w:rPr>
+          <w:rFonts w:ascii="Times New Roman" w:hAnsi="Times New Roman" w:cs="Times New Roman"/>
+        </w:rPr>
+        <w:t xml:space="preserve">itt a különböző hibaoldalakat kezelni. </w:t>
+      </w:r>
       <w:r>
         <w:rPr>
           <w:rFonts w:ascii="Times New Roman" w:hAnsi="Times New Roman" w:cs="Times New Roman"/>
           <w:i/>
           <w:iCs/>
         </w:rPr>
-        <w:t xml:space="preserve"> </w:t>
-      </w:r>
-      <w:r>
-        <w:rPr>
-          <w:rFonts w:ascii="Times New Roman" w:hAnsi="Times New Roman" w:cs="Times New Roman"/>
-        </w:rPr>
-        <w:t xml:space="preserve">itt a különböző hibaoldalakat kezelni. </w:t>
-      </w:r>
-      <w:proofErr w:type="spellStart"/>
-      <w:r>
-        <w:rPr>
-          <w:rFonts w:ascii="Times New Roman" w:hAnsi="Times New Roman" w:cs="Times New Roman"/>
-          <w:i/>
-          <w:iCs/>
-        </w:rPr>
-        <w:t>HomeController</w:t>
-      </w:r>
-      <w:proofErr w:type="spellEnd"/>
-      <w:r>
-        <w:rPr>
-          <w:rFonts w:ascii="Times New Roman" w:hAnsi="Times New Roman" w:cs="Times New Roman"/>
-          <w:i/>
-          <w:iCs/>
-        </w:rPr>
-        <w:t xml:space="preserve"> </w:t>
-      </w:r>
-      <w:r>
-        <w:rPr>
-          <w:rFonts w:ascii="Times New Roman" w:hAnsi="Times New Roman" w:cs="Times New Roman"/>
-        </w:rPr>
-        <w:t xml:space="preserve">lényegében bizonyos end </w:t>
-      </w:r>
-      <w:proofErr w:type="spellStart"/>
-      <w:r>
-        <w:rPr>
-          <w:rFonts w:ascii="Times New Roman" w:hAnsi="Times New Roman" w:cs="Times New Roman"/>
-        </w:rPr>
-        <w:t>point</w:t>
-      </w:r>
-      <w:proofErr w:type="spellEnd"/>
-      <w:r>
-        <w:rPr>
-          <w:rFonts w:ascii="Times New Roman" w:hAnsi="Times New Roman" w:cs="Times New Roman"/>
-        </w:rPr>
-        <w:t>-okra különböző nézeteket ad vissza. Pontosabban a klienstől érkező kéréseket elkapja, majd meghatározza</w:t>
+        <w:t xml:space="preserve">HomeController </w:t>
+      </w:r>
+      <w:r>
+        <w:rPr>
+          <w:rFonts w:ascii="Times New Roman" w:hAnsi="Times New Roman" w:cs="Times New Roman"/>
+        </w:rPr>
+        <w:t>lényegében bizonyos end point-okra különböző nézeteket ad vissza. Pontosabban a klienstől érkező kéréseket elkapja, majd meghatározza</w:t>
       </w:r>
       <w:r>
         <w:rPr>
@@ -6712,21 +6345,13 @@
           <w:u w:val="single"/>
         </w:rPr>
       </w:pPr>
-      <w:proofErr w:type="spellStart"/>
       <w:r>
         <w:rPr>
           <w:rFonts w:ascii="Times New Roman" w:hAnsi="Times New Roman" w:cs="Times New Roman"/>
           <w:u w:val="single"/>
         </w:rPr>
-        <w:t>domain</w:t>
-      </w:r>
-      <w:proofErr w:type="spellEnd"/>
-      <w:r>
-        <w:rPr>
-          <w:rFonts w:ascii="Times New Roman" w:hAnsi="Times New Roman" w:cs="Times New Roman"/>
-          <w:u w:val="single"/>
-        </w:rPr>
-        <w:t>:</w:t>
+        <w:lastRenderedPageBreak/>
+        <w:t>domain:</w:t>
       </w:r>
       <w:r>
         <w:rPr>
@@ -6734,7 +6359,6 @@
         </w:rPr>
         <w:t xml:space="preserve"> Ezen modul tartalmazza a </w:t>
       </w:r>
-      <w:proofErr w:type="spellStart"/>
       <w:r>
         <w:rPr>
           <w:rFonts w:ascii="Times New Roman" w:hAnsi="Times New Roman" w:cs="Times New Roman"/>
@@ -6747,78 +6371,19 @@
         <w:rPr>
           <w:rFonts w:ascii="Times New Roman" w:hAnsi="Times New Roman" w:cs="Times New Roman"/>
         </w:rPr>
-        <w:t>-</w:t>
-      </w:r>
-      <w:proofErr w:type="gramStart"/>
-      <w:r>
-        <w:rPr>
-          <w:rFonts w:ascii="Times New Roman" w:hAnsi="Times New Roman" w:cs="Times New Roman"/>
-        </w:rPr>
-        <w:t>kat</w:t>
-      </w:r>
-      <w:proofErr w:type="spellEnd"/>
-      <w:r>
-        <w:rPr>
-          <w:rFonts w:ascii="Times New Roman" w:hAnsi="Times New Roman" w:cs="Times New Roman"/>
-        </w:rPr>
-        <w:t>(</w:t>
-      </w:r>
-      <w:proofErr w:type="spellStart"/>
-      <w:proofErr w:type="gramEnd"/>
-      <w:r>
-        <w:rPr>
-          <w:rFonts w:ascii="Times New Roman" w:hAnsi="Times New Roman" w:cs="Times New Roman"/>
-        </w:rPr>
-        <w:t>plain</w:t>
-      </w:r>
-      <w:proofErr w:type="spellEnd"/>
-      <w:r>
-        <w:rPr>
-          <w:rFonts w:ascii="Times New Roman" w:hAnsi="Times New Roman" w:cs="Times New Roman"/>
-        </w:rPr>
-        <w:t xml:space="preserve"> old java </w:t>
-      </w:r>
-      <w:proofErr w:type="spellStart"/>
-      <w:r>
-        <w:rPr>
-          <w:rFonts w:ascii="Times New Roman" w:hAnsi="Times New Roman" w:cs="Times New Roman"/>
-        </w:rPr>
-        <w:t>object</w:t>
-      </w:r>
-      <w:proofErr w:type="spellEnd"/>
-      <w:r>
-        <w:rPr>
-          <w:rFonts w:ascii="Times New Roman" w:hAnsi="Times New Roman" w:cs="Times New Roman"/>
-        </w:rPr>
-        <w:t xml:space="preserve">), más szóval az alap java osztályokat. A tárolandó adatszerkezeteket reprezentálják. Általánoságban elmondható, hogy ezek az osztályok rendelkeznek </w:t>
-      </w:r>
-      <w:proofErr w:type="spellStart"/>
-      <w:r>
-        <w:rPr>
-          <w:rFonts w:ascii="Times New Roman" w:hAnsi="Times New Roman" w:cs="Times New Roman"/>
-        </w:rPr>
-        <w:t>getter</w:t>
-      </w:r>
-      <w:proofErr w:type="spellEnd"/>
-      <w:r>
-        <w:rPr>
-          <w:rFonts w:ascii="Times New Roman" w:hAnsi="Times New Roman" w:cs="Times New Roman"/>
-        </w:rPr>
-        <w:t>/</w:t>
-      </w:r>
-      <w:proofErr w:type="spellStart"/>
-      <w:r>
-        <w:rPr>
-          <w:rFonts w:ascii="Times New Roman" w:hAnsi="Times New Roman" w:cs="Times New Roman"/>
-        </w:rPr>
-        <w:t>setter</w:t>
-      </w:r>
-      <w:proofErr w:type="spellEnd"/>
-      <w:r>
-        <w:rPr>
-          <w:rFonts w:ascii="Times New Roman" w:hAnsi="Times New Roman" w:cs="Times New Roman"/>
-        </w:rPr>
-        <w:t xml:space="preserve"> metódus párral. Ezekre azért van szükség mert elsősorban az </w:t>
+        <w:t>-kat(plain old java object), más szóval az alap java osztályokat. A tárolandó adatszerkezeteket reprezentálják. Általánoságban elmondható, hogy ezek az osztályok rendelkeznek getter/setter metódus párral. Ezekre azért van szükség</w:t>
+      </w:r>
+      <w:r>
+        <w:rPr>
+          <w:rFonts w:ascii="Times New Roman" w:hAnsi="Times New Roman" w:cs="Times New Roman"/>
+        </w:rPr>
+        <w:t>,</w:t>
+      </w:r>
+      <w:r>
+        <w:rPr>
+          <w:rFonts w:ascii="Times New Roman" w:hAnsi="Times New Roman" w:cs="Times New Roman"/>
+        </w:rPr>
+        <w:t xml:space="preserve"> mert elsősorban az </w:t>
       </w:r>
       <w:r>
         <w:rPr>
@@ -6832,85 +6397,19 @@
         <w:rPr>
           <w:rFonts w:ascii="Times New Roman" w:hAnsi="Times New Roman" w:cs="Times New Roman"/>
         </w:rPr>
-        <w:t>-</w:t>
-      </w:r>
-      <w:proofErr w:type="gramStart"/>
-      <w:r>
-        <w:rPr>
-          <w:rFonts w:ascii="Times New Roman" w:hAnsi="Times New Roman" w:cs="Times New Roman"/>
-        </w:rPr>
-        <w:t>ek(</w:t>
-      </w:r>
-      <w:proofErr w:type="spellStart"/>
-      <w:proofErr w:type="gramEnd"/>
-      <w:r>
-        <w:rPr>
-          <w:rFonts w:ascii="Times New Roman" w:hAnsi="Times New Roman" w:cs="Times New Roman"/>
-        </w:rPr>
-        <w:t>Object</w:t>
-      </w:r>
-      <w:proofErr w:type="spellEnd"/>
-      <w:r>
-        <w:rPr>
-          <w:rFonts w:ascii="Times New Roman" w:hAnsi="Times New Roman" w:cs="Times New Roman"/>
-        </w:rPr>
-        <w:t xml:space="preserve"> </w:t>
-      </w:r>
-      <w:proofErr w:type="spellStart"/>
-      <w:r>
-        <w:rPr>
-          <w:rFonts w:ascii="Times New Roman" w:hAnsi="Times New Roman" w:cs="Times New Roman"/>
-        </w:rPr>
-        <w:t>Relational</w:t>
-      </w:r>
-      <w:proofErr w:type="spellEnd"/>
-      <w:r>
-        <w:rPr>
-          <w:rFonts w:ascii="Times New Roman" w:hAnsi="Times New Roman" w:cs="Times New Roman"/>
-        </w:rPr>
-        <w:t xml:space="preserve"> </w:t>
-      </w:r>
-      <w:proofErr w:type="spellStart"/>
-      <w:r>
-        <w:rPr>
-          <w:rFonts w:ascii="Times New Roman" w:hAnsi="Times New Roman" w:cs="Times New Roman"/>
-        </w:rPr>
-        <w:t>Modeling</w:t>
-      </w:r>
-      <w:proofErr w:type="spellEnd"/>
-      <w:r>
-        <w:rPr>
-          <w:rFonts w:ascii="Times New Roman" w:hAnsi="Times New Roman" w:cs="Times New Roman"/>
-        </w:rPr>
-        <w:t xml:space="preserve">, </w:t>
-      </w:r>
-      <w:proofErr w:type="spellStart"/>
-      <w:r>
-        <w:rPr>
-          <w:rFonts w:ascii="Times New Roman" w:hAnsi="Times New Roman" w:cs="Times New Roman"/>
-        </w:rPr>
-        <w:t>pl</w:t>
-      </w:r>
-      <w:proofErr w:type="spellEnd"/>
-      <w:r>
-        <w:rPr>
-          <w:rFonts w:ascii="Times New Roman" w:hAnsi="Times New Roman" w:cs="Times New Roman"/>
-        </w:rPr>
-        <w:t xml:space="preserve">: </w:t>
-      </w:r>
-      <w:proofErr w:type="spellStart"/>
-      <w:r>
-        <w:rPr>
-          <w:rFonts w:ascii="Times New Roman" w:hAnsi="Times New Roman" w:cs="Times New Roman"/>
-        </w:rPr>
-        <w:t>Hibernate</w:t>
-      </w:r>
-      <w:proofErr w:type="spellEnd"/>
-      <w:r>
-        <w:rPr>
-          <w:rFonts w:ascii="Times New Roman" w:hAnsi="Times New Roman" w:cs="Times New Roman"/>
-        </w:rPr>
-        <w:t>, JPA) masszívan használják őket.</w:t>
+        <w:t>-ek(</w:t>
+      </w:r>
+      <w:r>
+        <w:rPr>
+          <w:rFonts w:ascii="Times New Roman" w:hAnsi="Times New Roman" w:cs="Times New Roman"/>
+        </w:rPr>
+        <w:t>Object Relational Modeling</w:t>
+      </w:r>
+      <w:r>
+        <w:rPr>
+          <w:rFonts w:ascii="Times New Roman" w:hAnsi="Times New Roman" w:cs="Times New Roman"/>
+        </w:rPr>
+        <w:t>, pl: Hibernate, JPA) masszívan használják őket.</w:t>
       </w:r>
     </w:p>
     <w:p>
@@ -6936,43 +6435,19 @@
           <w:u w:val="single"/>
         </w:rPr>
       </w:pPr>
-      <w:proofErr w:type="spellStart"/>
       <w:r>
         <w:rPr>
           <w:rFonts w:ascii="Times New Roman" w:hAnsi="Times New Roman" w:cs="Times New Roman"/>
           <w:u w:val="single"/>
         </w:rPr>
-        <w:t>repository</w:t>
-      </w:r>
-      <w:proofErr w:type="spellEnd"/>
-      <w:r>
-        <w:rPr>
-          <w:rFonts w:ascii="Times New Roman" w:hAnsi="Times New Roman" w:cs="Times New Roman"/>
-          <w:u w:val="single"/>
-        </w:rPr>
-        <w:t>:</w:t>
-      </w:r>
-      <w:r>
-        <w:rPr>
-          <w:rFonts w:ascii="Times New Roman" w:hAnsi="Times New Roman" w:cs="Times New Roman"/>
-        </w:rPr>
-        <w:t xml:space="preserve"> Azért felelős, hogy a kód képes legyen kommunikálni </w:t>
-      </w:r>
-      <w:proofErr w:type="gramStart"/>
-      <w:r>
-        <w:rPr>
-          <w:rFonts w:ascii="Times New Roman" w:hAnsi="Times New Roman" w:cs="Times New Roman"/>
-        </w:rPr>
-        <w:t>a</w:t>
-      </w:r>
-      <w:proofErr w:type="gramEnd"/>
-      <w:r>
-        <w:rPr>
-          <w:rFonts w:ascii="Times New Roman" w:hAnsi="Times New Roman" w:cs="Times New Roman"/>
-        </w:rPr>
-        <w:t xml:space="preserve"> </w:t>
-      </w:r>
-      <w:proofErr w:type="spellStart"/>
+        <w:t>repository:</w:t>
+      </w:r>
+      <w:r>
+        <w:rPr>
+          <w:rFonts w:ascii="Times New Roman" w:hAnsi="Times New Roman" w:cs="Times New Roman"/>
+        </w:rPr>
+        <w:t xml:space="preserve"> Azért felelős, hogy a kód képes legyen kommunikálni a </w:t>
+      </w:r>
       <w:r>
         <w:rPr>
           <w:rFonts w:ascii="Times New Roman" w:hAnsi="Times New Roman" w:cs="Times New Roman"/>
@@ -6985,16 +6460,8 @@
         <w:rPr>
           <w:rFonts w:ascii="Times New Roman" w:hAnsi="Times New Roman" w:cs="Times New Roman"/>
         </w:rPr>
-        <w:t>-kkel</w:t>
-      </w:r>
-      <w:proofErr w:type="spellEnd"/>
-      <w:r>
-        <w:rPr>
-          <w:rFonts w:ascii="Times New Roman" w:hAnsi="Times New Roman" w:cs="Times New Roman"/>
-        </w:rPr>
-        <w:t>(</w:t>
-      </w:r>
-      <w:proofErr w:type="spellStart"/>
+        <w:t>-kkel(</w:t>
+      </w:r>
       <w:r>
         <w:rPr>
           <w:rFonts w:ascii="Times New Roman" w:hAnsi="Times New Roman" w:cs="Times New Roman"/>
@@ -7003,7 +6470,6 @@
         </w:rPr>
         <w:t>pojo</w:t>
       </w:r>
-      <w:proofErr w:type="spellEnd"/>
       <w:r>
         <w:rPr>
           <w:rFonts w:ascii="Times New Roman" w:hAnsi="Times New Roman" w:cs="Times New Roman"/>
@@ -7014,21 +6480,7 @@
         <w:rPr>
           <w:rFonts w:ascii="Times New Roman" w:hAnsi="Times New Roman" w:cs="Times New Roman"/>
         </w:rPr>
-        <w:t xml:space="preserve">, ezek a </w:t>
-      </w:r>
-      <w:proofErr w:type="spellStart"/>
-      <w:r>
-        <w:rPr>
-          <w:rFonts w:ascii="Times New Roman" w:hAnsi="Times New Roman" w:cs="Times New Roman"/>
-        </w:rPr>
-        <w:t>repository</w:t>
-      </w:r>
-      <w:proofErr w:type="spellEnd"/>
-      <w:r>
-        <w:rPr>
-          <w:rFonts w:ascii="Times New Roman" w:hAnsi="Times New Roman" w:cs="Times New Roman"/>
-        </w:rPr>
-        <w:t>-k nem osztályok</w:t>
+        <w:t>, ezek a repository-k nem osztályok</w:t>
       </w:r>
       <w:r>
         <w:rPr>
@@ -7042,7 +6494,6 @@
         </w:rPr>
         <w:t xml:space="preserve"> hanem interfészek és mindegyik kiterjeszti a </w:t>
       </w:r>
-      <w:proofErr w:type="spellStart"/>
       <w:r>
         <w:rPr>
           <w:rFonts w:ascii="Times New Roman" w:hAnsi="Times New Roman" w:cs="Times New Roman"/>
@@ -7051,7 +6502,6 @@
         </w:rPr>
         <w:t>CrudRepository</w:t>
       </w:r>
-      <w:proofErr w:type="spellEnd"/>
       <w:r>
         <w:rPr>
           <w:rFonts w:ascii="Times New Roman" w:hAnsi="Times New Roman" w:cs="Times New Roman"/>
@@ -7099,35 +6549,13 @@
           <w:rFonts w:ascii="Times New Roman" w:hAnsi="Times New Roman" w:cs="Times New Roman"/>
           <w:u w:val="single"/>
         </w:rPr>
-        <w:t>service/</w:t>
-      </w:r>
-      <w:proofErr w:type="spellStart"/>
-      <w:r>
-        <w:rPr>
-          <w:rFonts w:ascii="Times New Roman" w:hAnsi="Times New Roman" w:cs="Times New Roman"/>
-          <w:u w:val="single"/>
-        </w:rPr>
-        <w:t>interfaces</w:t>
-      </w:r>
-      <w:proofErr w:type="spellEnd"/>
-      <w:r>
-        <w:rPr>
-          <w:rFonts w:ascii="Times New Roman" w:hAnsi="Times New Roman" w:cs="Times New Roman"/>
-          <w:u w:val="single"/>
-        </w:rPr>
-        <w:t>:</w:t>
-      </w:r>
-      <w:r>
-        <w:rPr>
-          <w:rFonts w:ascii="Times New Roman" w:hAnsi="Times New Roman" w:cs="Times New Roman"/>
-        </w:rPr>
-        <w:t xml:space="preserve"> </w:t>
-      </w:r>
-      <w:r>
-        <w:rPr>
-          <w:rFonts w:ascii="Times New Roman" w:hAnsi="Times New Roman" w:cs="Times New Roman"/>
-        </w:rPr>
-        <w:t xml:space="preserve">Ez a modul tartalmazza </w:t>
+        <w:t>service/interfaces:</w:t>
+      </w:r>
+      <w:r>
+        <w:rPr>
+          <w:rFonts w:ascii="Times New Roman" w:hAnsi="Times New Roman" w:cs="Times New Roman"/>
+        </w:rPr>
+        <w:t xml:space="preserve"> Ez a modul tartalmazza </w:t>
       </w:r>
       <w:r>
         <w:rPr>
@@ -7139,21 +6567,7 @@
         <w:rPr>
           <w:rFonts w:ascii="Times New Roman" w:hAnsi="Times New Roman" w:cs="Times New Roman"/>
         </w:rPr>
-        <w:t xml:space="preserve"> interfészeket, amelyek a </w:t>
-      </w:r>
-      <w:proofErr w:type="spellStart"/>
-      <w:r>
-        <w:rPr>
-          <w:rFonts w:ascii="Times New Roman" w:hAnsi="Times New Roman" w:cs="Times New Roman"/>
-        </w:rPr>
-        <w:t>controller</w:t>
-      </w:r>
-      <w:proofErr w:type="spellEnd"/>
-      <w:r>
-        <w:rPr>
-          <w:rFonts w:ascii="Times New Roman" w:hAnsi="Times New Roman" w:cs="Times New Roman"/>
-        </w:rPr>
-        <w:t xml:space="preserve"> felé </w:t>
+        <w:t xml:space="preserve"> interfészeket, amelyek a controller felé </w:t>
       </w:r>
       <w:r>
         <w:rPr>
@@ -7208,63 +6622,7 @@
         <w:rPr>
           <w:rFonts w:ascii="Times New Roman" w:hAnsi="Times New Roman" w:cs="Times New Roman"/>
         </w:rPr>
-        <w:t>Réteg feleős az üzleti logika megvalósításáért. Pontosabban a service/</w:t>
-      </w:r>
-      <w:proofErr w:type="spellStart"/>
-      <w:r>
-        <w:rPr>
-          <w:rFonts w:ascii="Times New Roman" w:hAnsi="Times New Roman" w:cs="Times New Roman"/>
-        </w:rPr>
-        <w:t>interfaces</w:t>
-      </w:r>
-      <w:proofErr w:type="spellEnd"/>
-      <w:r>
-        <w:rPr>
-          <w:rFonts w:ascii="Times New Roman" w:hAnsi="Times New Roman" w:cs="Times New Roman"/>
-        </w:rPr>
-        <w:t xml:space="preserve"> </w:t>
-      </w:r>
-      <w:proofErr w:type="spellStart"/>
-      <w:r>
-        <w:rPr>
-          <w:rFonts w:ascii="Times New Roman" w:hAnsi="Times New Roman" w:cs="Times New Roman"/>
-        </w:rPr>
-        <w:t>package</w:t>
-      </w:r>
-      <w:proofErr w:type="spellEnd"/>
-      <w:r>
-        <w:rPr>
-          <w:rFonts w:ascii="Times New Roman" w:hAnsi="Times New Roman" w:cs="Times New Roman"/>
-        </w:rPr>
-        <w:t xml:space="preserve">-ben megírt metódusok megvalósítása a feladata. Hozzáfér a </w:t>
-      </w:r>
-      <w:proofErr w:type="spellStart"/>
-      <w:r>
-        <w:rPr>
-          <w:rFonts w:ascii="Times New Roman" w:hAnsi="Times New Roman" w:cs="Times New Roman"/>
-        </w:rPr>
-        <w:t>domain</w:t>
-      </w:r>
-      <w:proofErr w:type="spellEnd"/>
-      <w:r>
-        <w:rPr>
-          <w:rFonts w:ascii="Times New Roman" w:hAnsi="Times New Roman" w:cs="Times New Roman"/>
-        </w:rPr>
-        <w:t xml:space="preserve">, </w:t>
-      </w:r>
-      <w:proofErr w:type="spellStart"/>
-      <w:r>
-        <w:rPr>
-          <w:rFonts w:ascii="Times New Roman" w:hAnsi="Times New Roman" w:cs="Times New Roman"/>
-        </w:rPr>
-        <w:t>repository</w:t>
-      </w:r>
-      <w:proofErr w:type="spellEnd"/>
-      <w:r>
-        <w:rPr>
-          <w:rFonts w:ascii="Times New Roman" w:hAnsi="Times New Roman" w:cs="Times New Roman"/>
-        </w:rPr>
-        <w:t xml:space="preserve"> modulokhoz</w:t>
+        <w:t>Réteg feleős az üzleti logika megvalósításáért. Pontosabban a service/interfaces package-ben megírt metódusok megvalósítása a feladata. Hozzáfér a domain, repository modulokhoz</w:t>
       </w:r>
       <w:r>
         <w:rPr>
@@ -7276,21 +6634,7 @@
         <w:rPr>
           <w:rFonts w:ascii="Times New Roman" w:hAnsi="Times New Roman" w:cs="Times New Roman"/>
         </w:rPr>
-        <w:t xml:space="preserve"> valamint itt elérhető egyéb funkciók is (</w:t>
-      </w:r>
-      <w:proofErr w:type="spellStart"/>
-      <w:r>
-        <w:rPr>
-          <w:rFonts w:ascii="Times New Roman" w:hAnsi="Times New Roman" w:cs="Times New Roman"/>
-        </w:rPr>
-        <w:t>pl</w:t>
-      </w:r>
-      <w:proofErr w:type="spellEnd"/>
-      <w:r>
-        <w:rPr>
-          <w:rFonts w:ascii="Times New Roman" w:hAnsi="Times New Roman" w:cs="Times New Roman"/>
-        </w:rPr>
-        <w:t>: email küldés)</w:t>
+        <w:t xml:space="preserve"> valamint itt elérhető egyéb funkciók is (pl: email küldés)</w:t>
       </w:r>
       <w:r>
         <w:rPr>
@@ -7322,55 +6666,18 @@
           <w:u w:val="single"/>
         </w:rPr>
       </w:pPr>
-      <w:proofErr w:type="spellStart"/>
       <w:r>
         <w:rPr>
           <w:rFonts w:ascii="Times New Roman" w:hAnsi="Times New Roman" w:cs="Times New Roman"/>
           <w:u w:val="single"/>
         </w:rPr>
-        <w:t>validators</w:t>
-      </w:r>
-      <w:proofErr w:type="spellEnd"/>
-      <w:r>
-        <w:rPr>
-          <w:rFonts w:ascii="Times New Roman" w:hAnsi="Times New Roman" w:cs="Times New Roman"/>
-          <w:u w:val="single"/>
-        </w:rPr>
-        <w:t>:</w:t>
-      </w:r>
-      <w:r>
-        <w:rPr>
-          <w:rFonts w:ascii="Times New Roman" w:hAnsi="Times New Roman" w:cs="Times New Roman"/>
-        </w:rPr>
-        <w:t xml:space="preserve"> Ezen modul tartalmazza az űrlapok </w:t>
-      </w:r>
-      <w:proofErr w:type="spellStart"/>
-      <w:r>
-        <w:rPr>
-          <w:rFonts w:ascii="Times New Roman" w:hAnsi="Times New Roman" w:cs="Times New Roman"/>
-        </w:rPr>
-        <w:t>validálásához</w:t>
-      </w:r>
-      <w:proofErr w:type="spellEnd"/>
-      <w:r>
-        <w:rPr>
-          <w:rFonts w:ascii="Times New Roman" w:hAnsi="Times New Roman" w:cs="Times New Roman"/>
-        </w:rPr>
-        <w:t xml:space="preserve"> szükséges logikát. Ezt a modult a </w:t>
-      </w:r>
-      <w:proofErr w:type="spellStart"/>
-      <w:r>
-        <w:rPr>
-          <w:rFonts w:ascii="Times New Roman" w:hAnsi="Times New Roman" w:cs="Times New Roman"/>
-        </w:rPr>
-        <w:t>controller</w:t>
-      </w:r>
-      <w:proofErr w:type="spellEnd"/>
-      <w:r>
-        <w:rPr>
-          <w:rFonts w:ascii="Times New Roman" w:hAnsi="Times New Roman" w:cs="Times New Roman"/>
-        </w:rPr>
-        <w:t xml:space="preserve"> fogja használni.</w:t>
+        <w:t>validators:</w:t>
+      </w:r>
+      <w:r>
+        <w:rPr>
+          <w:rFonts w:ascii="Times New Roman" w:hAnsi="Times New Roman" w:cs="Times New Roman"/>
+        </w:rPr>
+        <w:t xml:space="preserve"> Ezen modul tartalmazza az űrlapok validálásához szükséges logikát. Ezt a modult a controller fogja használni.</w:t>
       </w:r>
     </w:p>
     <w:p>
@@ -7396,57 +6703,18 @@
           <w:u w:val="single"/>
         </w:rPr>
       </w:pPr>
-      <w:proofErr w:type="spellStart"/>
       <w:r>
         <w:rPr>
           <w:rFonts w:ascii="Times New Roman" w:hAnsi="Times New Roman" w:cs="Times New Roman"/>
           <w:u w:val="single"/>
         </w:rPr>
-        <w:t>resources</w:t>
-      </w:r>
-      <w:proofErr w:type="spellEnd"/>
-      <w:r>
-        <w:rPr>
-          <w:rFonts w:ascii="Times New Roman" w:hAnsi="Times New Roman" w:cs="Times New Roman"/>
-          <w:u w:val="single"/>
-        </w:rPr>
-        <w:t>/</w:t>
-      </w:r>
-      <w:proofErr w:type="spellStart"/>
-      <w:r>
-        <w:rPr>
-          <w:rFonts w:ascii="Times New Roman" w:hAnsi="Times New Roman" w:cs="Times New Roman"/>
-          <w:u w:val="single"/>
-        </w:rPr>
-        <w:t>templates</w:t>
-      </w:r>
-      <w:proofErr w:type="spellEnd"/>
-      <w:r>
-        <w:rPr>
-          <w:rFonts w:ascii="Times New Roman" w:hAnsi="Times New Roman" w:cs="Times New Roman"/>
-          <w:u w:val="single"/>
-        </w:rPr>
-        <w:t>:</w:t>
-      </w:r>
-      <w:r>
-        <w:rPr>
-          <w:rFonts w:ascii="Times New Roman" w:hAnsi="Times New Roman" w:cs="Times New Roman"/>
-        </w:rPr>
-        <w:t xml:space="preserve"> Ebben a rétegben találhatóak a </w:t>
-      </w:r>
-      <w:proofErr w:type="spellStart"/>
-      <w:r>
-        <w:rPr>
-          <w:rFonts w:ascii="Times New Roman" w:hAnsi="Times New Roman" w:cs="Times New Roman"/>
-        </w:rPr>
-        <w:t>html</w:t>
-      </w:r>
-      <w:proofErr w:type="spellEnd"/>
-      <w:r>
-        <w:rPr>
-          <w:rFonts w:ascii="Times New Roman" w:hAnsi="Times New Roman" w:cs="Times New Roman"/>
-        </w:rPr>
-        <w:t xml:space="preserve"> fájlok</w:t>
+        <w:t>resources/templates:</w:t>
+      </w:r>
+      <w:r>
+        <w:rPr>
+          <w:rFonts w:ascii="Times New Roman" w:hAnsi="Times New Roman" w:cs="Times New Roman"/>
+        </w:rPr>
+        <w:t xml:space="preserve"> Ebben a rétegben találhatóak a html fájlok</w:t>
       </w:r>
       <w:r>
         <w:rPr>
@@ -7478,54 +6746,12 @@
           <w:u w:val="single"/>
         </w:rPr>
       </w:pPr>
-      <w:proofErr w:type="spellStart"/>
       <w:r>
         <w:rPr>
           <w:rFonts w:ascii="Times New Roman" w:hAnsi="Times New Roman" w:cs="Times New Roman"/>
           <w:u w:val="single"/>
         </w:rPr>
-        <w:lastRenderedPageBreak/>
-        <w:t>resources</w:t>
-      </w:r>
-      <w:proofErr w:type="spellEnd"/>
-      <w:r>
-        <w:rPr>
-          <w:rFonts w:ascii="Times New Roman" w:hAnsi="Times New Roman" w:cs="Times New Roman"/>
-          <w:u w:val="single"/>
-        </w:rPr>
-        <w:t>/</w:t>
-      </w:r>
-      <w:proofErr w:type="spellStart"/>
-      <w:r>
-        <w:rPr>
-          <w:rFonts w:ascii="Times New Roman" w:hAnsi="Times New Roman" w:cs="Times New Roman"/>
-          <w:u w:val="single"/>
-        </w:rPr>
-        <w:t>templates</w:t>
-      </w:r>
-      <w:proofErr w:type="spellEnd"/>
-      <w:r>
-        <w:rPr>
-          <w:rFonts w:ascii="Times New Roman" w:hAnsi="Times New Roman" w:cs="Times New Roman"/>
-          <w:u w:val="single"/>
-        </w:rPr>
-        <w:t>/</w:t>
-      </w:r>
-      <w:proofErr w:type="spellStart"/>
-      <w:r>
-        <w:rPr>
-          <w:rFonts w:ascii="Times New Roman" w:hAnsi="Times New Roman" w:cs="Times New Roman"/>
-          <w:u w:val="single"/>
-        </w:rPr>
-        <w:t>auth</w:t>
-      </w:r>
-      <w:proofErr w:type="spellEnd"/>
-      <w:r>
-        <w:rPr>
-          <w:rFonts w:ascii="Times New Roman" w:hAnsi="Times New Roman" w:cs="Times New Roman"/>
-          <w:u w:val="single"/>
-        </w:rPr>
-        <w:t>:</w:t>
+        <w:t>resources/templates/auth:</w:t>
       </w:r>
       <w:r>
         <w:rPr>
@@ -7557,53 +6783,12 @@
           <w:u w:val="single"/>
         </w:rPr>
       </w:pPr>
-      <w:proofErr w:type="spellStart"/>
       <w:r>
         <w:rPr>
           <w:rFonts w:ascii="Times New Roman" w:hAnsi="Times New Roman" w:cs="Times New Roman"/>
           <w:u w:val="single"/>
         </w:rPr>
-        <w:t>resources</w:t>
-      </w:r>
-      <w:proofErr w:type="spellEnd"/>
-      <w:r>
-        <w:rPr>
-          <w:rFonts w:ascii="Times New Roman" w:hAnsi="Times New Roman" w:cs="Times New Roman"/>
-          <w:u w:val="single"/>
-        </w:rPr>
-        <w:t>/</w:t>
-      </w:r>
-      <w:proofErr w:type="spellStart"/>
-      <w:r>
-        <w:rPr>
-          <w:rFonts w:ascii="Times New Roman" w:hAnsi="Times New Roman" w:cs="Times New Roman"/>
-          <w:u w:val="single"/>
-        </w:rPr>
-        <w:t>templates</w:t>
-      </w:r>
-      <w:proofErr w:type="spellEnd"/>
-      <w:r>
-        <w:rPr>
-          <w:rFonts w:ascii="Times New Roman" w:hAnsi="Times New Roman" w:cs="Times New Roman"/>
-          <w:u w:val="single"/>
-        </w:rPr>
-        <w:t>/</w:t>
-      </w:r>
-      <w:proofErr w:type="spellStart"/>
-      <w:r>
-        <w:rPr>
-          <w:rFonts w:ascii="Times New Roman" w:hAnsi="Times New Roman" w:cs="Times New Roman"/>
-          <w:u w:val="single"/>
-        </w:rPr>
-        <w:t>errorPages</w:t>
-      </w:r>
-      <w:proofErr w:type="spellEnd"/>
-      <w:r>
-        <w:rPr>
-          <w:rFonts w:ascii="Times New Roman" w:hAnsi="Times New Roman" w:cs="Times New Roman"/>
-          <w:u w:val="single"/>
-        </w:rPr>
-        <w:t>:</w:t>
+        <w:t>resources/templates/errorPages:</w:t>
       </w:r>
       <w:r>
         <w:rPr>
@@ -7641,53 +6826,12 @@
           <w:u w:val="single"/>
         </w:rPr>
       </w:pPr>
-      <w:proofErr w:type="spellStart"/>
       <w:r>
         <w:rPr>
           <w:rFonts w:ascii="Times New Roman" w:hAnsi="Times New Roman" w:cs="Times New Roman"/>
           <w:u w:val="single"/>
         </w:rPr>
-        <w:t>resources</w:t>
-      </w:r>
-      <w:proofErr w:type="spellEnd"/>
-      <w:r>
-        <w:rPr>
-          <w:rFonts w:ascii="Times New Roman" w:hAnsi="Times New Roman" w:cs="Times New Roman"/>
-          <w:u w:val="single"/>
-        </w:rPr>
-        <w:t>/</w:t>
-      </w:r>
-      <w:proofErr w:type="spellStart"/>
-      <w:r>
-        <w:rPr>
-          <w:rFonts w:ascii="Times New Roman" w:hAnsi="Times New Roman" w:cs="Times New Roman"/>
-          <w:u w:val="single"/>
-        </w:rPr>
-        <w:t>templates</w:t>
-      </w:r>
-      <w:proofErr w:type="spellEnd"/>
-      <w:r>
-        <w:rPr>
-          <w:rFonts w:ascii="Times New Roman" w:hAnsi="Times New Roman" w:cs="Times New Roman"/>
-          <w:u w:val="single"/>
-        </w:rPr>
-        <w:t>/</w:t>
-      </w:r>
-      <w:proofErr w:type="spellStart"/>
-      <w:r>
-        <w:rPr>
-          <w:rFonts w:ascii="Times New Roman" w:hAnsi="Times New Roman" w:cs="Times New Roman"/>
-          <w:u w:val="single"/>
-        </w:rPr>
-        <w:t>layouts</w:t>
-      </w:r>
-      <w:proofErr w:type="spellEnd"/>
-      <w:r>
-        <w:rPr>
-          <w:rFonts w:ascii="Times New Roman" w:hAnsi="Times New Roman" w:cs="Times New Roman"/>
-          <w:u w:val="single"/>
-        </w:rPr>
-        <w:t xml:space="preserve">: </w:t>
+        <w:t xml:space="preserve">resources/templates/layouts: </w:t>
       </w:r>
       <w:r>
         <w:rPr>
@@ -7699,21 +6843,7 @@
         <w:rPr>
           <w:rFonts w:ascii="Times New Roman" w:hAnsi="Times New Roman" w:cs="Times New Roman"/>
         </w:rPr>
-        <w:t xml:space="preserve">ak a </w:t>
-      </w:r>
-      <w:proofErr w:type="spellStart"/>
-      <w:r>
-        <w:rPr>
-          <w:rFonts w:ascii="Times New Roman" w:hAnsi="Times New Roman" w:cs="Times New Roman"/>
-        </w:rPr>
-        <w:t>fragmentek</w:t>
-      </w:r>
-      <w:proofErr w:type="spellEnd"/>
-      <w:r>
-        <w:rPr>
-          <w:rFonts w:ascii="Times New Roman" w:hAnsi="Times New Roman" w:cs="Times New Roman"/>
-        </w:rPr>
-        <w:t xml:space="preserve">. Ezekre azért van szükség mert egy adott oldalt többször is felhasználunk, így csak egyszer kell megírni. </w:t>
+        <w:t xml:space="preserve">ak a fragmentek. Ezekre azért van szükség mert egy adott oldalt többször is felhasználunk, így csak egyszer kell megírni. </w:t>
       </w:r>
     </w:p>
     <w:p>
@@ -7739,85 +6869,24 @@
           <w:u w:val="single"/>
         </w:rPr>
       </w:pPr>
-      <w:proofErr w:type="spellStart"/>
       <w:r>
         <w:rPr>
           <w:rFonts w:ascii="Times New Roman" w:hAnsi="Times New Roman" w:cs="Times New Roman"/>
           <w:u w:val="single"/>
         </w:rPr>
-        <w:t>resources</w:t>
-      </w:r>
-      <w:proofErr w:type="spellEnd"/>
-      <w:r>
-        <w:rPr>
-          <w:rFonts w:ascii="Times New Roman" w:hAnsi="Times New Roman" w:cs="Times New Roman"/>
-          <w:u w:val="single"/>
-        </w:rPr>
-        <w:t>/</w:t>
-      </w:r>
-      <w:proofErr w:type="spellStart"/>
-      <w:r>
-        <w:rPr>
-          <w:rFonts w:ascii="Times New Roman" w:hAnsi="Times New Roman" w:cs="Times New Roman"/>
-          <w:u w:val="single"/>
-        </w:rPr>
-        <w:t>static</w:t>
-      </w:r>
-      <w:proofErr w:type="spellEnd"/>
-      <w:r>
-        <w:rPr>
-          <w:rFonts w:ascii="Times New Roman" w:hAnsi="Times New Roman" w:cs="Times New Roman"/>
-          <w:u w:val="single"/>
-        </w:rPr>
-        <w:t xml:space="preserve">: </w:t>
-      </w:r>
-      <w:r>
-        <w:rPr>
-          <w:rFonts w:ascii="Times New Roman" w:hAnsi="Times New Roman" w:cs="Times New Roman"/>
-        </w:rPr>
-        <w:t xml:space="preserve">Ebben a modulban vannak a statikus fájlok. Mint </w:t>
-      </w:r>
-      <w:proofErr w:type="spellStart"/>
-      <w:r>
-        <w:rPr>
-          <w:rFonts w:ascii="Times New Roman" w:hAnsi="Times New Roman" w:cs="Times New Roman"/>
-        </w:rPr>
-        <w:t>pl</w:t>
-      </w:r>
-      <w:proofErr w:type="spellEnd"/>
-      <w:r>
-        <w:rPr>
-          <w:rFonts w:ascii="Times New Roman" w:hAnsi="Times New Roman" w:cs="Times New Roman"/>
-        </w:rPr>
-        <w:t xml:space="preserve">: </w:t>
-      </w:r>
-      <w:proofErr w:type="spellStart"/>
-      <w:r>
-        <w:rPr>
-          <w:rFonts w:ascii="Times New Roman" w:hAnsi="Times New Roman" w:cs="Times New Roman"/>
-        </w:rPr>
-        <w:t>javascript</w:t>
-      </w:r>
-      <w:proofErr w:type="spellEnd"/>
-      <w:r>
-        <w:rPr>
-          <w:rFonts w:ascii="Times New Roman" w:hAnsi="Times New Roman" w:cs="Times New Roman"/>
-        </w:rPr>
-        <w:t xml:space="preserve">, </w:t>
-      </w:r>
-      <w:proofErr w:type="spellStart"/>
-      <w:r>
-        <w:rPr>
-          <w:rFonts w:ascii="Times New Roman" w:hAnsi="Times New Roman" w:cs="Times New Roman"/>
-        </w:rPr>
-        <w:t>css</w:t>
-      </w:r>
-      <w:proofErr w:type="spellEnd"/>
-      <w:r>
-        <w:rPr>
-          <w:rFonts w:ascii="Times New Roman" w:hAnsi="Times New Roman" w:cs="Times New Roman"/>
-        </w:rPr>
-        <w:t>, illetve a képek</w:t>
+        <w:t xml:space="preserve">resources/static: </w:t>
+      </w:r>
+      <w:r>
+        <w:rPr>
+          <w:rFonts w:ascii="Times New Roman" w:hAnsi="Times New Roman" w:cs="Times New Roman"/>
+        </w:rPr>
+        <w:t>Ebben a modulban vannak a statikus fájlok. Mint pl: javascript, css, illetve a képek</w:t>
+      </w:r>
+      <w:r>
+        <w:rPr>
+          <w:rFonts w:ascii="Times New Roman" w:hAnsi="Times New Roman" w:cs="Times New Roman"/>
+        </w:rPr>
+        <w:t>.</w:t>
       </w:r>
     </w:p>
     <w:p>
@@ -7845,7 +6914,7 @@
                     <pic:cNvPicPr/>
                   </pic:nvPicPr>
                   <pic:blipFill>
-                    <a:blip r:embed="rId12">
+                    <a:blip r:embed="rId13">
                       <a:extLst>
                         <a:ext uri="{28A0092B-C50C-407E-A947-70E740481C1C}">
                           <a14:useLocalDpi xmlns:a14="http://schemas.microsoft.com/office/drawing/2010/main" val="0"/>
@@ -7941,7 +7010,6 @@
         <w:ind w:left="357"/>
       </w:pPr>
       <w:r>
-        <w:lastRenderedPageBreak/>
         <w:t>Az adattárolási modell végleges EK modelljét szemlélteti a 7. ábra</w:t>
       </w:r>
     </w:p>
@@ -7950,16 +7018,637 @@
         <w:spacing w:before="240" w:line="360" w:lineRule="auto"/>
         <w:ind w:left="357"/>
       </w:pPr>
+      <w:r>
+        <w:rPr>
+          <w:noProof/>
+        </w:rPr>
+        <w:lastRenderedPageBreak/>
+        <w:drawing>
+          <wp:inline distT="0" distB="0" distL="0" distR="0" wp14:anchorId="63DEC4EE" wp14:editId="317B2F3E">
+            <wp:extent cx="5399405" cy="4765040"/>
+            <wp:effectExtent l="0" t="0" r="0" b="0"/>
+            <wp:docPr id="6" name="Kép 6"/>
+            <wp:cNvGraphicFramePr>
+              <a:graphicFrameLocks xmlns:a="http://schemas.openxmlformats.org/drawingml/2006/main" noChangeAspect="1"/>
+            </wp:cNvGraphicFramePr>
+            <a:graphic xmlns:a="http://schemas.openxmlformats.org/drawingml/2006/main">
+              <a:graphicData uri="http://schemas.openxmlformats.org/drawingml/2006/picture">
+                <pic:pic xmlns:pic="http://schemas.openxmlformats.org/drawingml/2006/picture">
+                  <pic:nvPicPr>
+                    <pic:cNvPr id="6" name="Kép 6"/>
+                    <pic:cNvPicPr/>
+                  </pic:nvPicPr>
+                  <pic:blipFill>
+                    <a:blip r:embed="rId14">
+                      <a:extLst>
+                        <a:ext uri="{28A0092B-C50C-407E-A947-70E740481C1C}">
+                          <a14:useLocalDpi xmlns:a14="http://schemas.microsoft.com/office/drawing/2010/main" val="0"/>
+                        </a:ext>
+                      </a:extLst>
+                    </a:blip>
+                    <a:stretch>
+                      <a:fillRect/>
+                    </a:stretch>
+                  </pic:blipFill>
+                  <pic:spPr>
+                    <a:xfrm>
+                      <a:off x="0" y="0"/>
+                      <a:ext cx="5399405" cy="4765040"/>
+                    </a:xfrm>
+                    <a:prstGeom prst="rect">
+                      <a:avLst/>
+                    </a:prstGeom>
+                  </pic:spPr>
+                </pic:pic>
+              </a:graphicData>
+            </a:graphic>
+          </wp:inline>
+        </w:drawing>
+      </w:r>
     </w:p>
     <w:p>
       <w:pPr>
         <w:spacing w:before="240"/>
         <w:ind w:left="360"/>
-      </w:pPr>
-    </w:p>
-    <w:p>
-      <w:pPr>
-        <w:spacing w:before="240"/>
+        <w:jc w:val="center"/>
+      </w:pPr>
+      <w:r>
+        <w:t>7. ábra</w:t>
+      </w:r>
+    </w:p>
+    <w:p>
+      <w:pPr>
+        <w:ind w:left="360"/>
+        <w:jc w:val="center"/>
+      </w:pPr>
+      <w:r>
+        <w:t>EK modell</w:t>
+      </w:r>
+    </w:p>
+    <w:p>
+      <w:pPr>
+        <w:ind w:left="360"/>
+      </w:pPr>
+      <w:r>
+        <w:t>5.2.1 Felhasználó</w:t>
+      </w:r>
+    </w:p>
+    <w:p>
+      <w:pPr>
+        <w:spacing w:before="240" w:line="360" w:lineRule="auto"/>
+        <w:ind w:left="357"/>
+      </w:pPr>
+      <w:r>
+        <w:t>Látható, hogy az adattárolás három fő egyede a felhasználó (</w:t>
+      </w:r>
+      <w:r>
+        <w:rPr>
+          <w:i/>
+          <w:iCs/>
+        </w:rPr>
+        <w:t>User</w:t>
+      </w:r>
+      <w:r>
+        <w:t>) a hibajegy (</w:t>
+      </w:r>
+      <w:r>
+        <w:rPr>
+          <w:i/>
+          <w:iCs/>
+        </w:rPr>
+        <w:t>Ticket</w:t>
+      </w:r>
+      <w:r>
+        <w:t>) és az ügyfél (</w:t>
+      </w:r>
+      <w:r>
+        <w:rPr>
+          <w:i/>
+          <w:iCs/>
+        </w:rPr>
+        <w:t>Client</w:t>
+      </w:r>
+      <w:r>
+        <w:t>). A felhasználó egyed kulcsa a felhasználó azonosítója (</w:t>
+      </w:r>
+      <w:r>
+        <w:rPr>
+          <w:i/>
+          <w:iCs/>
+        </w:rPr>
+        <w:t>id</w:t>
+      </w:r>
+      <w:r>
+        <w:t>), ezért annak egyedinek kell lennie a rendszerben, valamint</w:t>
+      </w:r>
+      <w:r>
+        <w:t xml:space="preserve"> fontos megemlíteni a</w:t>
+      </w:r>
+      <w:r>
+        <w:t xml:space="preserve"> jelszó</w:t>
+      </w:r>
+      <w:r>
+        <w:t>t</w:t>
+      </w:r>
+      <w:r>
+        <w:t>, amelyet titkosítva tárol el az adatbázis (</w:t>
+      </w:r>
+      <w:r>
+        <w:rPr>
+          <w:i/>
+          <w:iCs/>
+        </w:rPr>
+        <w:t>password</w:t>
+      </w:r>
+      <w:r>
+        <w:t xml:space="preserve">). Ezenkívül tartalmazza az alapvető adatokat, mint </w:t>
+      </w:r>
+      <w:r>
+        <w:t>felhasználónév, email, aktivációs kód(</w:t>
+      </w:r>
+      <w:r>
+        <w:rPr>
+          <w:i/>
+          <w:iCs/>
+        </w:rPr>
+        <w:t>activation</w:t>
+      </w:r>
+      <w:r>
+        <w:t>), a profil aktív-e(</w:t>
+      </w:r>
+      <w:r>
+        <w:rPr>
+          <w:i/>
+          <w:iCs/>
+        </w:rPr>
+        <w:t>enabled</w:t>
+      </w:r>
+      <w:r>
+        <w:t>),</w:t>
+      </w:r>
+      <w:r>
+        <w:t xml:space="preserve"> </w:t>
+      </w:r>
+      <w:r>
+        <w:rPr>
+          <w:i/>
+          <w:iCs/>
+        </w:rPr>
+        <w:t>token</w:t>
+      </w:r>
+      <w:r>
+        <w:t xml:space="preserve"> ami lehetővé teszi, hogy a felhasználó módosítja jelszavát egy bizonyos ideig</w:t>
+      </w:r>
+      <w:r>
+        <w:t>, (tokenCreationDate) előbbi változónak a létrehozási ideje.</w:t>
+      </w:r>
+      <w:r>
+        <w:t xml:space="preserve"> </w:t>
+      </w:r>
+    </w:p>
+    <w:p>
+      <w:pPr>
+        <w:spacing w:before="1320" w:line="360" w:lineRule="auto"/>
+        <w:ind w:left="357"/>
+      </w:pPr>
+      <w:r>
+        <w:t>5.2.2 Hibajegy</w:t>
+      </w:r>
+    </w:p>
+    <w:p>
+      <w:pPr>
+        <w:spacing w:before="240" w:line="360" w:lineRule="auto"/>
+        <w:ind w:left="357"/>
+      </w:pPr>
+      <w:r>
+        <w:lastRenderedPageBreak/>
+        <w:t>A hibajegy egyednek egy egyedi azonosító lesz a kulcs tulajdonsága (</w:t>
+      </w:r>
+      <w:r>
+        <w:rPr>
+          <w:i/>
+          <w:iCs/>
+        </w:rPr>
+        <w:t>id</w:t>
+      </w:r>
+      <w:r>
+        <w:t>).</w:t>
+      </w:r>
+      <w:r>
+        <w:t xml:space="preserve"> Tárolásra kerül továbbá a státusza (</w:t>
+      </w:r>
+      <w:r>
+        <w:rPr>
+          <w:i/>
+          <w:iCs/>
+        </w:rPr>
+        <w:t>status</w:t>
+      </w:r>
+      <w:r>
+        <w:t>), az ügyfél azonosítója(</w:t>
+      </w:r>
+      <w:r>
+        <w:rPr>
+          <w:i/>
+          <w:iCs/>
+        </w:rPr>
+        <w:t>client_id</w:t>
+      </w:r>
+      <w:r>
+        <w:t>), a hibajegy címe (</w:t>
+      </w:r>
+      <w:r>
+        <w:rPr>
+          <w:i/>
+          <w:iCs/>
+        </w:rPr>
+        <w:t>title</w:t>
+      </w:r>
+      <w:r>
+        <w:t>), határideje (</w:t>
+      </w:r>
+      <w:r>
+        <w:rPr>
+          <w:i/>
+          <w:iCs/>
+        </w:rPr>
+        <w:t>deadline</w:t>
+      </w:r>
+      <w:r>
+        <w:t>), aki bejelentette a hibajegyet (</w:t>
+      </w:r>
+      <w:r>
+        <w:rPr>
+          <w:i/>
+          <w:iCs/>
+        </w:rPr>
+        <w:t>notifier</w:t>
+      </w:r>
+      <w:r>
+        <w:t>), prioritása (</w:t>
+      </w:r>
+      <w:r>
+        <w:rPr>
+          <w:i/>
+          <w:iCs/>
+        </w:rPr>
+        <w:t>priority</w:t>
+      </w:r>
+      <w:r>
+        <w:t>), felhasználó, aki legutóbb módosította a hibajegyet (</w:t>
+      </w:r>
+      <w:r>
+        <w:rPr>
+          <w:i/>
+          <w:iCs/>
+        </w:rPr>
+        <w:t>user_id</w:t>
+      </w:r>
+      <w:r>
+        <w:t>), a hiba részletes leírása (</w:t>
+      </w:r>
+      <w:r>
+        <w:rPr>
+          <w:i/>
+          <w:iCs/>
+        </w:rPr>
+        <w:t>description</w:t>
+      </w:r>
+      <w:r>
+        <w:t>)</w:t>
+      </w:r>
+      <w:r>
+        <w:t>, a létrehozási dátuma (</w:t>
+      </w:r>
+      <w:r>
+        <w:rPr>
+          <w:i/>
+          <w:iCs/>
+        </w:rPr>
+        <w:t>creation_date</w:t>
+      </w:r>
+      <w:r>
+        <w:t>).</w:t>
+      </w:r>
+    </w:p>
+    <w:p>
+      <w:pPr>
+        <w:spacing w:before="240" w:line="360" w:lineRule="auto"/>
+        <w:ind w:left="357"/>
+      </w:pPr>
+      <w:r>
+        <w:t>5.2.3. Ügyfél</w:t>
+      </w:r>
+    </w:p>
+    <w:p>
+      <w:pPr>
+        <w:spacing w:before="240" w:line="360" w:lineRule="auto"/>
+        <w:ind w:left="357"/>
+      </w:pPr>
+      <w:r>
+        <w:t>Az ügyfél egyednek egy egyedi azonosító lesz a kulcs tulajdonsága (</w:t>
+      </w:r>
+      <w:r>
+        <w:rPr>
+          <w:i/>
+          <w:iCs/>
+        </w:rPr>
+        <w:t>id</w:t>
+      </w:r>
+      <w:r>
+        <w:t>). Továbbá tárolásra kerül az az összeg</w:t>
+      </w:r>
+      <w:r>
+        <w:t>,</w:t>
+      </w:r>
+      <w:r>
+        <w:t xml:space="preserve"> amit havonta fizet (</w:t>
+      </w:r>
+      <w:r>
+        <w:rPr>
+          <w:i/>
+          <w:iCs/>
+        </w:rPr>
+        <w:t>monthly_fee</w:t>
+      </w:r>
+      <w:r>
+        <w:t>), telefonszáma (</w:t>
+      </w:r>
+      <w:r>
+        <w:rPr>
+          <w:i/>
+          <w:iCs/>
+        </w:rPr>
+        <w:t>phone</w:t>
+      </w:r>
+      <w:r>
+        <w:t>), email címe (</w:t>
+      </w:r>
+      <w:r>
+        <w:rPr>
+          <w:i/>
+          <w:iCs/>
+        </w:rPr>
+        <w:t>email</w:t>
+      </w:r>
+      <w:r>
+        <w:t>), az a személy neve</w:t>
+      </w:r>
+      <w:r>
+        <w:t>,</w:t>
+      </w:r>
+      <w:r>
+        <w:t xml:space="preserve"> akivel a kapcsolatot fel lehet venni (</w:t>
+      </w:r>
+      <w:r>
+        <w:rPr>
+          <w:i/>
+          <w:iCs/>
+        </w:rPr>
+        <w:t>contact_person</w:t>
+      </w:r>
+      <w:r>
+        <w:t>), az ügyfél pontos címe(</w:t>
+      </w:r>
+      <w:r>
+        <w:rPr>
+          <w:i/>
+          <w:iCs/>
+        </w:rPr>
+        <w:t>address</w:t>
+      </w:r>
+      <w:r>
+        <w:t>), város (</w:t>
+      </w:r>
+      <w:r>
+        <w:rPr>
+          <w:i/>
+          <w:iCs/>
+        </w:rPr>
+        <w:t>city</w:t>
+      </w:r>
+      <w:r>
+        <w:t>), irányítószám(</w:t>
+      </w:r>
+      <w:r>
+        <w:rPr>
+          <w:i/>
+          <w:iCs/>
+        </w:rPr>
+        <w:t>zipcode</w:t>
+      </w:r>
+      <w:r>
+        <w:t>), valamint az adó azonosítója (taxnumber).</w:t>
+      </w:r>
+    </w:p>
+    <w:p>
+      <w:pPr>
+        <w:spacing w:before="240" w:line="360" w:lineRule="auto"/>
+        <w:ind w:left="357"/>
+      </w:pPr>
+      <w:r>
+        <w:t>5.2.4. További egyedek</w:t>
+      </w:r>
+    </w:p>
+    <w:p>
+      <w:pPr>
+        <w:spacing w:before="240" w:line="360" w:lineRule="auto"/>
+        <w:ind w:left="357"/>
+      </w:pPr>
+      <w:r>
+        <w:t>A Roles tábla tartalmazza a jogosultságokat, amivel minden felhasználó rendelkezik. A Users_roles</w:t>
+      </w:r>
+      <w:r>
+        <w:t xml:space="preserve"> egy összekötő tábla, ami a user és roles táblákat kapcsolja össze. Alapvetően két attribútuma van a felhasználó azonosítója és a szerepkör azonosítója. Erre az átláthatóság, illetve a könnyebb kezelés miatt van szükség.</w:t>
+      </w:r>
+    </w:p>
+    <w:p>
+      <w:pPr>
+        <w:spacing w:before="240" w:line="360" w:lineRule="auto"/>
+        <w:ind w:left="357"/>
+      </w:pPr>
+      <w:r>
+        <w:t>5.2.5 A felhasználók és a hibajegyek közötti kapcsolat</w:t>
+      </w:r>
+    </w:p>
+    <w:p>
+      <w:pPr>
+        <w:spacing w:before="240" w:line="360" w:lineRule="auto"/>
+        <w:ind w:left="357"/>
+      </w:pPr>
+      <w:r>
+        <w:t xml:space="preserve">Mivel </w:t>
+      </w:r>
+      <w:r>
+        <w:t>egy felhasználó rögzíthet több hibajegyet is és egy hibajegyet egyszerre csak egy felhasználó rögzíthet így a köztük lévő kapcsolat egy a többhöz.</w:t>
+      </w:r>
+    </w:p>
+    <w:p>
+      <w:pPr>
+        <w:spacing w:after="160" w:line="259" w:lineRule="auto"/>
+      </w:pPr>
+      <w:r>
+        <w:br w:type="page"/>
+      </w:r>
+    </w:p>
+    <w:p>
+      <w:pPr>
+        <w:spacing w:before="240" w:line="360" w:lineRule="auto"/>
+        <w:ind w:left="357"/>
+      </w:pPr>
+      <w:r>
+        <w:lastRenderedPageBreak/>
+        <w:t>5.3 Osztályok tervezése</w:t>
+      </w:r>
+    </w:p>
+    <w:p>
+      <w:pPr>
+        <w:spacing w:before="240" w:line="360" w:lineRule="auto"/>
+        <w:ind w:left="357"/>
+      </w:pPr>
+      <w:r>
+        <w:t>A 9</w:t>
+      </w:r>
+      <w:r>
+        <w:t>. ábra szemlélteti a pojo osztályokat</w:t>
+      </w:r>
+      <w:r>
+        <w:t xml:space="preserve"> és a köztük lévő kapcsolatot.</w:t>
+      </w:r>
+    </w:p>
+    <w:p>
+      <w:pPr>
+        <w:spacing w:before="240" w:line="360" w:lineRule="auto"/>
+        <w:ind w:left="357"/>
+      </w:pPr>
+    </w:p>
+    <w:p>
+      <w:pPr>
+        <w:spacing w:before="240" w:line="360" w:lineRule="auto"/>
+        <w:ind w:left="357"/>
+      </w:pPr>
+      <w:r>
+        <w:rPr>
+          <w:noProof/>
+        </w:rPr>
+        <w:drawing>
+          <wp:inline distT="0" distB="0" distL="0" distR="0" wp14:anchorId="5D8EF5AA" wp14:editId="55EBC099">
+            <wp:extent cx="5399405" cy="4396740"/>
+            <wp:effectExtent l="0" t="0" r="0" b="3810"/>
+            <wp:docPr id="20" name="Kép 20" descr="A képen szöveg látható&#10;&#10;Automatikusan generált leírás"/>
+            <wp:cNvGraphicFramePr>
+              <a:graphicFrameLocks xmlns:a="http://schemas.openxmlformats.org/drawingml/2006/main" noChangeAspect="1"/>
+            </wp:cNvGraphicFramePr>
+            <a:graphic xmlns:a="http://schemas.openxmlformats.org/drawingml/2006/main">
+              <a:graphicData uri="http://schemas.openxmlformats.org/drawingml/2006/picture">
+                <pic:pic xmlns:pic="http://schemas.openxmlformats.org/drawingml/2006/picture">
+                  <pic:nvPicPr>
+                    <pic:cNvPr id="20" name="Kép 20" descr="A képen szöveg látható&#10;&#10;Automatikusan generált leírás"/>
+                    <pic:cNvPicPr/>
+                  </pic:nvPicPr>
+                  <pic:blipFill>
+                    <a:blip r:embed="rId15" cstate="print">
+                      <a:extLst>
+                        <a:ext uri="{28A0092B-C50C-407E-A947-70E740481C1C}">
+                          <a14:useLocalDpi xmlns:a14="http://schemas.microsoft.com/office/drawing/2010/main" val="0"/>
+                        </a:ext>
+                      </a:extLst>
+                    </a:blip>
+                    <a:stretch>
+                      <a:fillRect/>
+                    </a:stretch>
+                  </pic:blipFill>
+                  <pic:spPr>
+                    <a:xfrm>
+                      <a:off x="0" y="0"/>
+                      <a:ext cx="5399405" cy="4396740"/>
+                    </a:xfrm>
+                    <a:prstGeom prst="rect">
+                      <a:avLst/>
+                    </a:prstGeom>
+                  </pic:spPr>
+                </pic:pic>
+              </a:graphicData>
+            </a:graphic>
+          </wp:inline>
+        </w:drawing>
+      </w:r>
+    </w:p>
+    <w:p>
+      <w:pPr>
+        <w:jc w:val="center"/>
+      </w:pPr>
+      <w:r>
+        <w:t>9</w:t>
+      </w:r>
+      <w:r>
+        <w:t>. ábra</w:t>
+      </w:r>
+    </w:p>
+    <w:p>
+      <w:pPr>
+        <w:jc w:val="center"/>
+      </w:pPr>
+      <w:r>
+        <w:t>POJO osztálydiagram</w:t>
+      </w:r>
+    </w:p>
+    <w:p>
+      <w:pPr>
+        <w:spacing w:before="240" w:line="360" w:lineRule="auto"/>
+        <w:ind w:left="357"/>
+      </w:pPr>
+    </w:p>
+    <w:p>
+      <w:pPr>
+        <w:spacing w:before="240" w:line="360" w:lineRule="auto"/>
+        <w:ind w:left="357"/>
+      </w:pPr>
+    </w:p>
+    <w:p>
+      <w:pPr>
+        <w:spacing w:line="360" w:lineRule="auto"/>
+      </w:pPr>
+    </w:p>
+    <w:p>
+      <w:pPr>
+        <w:spacing w:line="360" w:lineRule="auto"/>
+        <w:jc w:val="center"/>
+      </w:pPr>
+    </w:p>
+    <w:p>
+      <w:pPr>
+        <w:spacing w:line="360" w:lineRule="auto"/>
+        <w:jc w:val="center"/>
+      </w:pPr>
+    </w:p>
+    <w:p>
+      <w:pPr>
+        <w:spacing w:line="360" w:lineRule="auto"/>
+        <w:jc w:val="center"/>
+      </w:pPr>
+    </w:p>
+    <w:p>
+      <w:pPr>
+        <w:spacing w:line="360" w:lineRule="auto"/>
+        <w:jc w:val="center"/>
+      </w:pPr>
+    </w:p>
+    <w:p>
+      <w:pPr>
+        <w:spacing w:line="360" w:lineRule="auto"/>
+        <w:jc w:val="center"/>
+      </w:pPr>
+    </w:p>
+    <w:p>
+      <w:pPr>
+        <w:spacing w:line="360" w:lineRule="auto"/>
+        <w:jc w:val="center"/>
+      </w:pPr>
+    </w:p>
+    <w:p>
+      <w:pPr>
+        <w:spacing w:before="240" w:line="360" w:lineRule="auto"/>
         <w:rPr>
           <w:b/>
           <w:bCs/>
@@ -7974,24 +7663,99 @@
           <w:sz w:val="32"/>
           <w:szCs w:val="32"/>
         </w:rPr>
+        <w:lastRenderedPageBreak/>
         <w:t>6. IMPLEMENTÁCIÓ</w:t>
       </w:r>
     </w:p>
     <w:p>
       <w:pPr>
-        <w:spacing w:before="240"/>
-      </w:pPr>
-    </w:p>
-    <w:p>
-      <w:pPr>
         <w:spacing w:line="360" w:lineRule="auto"/>
       </w:pPr>
+      <w:r>
+        <w:t>6.1</w:t>
+      </w:r>
+      <w:r>
+        <w:t xml:space="preserve"> </w:t>
+      </w:r>
+      <w:r>
+        <w:t>Adathozzáférési interfész (DAO)</w:t>
+      </w:r>
     </w:p>
     <w:p>
       <w:pPr>
         <w:spacing w:line="360" w:lineRule="auto"/>
       </w:pPr>
-    </w:p>
+      <w:r>
+        <w:t>A projektben a</w:t>
+      </w:r>
+      <w:r>
+        <w:t xml:space="preserve"> komponensek</w:t>
+      </w:r>
+      <w:r>
+        <w:t xml:space="preserve"> konfigurációját annotációkkal valósítottam meg</w:t>
+      </w:r>
+      <w:r>
+        <w:t>, mivel számomra ez tűnt a legegyszerűbbnek és egyben a leghatékonyabbnak is.</w:t>
+      </w:r>
+    </w:p>
+    <w:p>
+      <w:pPr>
+        <w:spacing w:line="360" w:lineRule="auto"/>
+      </w:pPr>
+      <w:r>
+        <w:t xml:space="preserve">Az interfészek megtervezése során az egyedek alapján választottam szét a funkciókat. Ennek értelmében négy interfészt hoztam létre a </w:t>
+      </w:r>
+      <w:r>
+        <w:t>repository</w:t>
+      </w:r>
+      <w:r>
+        <w:t xml:space="preserve"> csomagjába, </w:t>
+      </w:r>
+      <w:r>
+        <w:t>ezek:</w:t>
+      </w:r>
+      <w:r>
+        <w:t xml:space="preserve"> a felhasználók adatainak kezelését végző </w:t>
+      </w:r>
+      <w:r>
+        <w:t>UserRepository</w:t>
+      </w:r>
+      <w:r>
+        <w:t xml:space="preserve">, a </w:t>
+      </w:r>
+      <w:r>
+        <w:t>hibajegyekkel</w:t>
+      </w:r>
+      <w:r>
+        <w:t xml:space="preserve"> kapcsolatos adatmozgatási funkciókat leíró </w:t>
+      </w:r>
+      <w:r>
+        <w:t>TicketRepository, az ügyfelekkel kapcsolatos adatok kezelésére ClientRepository és a szerepköröket</w:t>
+      </w:r>
+      <w:r>
+        <w:t xml:space="preserve"> végző </w:t>
+      </w:r>
+      <w:r>
+        <w:t>RoleRepository</w:t>
+      </w:r>
+      <w:r>
+        <w:t>.</w:t>
+      </w:r>
+    </w:p>
+    <w:p>
+      <w:pPr>
+        <w:spacing w:line="360" w:lineRule="auto"/>
+      </w:pPr>
+    </w:p>
+    <w:p>
+      <w:r>
+        <w:t>6.1.1 DAO interfészek és metódusok</w:t>
+      </w:r>
+      <w:bookmarkStart w:id="0" w:name="_GoBack"/>
+      <w:bookmarkEnd w:id="0"/>
+    </w:p>
+    <w:p/>
+    <w:p/>
     <w:p>
       <w:pPr>
         <w:rPr>
@@ -8114,7 +7878,7 @@
         </w:rPr>
         <w:t xml:space="preserve">[1] </w:t>
       </w:r>
-      <w:hyperlink r:id="rId13" w:history="1">
+      <w:hyperlink r:id="rId16" w:history="1">
         <w:r>
           <w:rPr>
             <w:rStyle w:val="Hiperhivatkozs"/>
@@ -8140,7 +7904,7 @@
         </w:rPr>
         <w:t xml:space="preserve">[2] </w:t>
       </w:r>
-      <w:hyperlink r:id="rId14" w:history="1">
+      <w:hyperlink r:id="rId17" w:history="1">
         <w:r>
           <w:rPr>
             <w:rStyle w:val="Hiperhivatkozs"/>
@@ -8166,7 +7930,7 @@
         </w:rPr>
         <w:t xml:space="preserve">[3] </w:t>
       </w:r>
-      <w:hyperlink r:id="rId15" w:history="1">
+      <w:hyperlink r:id="rId18" w:history="1">
         <w:r>
           <w:rPr>
             <w:rStyle w:val="Hiperhivatkozs"/>
@@ -8193,7 +7957,7 @@
         </w:rPr>
         <w:t xml:space="preserve">[4] </w:t>
       </w:r>
-      <w:hyperlink r:id="rId16" w:history="1">
+      <w:hyperlink r:id="rId19" w:history="1">
         <w:r>
           <w:rPr>
             <w:rStyle w:val="Hiperhivatkozs"/>
@@ -8218,59 +7982,35 @@
           <w:sz w:val="20"/>
           <w:szCs w:val="20"/>
         </w:rPr>
-        <w:t>[</w:t>
-      </w:r>
-      <w:proofErr w:type="gramStart"/>
-      <w:r>
+        <w:t>[5 ]</w:t>
+      </w:r>
+      <w:hyperlink r:id="rId20" w:history="1">
+        <w:r>
+          <w:rPr>
+            <w:rStyle w:val="Hiperhivatkozs"/>
+            <w:sz w:val="20"/>
+            <w:szCs w:val="20"/>
+          </w:rPr>
+          <w:t>https://spring.io/projects/spring-boot</w:t>
+        </w:r>
+      </w:hyperlink>
+    </w:p>
+    <w:p>
+      <w:pPr>
+        <w:spacing w:before="240" w:line="360" w:lineRule="auto"/>
         <w:rPr>
           <w:sz w:val="20"/>
           <w:szCs w:val="20"/>
         </w:rPr>
-        <w:t>5 ]</w:t>
-      </w:r>
-      <w:proofErr w:type="gramEnd"/>
-      <w:r>
-        <w:fldChar w:fldCharType="begin"/>
-      </w:r>
-      <w:r>
-        <w:instrText xml:space="preserve"> HYPERLINK "https://spring.io/projects/spring-boot" </w:instrText>
-      </w:r>
-      <w:r>
-        <w:fldChar w:fldCharType="separate"/>
-      </w:r>
-      <w:r>
-        <w:rPr>
-          <w:rStyle w:val="Hiperhivatkozs"/>
+      </w:pPr>
+      <w:r>
+        <w:rPr>
           <w:sz w:val="20"/>
           <w:szCs w:val="20"/>
         </w:rPr>
-        <w:t>https://spring.io/projects/spring-boot</w:t>
-      </w:r>
-      <w:r>
-        <w:rPr>
-          <w:rStyle w:val="Hiperhivatkozs"/>
-          <w:sz w:val="20"/>
-          <w:szCs w:val="20"/>
-        </w:rPr>
-        <w:fldChar w:fldCharType="end"/>
-      </w:r>
-    </w:p>
-    <w:p>
-      <w:pPr>
-        <w:spacing w:before="240" w:line="360" w:lineRule="auto"/>
-        <w:rPr>
-          <w:sz w:val="20"/>
-          <w:szCs w:val="20"/>
-        </w:rPr>
-      </w:pPr>
-      <w:r>
-        <w:rPr>
-          <w:sz w:val="20"/>
-          <w:szCs w:val="20"/>
-        </w:rPr>
         <w:t xml:space="preserve">[6] </w:t>
       </w:r>
-      <w:hyperlink r:id="rId17" w:history="1">
+      <w:hyperlink r:id="rId21" w:history="1">
         <w:r>
           <w:rPr>
             <w:rStyle w:val="Hiperhivatkozs"/>
@@ -8296,7 +8036,7 @@
         </w:rPr>
         <w:t xml:space="preserve">[7] </w:t>
       </w:r>
-      <w:hyperlink r:id="rId18" w:history="1">
+      <w:hyperlink r:id="rId22" w:history="1">
         <w:r>
           <w:rPr>
             <w:rStyle w:val="Hiperhivatkozs"/>
@@ -8338,7 +8078,7 @@
         </w:rPr>
         <w:t xml:space="preserve">] </w:t>
       </w:r>
-      <w:hyperlink r:id="rId19" w:history="1">
+      <w:hyperlink r:id="rId23" w:history="1">
         <w:r>
           <w:rPr>
             <w:rStyle w:val="Hiperhivatkozs"/>
@@ -8379,7 +8119,7 @@
         </w:rPr>
         <w:t xml:space="preserve">] </w:t>
       </w:r>
-      <w:hyperlink r:id="rId20" w:history="1">
+      <w:hyperlink r:id="rId24" w:history="1">
         <w:r>
           <w:rPr>
             <w:rStyle w:val="Hiperhivatkozs"/>
@@ -8405,7 +8145,7 @@
         </w:rPr>
         <w:t xml:space="preserve">[10] </w:t>
       </w:r>
-      <w:hyperlink r:id="rId21" w:history="1">
+      <w:hyperlink r:id="rId25" w:history="1">
         <w:r>
           <w:rPr>
             <w:rStyle w:val="Hiperhivatkozs"/>
@@ -8431,7 +8171,7 @@
         </w:rPr>
         <w:t xml:space="preserve">[11] </w:t>
       </w:r>
-      <w:hyperlink r:id="rId22" w:history="1">
+      <w:hyperlink r:id="rId26" w:history="1">
         <w:r>
           <w:rPr>
             <w:rStyle w:val="Hiperhivatkozs"/>
@@ -8457,7 +8197,7 @@
         </w:rPr>
         <w:t xml:space="preserve">[12] </w:t>
       </w:r>
-      <w:hyperlink r:id="rId23" w:history="1">
+      <w:hyperlink r:id="rId27" w:history="1">
         <w:r>
           <w:rPr>
             <w:rStyle w:val="Hiperhivatkozs"/>
@@ -8483,7 +8223,7 @@
         </w:rPr>
         <w:t xml:space="preserve">[13] </w:t>
       </w:r>
-      <w:hyperlink r:id="rId24" w:history="1">
+      <w:hyperlink r:id="rId28" w:history="1">
         <w:r>
           <w:rPr>
             <w:rStyle w:val="Hiperhivatkozs"/>
@@ -8498,6 +8238,24 @@
       <w:pPr>
         <w:spacing w:before="240" w:line="360" w:lineRule="auto"/>
       </w:pPr>
+      <w:r>
+        <w:rPr>
+          <w:sz w:val="20"/>
+          <w:szCs w:val="20"/>
+        </w:rPr>
+        <w:t>[14]</w:t>
+      </w:r>
+      <w:r>
+        <w:t xml:space="preserve"> </w:t>
+      </w:r>
+      <w:r>
+        <w:rPr>
+          <w:rStyle w:val="Hiperhivatkozs"/>
+          <w:sz w:val="20"/>
+          <w:szCs w:val="20"/>
+        </w:rPr>
+        <w:t>https://hu.wikipedia.org/wiki/Java_Persistence_API#Java_Persistence_Query_Language</w:t>
+      </w:r>
     </w:p>
     <w:p>
       <w:pPr>
@@ -8525,7 +8283,7 @@
           <w:rFonts w:ascii="Times New Roman" w:hAnsi="Times New Roman" w:cs="Times New Roman"/>
         </w:rPr>
       </w:pPr>
-      <w:bookmarkStart w:id="0" w:name="_Toc80443510"/>
+      <w:bookmarkStart w:id="1" w:name="_Toc80443510"/>
       <w:r>
         <w:rPr>
           <w:rFonts w:ascii="Times New Roman" w:hAnsi="Times New Roman" w:cs="Times New Roman"/>
@@ -8533,7 +8291,7 @@
         <w:lastRenderedPageBreak/>
         <w:t>Nyilatkozat</w:t>
       </w:r>
-      <w:bookmarkEnd w:id="0"/>
+      <w:bookmarkEnd w:id="1"/>
     </w:p>
     <w:p/>
     <w:p/>
@@ -8543,31 +8301,7 @@
         <w:jc w:val="both"/>
       </w:pPr>
       <w:r>
-        <w:t>Alulírott …………</w:t>
-      </w:r>
-      <w:proofErr w:type="gramStart"/>
-      <w:r>
-        <w:t>…….</w:t>
-      </w:r>
-      <w:proofErr w:type="gramEnd"/>
-      <w:r>
-        <w:t>.………… szakos hallgató, kijelentem, hogy a dolgozatomat a Szegedi Tudományegyetem, Informatikai Intézet …………………</w:t>
-      </w:r>
-      <w:proofErr w:type="gramStart"/>
-      <w:r>
-        <w:t>…….</w:t>
-      </w:r>
-      <w:proofErr w:type="gramEnd"/>
-      <w:r>
-        <w:t>. Tanszékén készítettem, ………………</w:t>
-      </w:r>
-      <w:proofErr w:type="gramStart"/>
-      <w:r>
-        <w:t>…….</w:t>
-      </w:r>
-      <w:proofErr w:type="gramEnd"/>
-      <w:r>
-        <w:t xml:space="preserve">…….…… diploma megszerzése érdekében. </w:t>
+        <w:t xml:space="preserve">Alulírott ………………..………… szakos hallgató, kijelentem, hogy a dolgozatomat a Szegedi Tudományegyetem, Informatikai Intézet ……………………….. Tanszékén készítettem, …………………….…….…… diploma megszerzése érdekében. </w:t>
       </w:r>
     </w:p>
     <w:p>
@@ -8576,15 +8310,7 @@
         <w:jc w:val="both"/>
       </w:pPr>
       <w:r>
-        <w:t xml:space="preserve">Kijelentem, hogy a dolgozatot más szakon korábban nem védtem meg, saját munkám eredménye, és csak a hivatkozott forrásokat (szakirodalom, </w:t>
-      </w:r>
-      <w:proofErr w:type="gramStart"/>
-      <w:r>
-        <w:t>eszközök,</w:t>
-      </w:r>
-      <w:proofErr w:type="gramEnd"/>
-      <w:r>
-        <w:t xml:space="preserve"> stb.) használtam fel.</w:t>
+        <w:t>Kijelentem, hogy a dolgozatot más szakon korábban nem védtem meg, saját munkám eredménye, és csak a hivatkozott forrásokat (szakirodalom, eszközök, stb.) használtam fel.</w:t>
       </w:r>
     </w:p>
     <w:p>
@@ -8656,7 +8382,7 @@
 </file>
 
 <file path=word/endnotes.xml><?xml version="1.0" encoding="utf-8"?>
-<w:endnotes xmlns:wpc="http://schemas.microsoft.com/office/word/2010/wordprocessingCanvas" xmlns:cx="http://schemas.microsoft.com/office/drawing/2014/chartex" xmlns:cx1="http://schemas.microsoft.com/office/drawing/2015/9/8/chartex" xmlns:cx2="http://schemas.microsoft.com/office/drawing/2015/10/21/chartex" xmlns:cx3="http://schemas.microsoft.com/office/drawing/2016/5/9/chartex" xmlns:cx4="http://schemas.microsoft.com/office/drawing/2016/5/10/chartex" xmlns:cx5="http://schemas.microsoft.com/office/drawing/2016/5/11/chartex" xmlns:cx6="http://schemas.microsoft.com/office/drawing/2016/5/12/chartex" xmlns:cx7="http://schemas.microsoft.com/office/drawing/2016/5/13/chartex" xmlns:cx8="http://schemas.microsoft.com/office/drawing/2016/5/14/chartex" xmlns:mc="http://schemas.openxmlformats.org/markup-compatibility/2006" xmlns:aink="http://schemas.microsoft.com/office/drawing/2016/ink" xmlns:am3d="http://schemas.microsoft.com/office/drawing/2017/model3d" xmlns:o="urn:schemas-microsoft-com:office:office" xmlns:r="http://schemas.openxmlformats.org/officeDocument/2006/relationships" xmlns:m="http://schemas.openxmlformats.org/officeDocument/2006/math" xmlns:v="urn:schemas-microsoft-com:vml" xmlns:wp14="http://schemas.microsoft.com/office/word/2010/wordprocessingDrawing" xmlns:wp="http://schemas.openxmlformats.org/drawingml/2006/wordprocessingDrawing" xmlns:w10="urn:schemas-microsoft-com:office:word" xmlns:w="http://schemas.openxmlformats.org/wordprocessingml/2006/main" xmlns:w14="http://schemas.microsoft.com/office/word/2010/wordml" xmlns:w15="http://schemas.microsoft.com/office/word/2012/wordml" xmlns:w16cex="http://schemas.microsoft.com/office/word/2018/wordml/cex" xmlns:w16cid="http://schemas.microsoft.com/office/word/2016/wordml/cid" xmlns:w16="http://schemas.microsoft.com/office/word/2018/wordml" xmlns:w16se="http://schemas.microsoft.com/office/word/2015/wordml/symex" xmlns:wpg="http://schemas.microsoft.com/office/word/2010/wordprocessingGroup" xmlns:wpi="http://schemas.microsoft.com/office/word/2010/wordprocessingInk" xmlns:wne="http://schemas.microsoft.com/office/word/2006/wordml" xmlns:wps="http://schemas.microsoft.com/office/word/2010/wordprocessingShape" mc:Ignorable="w14 w15 w16se w16cid w16 w16cex wp14">
+<w:endnotes xmlns:wpc="http://schemas.microsoft.com/office/word/2010/wordprocessingCanvas" xmlns:cx="http://schemas.microsoft.com/office/drawing/2014/chartex" xmlns:cx1="http://schemas.microsoft.com/office/drawing/2015/9/8/chartex" xmlns:cx2="http://schemas.microsoft.com/office/drawing/2015/10/21/chartex" xmlns:mc="http://schemas.openxmlformats.org/markup-compatibility/2006" xmlns:o="urn:schemas-microsoft-com:office:office" xmlns:r="http://schemas.openxmlformats.org/officeDocument/2006/relationships" xmlns:m="http://schemas.openxmlformats.org/officeDocument/2006/math" xmlns:v="urn:schemas-microsoft-com:vml" xmlns:wp14="http://schemas.microsoft.com/office/word/2010/wordprocessingDrawing" xmlns:wp="http://schemas.openxmlformats.org/drawingml/2006/wordprocessingDrawing" xmlns:w10="urn:schemas-microsoft-com:office:word" xmlns:w="http://schemas.openxmlformats.org/wordprocessingml/2006/main" xmlns:w14="http://schemas.microsoft.com/office/word/2010/wordml" xmlns:w15="http://schemas.microsoft.com/office/word/2012/wordml" xmlns:w16se="http://schemas.microsoft.com/office/word/2015/wordml/symex" xmlns:wpg="http://schemas.microsoft.com/office/word/2010/wordprocessingGroup" xmlns:wpi="http://schemas.microsoft.com/office/word/2010/wordprocessingInk" xmlns:wne="http://schemas.microsoft.com/office/word/2006/wordml" xmlns:wps="http://schemas.microsoft.com/office/word/2010/wordprocessingShape" mc:Ignorable="w14 w15 w16se wp14">
   <w:endnote w:type="separator" w:id="-1">
     <w:p>
       <w:r>
@@ -8675,7 +8401,7 @@
 </file>
 
 <file path=word/footer1.xml><?xml version="1.0" encoding="utf-8"?>
-<w:ftr xmlns:wpc="http://schemas.microsoft.com/office/word/2010/wordprocessingCanvas" xmlns:cx="http://schemas.microsoft.com/office/drawing/2014/chartex" xmlns:cx1="http://schemas.microsoft.com/office/drawing/2015/9/8/chartex" xmlns:cx2="http://schemas.microsoft.com/office/drawing/2015/10/21/chartex" xmlns:cx3="http://schemas.microsoft.com/office/drawing/2016/5/9/chartex" xmlns:cx4="http://schemas.microsoft.com/office/drawing/2016/5/10/chartex" xmlns:cx5="http://schemas.microsoft.com/office/drawing/2016/5/11/chartex" xmlns:cx6="http://schemas.microsoft.com/office/drawing/2016/5/12/chartex" xmlns:cx7="http://schemas.microsoft.com/office/drawing/2016/5/13/chartex" xmlns:cx8="http://schemas.microsoft.com/office/drawing/2016/5/14/chartex" xmlns:mc="http://schemas.openxmlformats.org/markup-compatibility/2006" xmlns:aink="http://schemas.microsoft.com/office/drawing/2016/ink" xmlns:am3d="http://schemas.microsoft.com/office/drawing/2017/model3d" xmlns:o="urn:schemas-microsoft-com:office:office" xmlns:r="http://schemas.openxmlformats.org/officeDocument/2006/relationships" xmlns:m="http://schemas.openxmlformats.org/officeDocument/2006/math" xmlns:v="urn:schemas-microsoft-com:vml" xmlns:wp14="http://schemas.microsoft.com/office/word/2010/wordprocessingDrawing" xmlns:wp="http://schemas.openxmlformats.org/drawingml/2006/wordprocessingDrawing" xmlns:w10="urn:schemas-microsoft-com:office:word" xmlns:w="http://schemas.openxmlformats.org/wordprocessingml/2006/main" xmlns:w14="http://schemas.microsoft.com/office/word/2010/wordml" xmlns:w15="http://schemas.microsoft.com/office/word/2012/wordml" xmlns:w16cex="http://schemas.microsoft.com/office/word/2018/wordml/cex" xmlns:w16cid="http://schemas.microsoft.com/office/word/2016/wordml/cid" xmlns:w16="http://schemas.microsoft.com/office/word/2018/wordml" xmlns:w16se="http://schemas.microsoft.com/office/word/2015/wordml/symex" xmlns:wpg="http://schemas.microsoft.com/office/word/2010/wordprocessingGroup" xmlns:wpi="http://schemas.microsoft.com/office/word/2010/wordprocessingInk" xmlns:wne="http://schemas.microsoft.com/office/word/2006/wordml" xmlns:wps="http://schemas.microsoft.com/office/word/2010/wordprocessingShape" mc:Ignorable="w14 w15 w16se w16cid w16 w16cex wp14">
+<w:ftr xmlns:wpc="http://schemas.microsoft.com/office/word/2010/wordprocessingCanvas" xmlns:cx="http://schemas.microsoft.com/office/drawing/2014/chartex" xmlns:cx1="http://schemas.microsoft.com/office/drawing/2015/9/8/chartex" xmlns:cx2="http://schemas.microsoft.com/office/drawing/2015/10/21/chartex" xmlns:mc="http://schemas.openxmlformats.org/markup-compatibility/2006" xmlns:o="urn:schemas-microsoft-com:office:office" xmlns:r="http://schemas.openxmlformats.org/officeDocument/2006/relationships" xmlns:m="http://schemas.openxmlformats.org/officeDocument/2006/math" xmlns:v="urn:schemas-microsoft-com:vml" xmlns:wp14="http://schemas.microsoft.com/office/word/2010/wordprocessingDrawing" xmlns:wp="http://schemas.openxmlformats.org/drawingml/2006/wordprocessingDrawing" xmlns:w10="urn:schemas-microsoft-com:office:word" xmlns:w="http://schemas.openxmlformats.org/wordprocessingml/2006/main" xmlns:w14="http://schemas.microsoft.com/office/word/2010/wordml" xmlns:w15="http://schemas.microsoft.com/office/word/2012/wordml" xmlns:w16se="http://schemas.microsoft.com/office/word/2015/wordml/symex" xmlns:wpg="http://schemas.microsoft.com/office/word/2010/wordprocessingGroup" xmlns:wpi="http://schemas.microsoft.com/office/word/2010/wordprocessingInk" xmlns:wne="http://schemas.microsoft.com/office/word/2006/wordml" xmlns:wps="http://schemas.microsoft.com/office/word/2010/wordprocessingShape" mc:Ignorable="w14 w15 w16se wp14">
   <w:sdt>
     <w:sdtPr>
       <w:id w:val="641938944"/>
@@ -8701,7 +8427,10 @@
           <w:fldChar w:fldCharType="separate"/>
         </w:r>
         <w:r>
-          <w:t>2</w:t>
+          <w:rPr>
+            <w:noProof/>
+          </w:rPr>
+          <w:t>22</w:t>
         </w:r>
         <w:r>
           <w:fldChar w:fldCharType="end"/>
@@ -8718,7 +8447,7 @@
 </file>
 
 <file path=word/footnotes.xml><?xml version="1.0" encoding="utf-8"?>
-<w:footnotes xmlns:wpc="http://schemas.microsoft.com/office/word/2010/wordprocessingCanvas" xmlns:cx="http://schemas.microsoft.com/office/drawing/2014/chartex" xmlns:cx1="http://schemas.microsoft.com/office/drawing/2015/9/8/chartex" xmlns:cx2="http://schemas.microsoft.com/office/drawing/2015/10/21/chartex" xmlns:cx3="http://schemas.microsoft.com/office/drawing/2016/5/9/chartex" xmlns:cx4="http://schemas.microsoft.com/office/drawing/2016/5/10/chartex" xmlns:cx5="http://schemas.microsoft.com/office/drawing/2016/5/11/chartex" xmlns:cx6="http://schemas.microsoft.com/office/drawing/2016/5/12/chartex" xmlns:cx7="http://schemas.microsoft.com/office/drawing/2016/5/13/chartex" xmlns:cx8="http://schemas.microsoft.com/office/drawing/2016/5/14/chartex" xmlns:mc="http://schemas.openxmlformats.org/markup-compatibility/2006" xmlns:aink="http://schemas.microsoft.com/office/drawing/2016/ink" xmlns:am3d="http://schemas.microsoft.com/office/drawing/2017/model3d" xmlns:o="urn:schemas-microsoft-com:office:office" xmlns:r="http://schemas.openxmlformats.org/officeDocument/2006/relationships" xmlns:m="http://schemas.openxmlformats.org/officeDocument/2006/math" xmlns:v="urn:schemas-microsoft-com:vml" xmlns:wp14="http://schemas.microsoft.com/office/word/2010/wordprocessingDrawing" xmlns:wp="http://schemas.openxmlformats.org/drawingml/2006/wordprocessingDrawing" xmlns:w10="urn:schemas-microsoft-com:office:word" xmlns:w="http://schemas.openxmlformats.org/wordprocessingml/2006/main" xmlns:w14="http://schemas.microsoft.com/office/word/2010/wordml" xmlns:w15="http://schemas.microsoft.com/office/word/2012/wordml" xmlns:w16cex="http://schemas.microsoft.com/office/word/2018/wordml/cex" xmlns:w16cid="http://schemas.microsoft.com/office/word/2016/wordml/cid" xmlns:w16="http://schemas.microsoft.com/office/word/2018/wordml" xmlns:w16se="http://schemas.microsoft.com/office/word/2015/wordml/symex" xmlns:wpg="http://schemas.microsoft.com/office/word/2010/wordprocessingGroup" xmlns:wpi="http://schemas.microsoft.com/office/word/2010/wordprocessingInk" xmlns:wne="http://schemas.microsoft.com/office/word/2006/wordml" xmlns:wps="http://schemas.microsoft.com/office/word/2010/wordprocessingShape" mc:Ignorable="w14 w15 w16se w16cid w16 w16cex wp14">
+<w:footnotes xmlns:wpc="http://schemas.microsoft.com/office/word/2010/wordprocessingCanvas" xmlns:cx="http://schemas.microsoft.com/office/drawing/2014/chartex" xmlns:cx1="http://schemas.microsoft.com/office/drawing/2015/9/8/chartex" xmlns:cx2="http://schemas.microsoft.com/office/drawing/2015/10/21/chartex" xmlns:mc="http://schemas.openxmlformats.org/markup-compatibility/2006" xmlns:o="urn:schemas-microsoft-com:office:office" xmlns:r="http://schemas.openxmlformats.org/officeDocument/2006/relationships" xmlns:m="http://schemas.openxmlformats.org/officeDocument/2006/math" xmlns:v="urn:schemas-microsoft-com:vml" xmlns:wp14="http://schemas.microsoft.com/office/word/2010/wordprocessingDrawing" xmlns:wp="http://schemas.openxmlformats.org/drawingml/2006/wordprocessingDrawing" xmlns:w10="urn:schemas-microsoft-com:office:word" xmlns:w="http://schemas.openxmlformats.org/wordprocessingml/2006/main" xmlns:w14="http://schemas.microsoft.com/office/word/2010/wordml" xmlns:w15="http://schemas.microsoft.com/office/word/2012/wordml" xmlns:w16se="http://schemas.microsoft.com/office/word/2015/wordml/symex" xmlns:wpg="http://schemas.microsoft.com/office/word/2010/wordprocessingGroup" xmlns:wpi="http://schemas.microsoft.com/office/word/2010/wordprocessingInk" xmlns:wne="http://schemas.microsoft.com/office/word/2006/wordml" xmlns:wps="http://schemas.microsoft.com/office/word/2010/wordprocessingShape" mc:Ignorable="w14 w15 w16se wp14">
   <w:footnote w:type="separator" w:id="-1">
     <w:p>
       <w:r>
@@ -8737,8 +8466,121 @@
 </file>
 
 <file path=word/numbering.xml><?xml version="1.0" encoding="utf-8"?>
-<w:numbering xmlns:wpc="http://schemas.microsoft.com/office/word/2010/wordprocessingCanvas" xmlns:cx="http://schemas.microsoft.com/office/drawing/2014/chartex" xmlns:cx1="http://schemas.microsoft.com/office/drawing/2015/9/8/chartex" xmlns:cx2="http://schemas.microsoft.com/office/drawing/2015/10/21/chartex" xmlns:cx3="http://schemas.microsoft.com/office/drawing/2016/5/9/chartex" xmlns:cx4="http://schemas.microsoft.com/office/drawing/2016/5/10/chartex" xmlns:cx5="http://schemas.microsoft.com/office/drawing/2016/5/11/chartex" xmlns:cx6="http://schemas.microsoft.com/office/drawing/2016/5/12/chartex" xmlns:cx7="http://schemas.microsoft.com/office/drawing/2016/5/13/chartex" xmlns:cx8="http://schemas.microsoft.com/office/drawing/2016/5/14/chartex" xmlns:mc="http://schemas.openxmlformats.org/markup-compatibility/2006" xmlns:aink="http://schemas.microsoft.com/office/drawing/2016/ink" xmlns:am3d="http://schemas.microsoft.com/office/drawing/2017/model3d" xmlns:o="urn:schemas-microsoft-com:office:office" xmlns:r="http://schemas.openxmlformats.org/officeDocument/2006/relationships" xmlns:m="http://schemas.openxmlformats.org/officeDocument/2006/math" xmlns:v="urn:schemas-microsoft-com:vml" xmlns:wp14="http://schemas.microsoft.com/office/word/2010/wordprocessingDrawing" xmlns:wp="http://schemas.openxmlformats.org/drawingml/2006/wordprocessingDrawing" xmlns:w10="urn:schemas-microsoft-com:office:word" xmlns:w="http://schemas.openxmlformats.org/wordprocessingml/2006/main" xmlns:w14="http://schemas.microsoft.com/office/word/2010/wordml" xmlns:w15="http://schemas.microsoft.com/office/word/2012/wordml" xmlns:w16cex="http://schemas.microsoft.com/office/word/2018/wordml/cex" xmlns:w16cid="http://schemas.microsoft.com/office/word/2016/wordml/cid" xmlns:w16="http://schemas.microsoft.com/office/word/2018/wordml" xmlns:w16se="http://schemas.microsoft.com/office/word/2015/wordml/symex" xmlns:wpg="http://schemas.microsoft.com/office/word/2010/wordprocessingGroup" xmlns:wpi="http://schemas.microsoft.com/office/word/2010/wordprocessingInk" xmlns:wne="http://schemas.microsoft.com/office/word/2006/wordml" xmlns:wps="http://schemas.microsoft.com/office/word/2010/wordprocessingShape" mc:Ignorable="w14 w15 w16se w16cid w16 w16cex wp14">
+<w:numbering xmlns:wpc="http://schemas.microsoft.com/office/word/2010/wordprocessingCanvas" xmlns:cx="http://schemas.microsoft.com/office/drawing/2014/chartex" xmlns:cx1="http://schemas.microsoft.com/office/drawing/2015/9/8/chartex" xmlns:cx2="http://schemas.microsoft.com/office/drawing/2015/10/21/chartex" xmlns:mc="http://schemas.openxmlformats.org/markup-compatibility/2006" xmlns:o="urn:schemas-microsoft-com:office:office" xmlns:r="http://schemas.openxmlformats.org/officeDocument/2006/relationships" xmlns:m="http://schemas.openxmlformats.org/officeDocument/2006/math" xmlns:v="urn:schemas-microsoft-com:vml" xmlns:wp14="http://schemas.microsoft.com/office/word/2010/wordprocessingDrawing" xmlns:wp="http://schemas.openxmlformats.org/drawingml/2006/wordprocessingDrawing" xmlns:w10="urn:schemas-microsoft-com:office:word" xmlns:w="http://schemas.openxmlformats.org/wordprocessingml/2006/main" xmlns:w14="http://schemas.microsoft.com/office/word/2010/wordml" xmlns:w15="http://schemas.microsoft.com/office/word/2012/wordml" xmlns:w16se="http://schemas.microsoft.com/office/word/2015/wordml/symex" xmlns:wpg="http://schemas.microsoft.com/office/word/2010/wordprocessingGroup" xmlns:wpi="http://schemas.microsoft.com/office/word/2010/wordprocessingInk" xmlns:wne="http://schemas.microsoft.com/office/word/2006/wordml" xmlns:wps="http://schemas.microsoft.com/office/word/2010/wordprocessingShape" mc:Ignorable="w14 w15 w16se wp14">
   <w:abstractNum w:abstractNumId="0" w15:restartNumberingAfterBreak="0">
+    <w:nsid w:val="0DE8201F"/>
+    <w:multiLevelType w:val="hybridMultilevel"/>
+    <w:tmpl w:val="0AEC56F6"/>
+    <w:lvl w:ilvl="0" w:tplc="040E0001">
+      <w:start w:val="1"/>
+      <w:numFmt w:val="bullet"/>
+      <w:lvlText w:val=""/>
+      <w:lvlJc w:val="left"/>
+      <w:pPr>
+        <w:ind w:left="720" w:hanging="360"/>
+      </w:pPr>
+      <w:rPr>
+        <w:rFonts w:ascii="Symbol" w:hAnsi="Symbol" w:hint="default"/>
+      </w:rPr>
+    </w:lvl>
+    <w:lvl w:ilvl="1" w:tplc="040E0003" w:tentative="1">
+      <w:start w:val="1"/>
+      <w:numFmt w:val="bullet"/>
+      <w:lvlText w:val="o"/>
+      <w:lvlJc w:val="left"/>
+      <w:pPr>
+        <w:ind w:left="1440" w:hanging="360"/>
+      </w:pPr>
+      <w:rPr>
+        <w:rFonts w:ascii="Courier New" w:hAnsi="Courier New" w:cs="Courier New" w:hint="default"/>
+      </w:rPr>
+    </w:lvl>
+    <w:lvl w:ilvl="2" w:tplc="040E0005" w:tentative="1">
+      <w:start w:val="1"/>
+      <w:numFmt w:val="bullet"/>
+      <w:lvlText w:val=""/>
+      <w:lvlJc w:val="left"/>
+      <w:pPr>
+        <w:ind w:left="2160" w:hanging="360"/>
+      </w:pPr>
+      <w:rPr>
+        <w:rFonts w:ascii="Wingdings" w:hAnsi="Wingdings" w:hint="default"/>
+      </w:rPr>
+    </w:lvl>
+    <w:lvl w:ilvl="3" w:tplc="040E0001" w:tentative="1">
+      <w:start w:val="1"/>
+      <w:numFmt w:val="bullet"/>
+      <w:lvlText w:val=""/>
+      <w:lvlJc w:val="left"/>
+      <w:pPr>
+        <w:ind w:left="2880" w:hanging="360"/>
+      </w:pPr>
+      <w:rPr>
+        <w:rFonts w:ascii="Symbol" w:hAnsi="Symbol" w:hint="default"/>
+      </w:rPr>
+    </w:lvl>
+    <w:lvl w:ilvl="4" w:tplc="040E0003" w:tentative="1">
+      <w:start w:val="1"/>
+      <w:numFmt w:val="bullet"/>
+      <w:lvlText w:val="o"/>
+      <w:lvlJc w:val="left"/>
+      <w:pPr>
+        <w:ind w:left="3600" w:hanging="360"/>
+      </w:pPr>
+      <w:rPr>
+        <w:rFonts w:ascii="Courier New" w:hAnsi="Courier New" w:cs="Courier New" w:hint="default"/>
+      </w:rPr>
+    </w:lvl>
+    <w:lvl w:ilvl="5" w:tplc="040E0005" w:tentative="1">
+      <w:start w:val="1"/>
+      <w:numFmt w:val="bullet"/>
+      <w:lvlText w:val=""/>
+      <w:lvlJc w:val="left"/>
+      <w:pPr>
+        <w:ind w:left="4320" w:hanging="360"/>
+      </w:pPr>
+      <w:rPr>
+        <w:rFonts w:ascii="Wingdings" w:hAnsi="Wingdings" w:hint="default"/>
+      </w:rPr>
+    </w:lvl>
+    <w:lvl w:ilvl="6" w:tplc="040E0001" w:tentative="1">
+      <w:start w:val="1"/>
+      <w:numFmt w:val="bullet"/>
+      <w:lvlText w:val=""/>
+      <w:lvlJc w:val="left"/>
+      <w:pPr>
+        <w:ind w:left="5040" w:hanging="360"/>
+      </w:pPr>
+      <w:rPr>
+        <w:rFonts w:ascii="Symbol" w:hAnsi="Symbol" w:hint="default"/>
+      </w:rPr>
+    </w:lvl>
+    <w:lvl w:ilvl="7" w:tplc="040E0003" w:tentative="1">
+      <w:start w:val="1"/>
+      <w:numFmt w:val="bullet"/>
+      <w:lvlText w:val="o"/>
+      <w:lvlJc w:val="left"/>
+      <w:pPr>
+        <w:ind w:left="5760" w:hanging="360"/>
+      </w:pPr>
+      <w:rPr>
+        <w:rFonts w:ascii="Courier New" w:hAnsi="Courier New" w:cs="Courier New" w:hint="default"/>
+      </w:rPr>
+    </w:lvl>
+    <w:lvl w:ilvl="8" w:tplc="040E0005" w:tentative="1">
+      <w:start w:val="1"/>
+      <w:numFmt w:val="bullet"/>
+      <w:lvlText w:val=""/>
+      <w:lvlJc w:val="left"/>
+      <w:pPr>
+        <w:ind w:left="6480" w:hanging="360"/>
+      </w:pPr>
+      <w:rPr>
+        <w:rFonts w:ascii="Wingdings" w:hAnsi="Wingdings" w:hint="default"/>
+      </w:rPr>
+    </w:lvl>
+  </w:abstractNum>
+  <w:abstractNum w:abstractNumId="1" w15:restartNumberingAfterBreak="0">
     <w:nsid w:val="161C6B71"/>
     <w:multiLevelType w:val="hybridMultilevel"/>
     <w:tmpl w:val="5B34718A"/>
@@ -8851,7 +8693,120 @@
       </w:rPr>
     </w:lvl>
   </w:abstractNum>
-  <w:abstractNum w:abstractNumId="1" w15:restartNumberingAfterBreak="0">
+  <w:abstractNum w:abstractNumId="2" w15:restartNumberingAfterBreak="0">
+    <w:nsid w:val="197A1883"/>
+    <w:multiLevelType w:val="hybridMultilevel"/>
+    <w:tmpl w:val="1CE849D4"/>
+    <w:lvl w:ilvl="0" w:tplc="040E0001">
+      <w:start w:val="1"/>
+      <w:numFmt w:val="bullet"/>
+      <w:lvlText w:val=""/>
+      <w:lvlJc w:val="left"/>
+      <w:pPr>
+        <w:ind w:left="720" w:hanging="360"/>
+      </w:pPr>
+      <w:rPr>
+        <w:rFonts w:ascii="Symbol" w:hAnsi="Symbol" w:hint="default"/>
+      </w:rPr>
+    </w:lvl>
+    <w:lvl w:ilvl="1" w:tplc="040E0003" w:tentative="1">
+      <w:start w:val="1"/>
+      <w:numFmt w:val="bullet"/>
+      <w:lvlText w:val="o"/>
+      <w:lvlJc w:val="left"/>
+      <w:pPr>
+        <w:ind w:left="1440" w:hanging="360"/>
+      </w:pPr>
+      <w:rPr>
+        <w:rFonts w:ascii="Courier New" w:hAnsi="Courier New" w:cs="Courier New" w:hint="default"/>
+      </w:rPr>
+    </w:lvl>
+    <w:lvl w:ilvl="2" w:tplc="040E0005" w:tentative="1">
+      <w:start w:val="1"/>
+      <w:numFmt w:val="bullet"/>
+      <w:lvlText w:val=""/>
+      <w:lvlJc w:val="left"/>
+      <w:pPr>
+        <w:ind w:left="2160" w:hanging="360"/>
+      </w:pPr>
+      <w:rPr>
+        <w:rFonts w:ascii="Wingdings" w:hAnsi="Wingdings" w:hint="default"/>
+      </w:rPr>
+    </w:lvl>
+    <w:lvl w:ilvl="3" w:tplc="040E0001" w:tentative="1">
+      <w:start w:val="1"/>
+      <w:numFmt w:val="bullet"/>
+      <w:lvlText w:val=""/>
+      <w:lvlJc w:val="left"/>
+      <w:pPr>
+        <w:ind w:left="2880" w:hanging="360"/>
+      </w:pPr>
+      <w:rPr>
+        <w:rFonts w:ascii="Symbol" w:hAnsi="Symbol" w:hint="default"/>
+      </w:rPr>
+    </w:lvl>
+    <w:lvl w:ilvl="4" w:tplc="040E0003" w:tentative="1">
+      <w:start w:val="1"/>
+      <w:numFmt w:val="bullet"/>
+      <w:lvlText w:val="o"/>
+      <w:lvlJc w:val="left"/>
+      <w:pPr>
+        <w:ind w:left="3600" w:hanging="360"/>
+      </w:pPr>
+      <w:rPr>
+        <w:rFonts w:ascii="Courier New" w:hAnsi="Courier New" w:cs="Courier New" w:hint="default"/>
+      </w:rPr>
+    </w:lvl>
+    <w:lvl w:ilvl="5" w:tplc="040E0005" w:tentative="1">
+      <w:start w:val="1"/>
+      <w:numFmt w:val="bullet"/>
+      <w:lvlText w:val=""/>
+      <w:lvlJc w:val="left"/>
+      <w:pPr>
+        <w:ind w:left="4320" w:hanging="360"/>
+      </w:pPr>
+      <w:rPr>
+        <w:rFonts w:ascii="Wingdings" w:hAnsi="Wingdings" w:hint="default"/>
+      </w:rPr>
+    </w:lvl>
+    <w:lvl w:ilvl="6" w:tplc="040E0001" w:tentative="1">
+      <w:start w:val="1"/>
+      <w:numFmt w:val="bullet"/>
+      <w:lvlText w:val=""/>
+      <w:lvlJc w:val="left"/>
+      <w:pPr>
+        <w:ind w:left="5040" w:hanging="360"/>
+      </w:pPr>
+      <w:rPr>
+        <w:rFonts w:ascii="Symbol" w:hAnsi="Symbol" w:hint="default"/>
+      </w:rPr>
+    </w:lvl>
+    <w:lvl w:ilvl="7" w:tplc="040E0003" w:tentative="1">
+      <w:start w:val="1"/>
+      <w:numFmt w:val="bullet"/>
+      <w:lvlText w:val="o"/>
+      <w:lvlJc w:val="left"/>
+      <w:pPr>
+        <w:ind w:left="5760" w:hanging="360"/>
+      </w:pPr>
+      <w:rPr>
+        <w:rFonts w:ascii="Courier New" w:hAnsi="Courier New" w:cs="Courier New" w:hint="default"/>
+      </w:rPr>
+    </w:lvl>
+    <w:lvl w:ilvl="8" w:tplc="040E0005" w:tentative="1">
+      <w:start w:val="1"/>
+      <w:numFmt w:val="bullet"/>
+      <w:lvlText w:val=""/>
+      <w:lvlJc w:val="left"/>
+      <w:pPr>
+        <w:ind w:left="6480" w:hanging="360"/>
+      </w:pPr>
+      <w:rPr>
+        <w:rFonts w:ascii="Wingdings" w:hAnsi="Wingdings" w:hint="default"/>
+      </w:rPr>
+    </w:lvl>
+  </w:abstractNum>
+  <w:abstractNum w:abstractNumId="3" w15:restartNumberingAfterBreak="0">
     <w:nsid w:val="20CC5CBA"/>
     <w:multiLevelType w:val="hybridMultilevel"/>
     <w:tmpl w:val="3064D586"/>
@@ -8964,7 +8919,7 @@
       </w:rPr>
     </w:lvl>
   </w:abstractNum>
-  <w:abstractNum w:abstractNumId="2" w15:restartNumberingAfterBreak="0">
+  <w:abstractNum w:abstractNumId="4" w15:restartNumberingAfterBreak="0">
     <w:nsid w:val="22BE1A87"/>
     <w:multiLevelType w:val="hybridMultilevel"/>
     <w:tmpl w:val="DAFA3398"/>
@@ -9077,7 +9032,120 @@
       </w:rPr>
     </w:lvl>
   </w:abstractNum>
-  <w:abstractNum w:abstractNumId="3" w15:restartNumberingAfterBreak="0">
+  <w:abstractNum w:abstractNumId="5" w15:restartNumberingAfterBreak="0">
+    <w:nsid w:val="27262276"/>
+    <w:multiLevelType w:val="hybridMultilevel"/>
+    <w:tmpl w:val="6A1C5682"/>
+    <w:lvl w:ilvl="0" w:tplc="040E0001">
+      <w:start w:val="1"/>
+      <w:numFmt w:val="bullet"/>
+      <w:lvlText w:val=""/>
+      <w:lvlJc w:val="left"/>
+      <w:pPr>
+        <w:ind w:left="720" w:hanging="360"/>
+      </w:pPr>
+      <w:rPr>
+        <w:rFonts w:ascii="Symbol" w:hAnsi="Symbol" w:hint="default"/>
+      </w:rPr>
+    </w:lvl>
+    <w:lvl w:ilvl="1" w:tplc="040E0003" w:tentative="1">
+      <w:start w:val="1"/>
+      <w:numFmt w:val="bullet"/>
+      <w:lvlText w:val="o"/>
+      <w:lvlJc w:val="left"/>
+      <w:pPr>
+        <w:ind w:left="1440" w:hanging="360"/>
+      </w:pPr>
+      <w:rPr>
+        <w:rFonts w:ascii="Courier New" w:hAnsi="Courier New" w:cs="Courier New" w:hint="default"/>
+      </w:rPr>
+    </w:lvl>
+    <w:lvl w:ilvl="2" w:tplc="040E0005" w:tentative="1">
+      <w:start w:val="1"/>
+      <w:numFmt w:val="bullet"/>
+      <w:lvlText w:val=""/>
+      <w:lvlJc w:val="left"/>
+      <w:pPr>
+        <w:ind w:left="2160" w:hanging="360"/>
+      </w:pPr>
+      <w:rPr>
+        <w:rFonts w:ascii="Wingdings" w:hAnsi="Wingdings" w:hint="default"/>
+      </w:rPr>
+    </w:lvl>
+    <w:lvl w:ilvl="3" w:tplc="040E0001" w:tentative="1">
+      <w:start w:val="1"/>
+      <w:numFmt w:val="bullet"/>
+      <w:lvlText w:val=""/>
+      <w:lvlJc w:val="left"/>
+      <w:pPr>
+        <w:ind w:left="2880" w:hanging="360"/>
+      </w:pPr>
+      <w:rPr>
+        <w:rFonts w:ascii="Symbol" w:hAnsi="Symbol" w:hint="default"/>
+      </w:rPr>
+    </w:lvl>
+    <w:lvl w:ilvl="4" w:tplc="040E0003" w:tentative="1">
+      <w:start w:val="1"/>
+      <w:numFmt w:val="bullet"/>
+      <w:lvlText w:val="o"/>
+      <w:lvlJc w:val="left"/>
+      <w:pPr>
+        <w:ind w:left="3600" w:hanging="360"/>
+      </w:pPr>
+      <w:rPr>
+        <w:rFonts w:ascii="Courier New" w:hAnsi="Courier New" w:cs="Courier New" w:hint="default"/>
+      </w:rPr>
+    </w:lvl>
+    <w:lvl w:ilvl="5" w:tplc="040E0005" w:tentative="1">
+      <w:start w:val="1"/>
+      <w:numFmt w:val="bullet"/>
+      <w:lvlText w:val=""/>
+      <w:lvlJc w:val="left"/>
+      <w:pPr>
+        <w:ind w:left="4320" w:hanging="360"/>
+      </w:pPr>
+      <w:rPr>
+        <w:rFonts w:ascii="Wingdings" w:hAnsi="Wingdings" w:hint="default"/>
+      </w:rPr>
+    </w:lvl>
+    <w:lvl w:ilvl="6" w:tplc="040E0001" w:tentative="1">
+      <w:start w:val="1"/>
+      <w:numFmt w:val="bullet"/>
+      <w:lvlText w:val=""/>
+      <w:lvlJc w:val="left"/>
+      <w:pPr>
+        <w:ind w:left="5040" w:hanging="360"/>
+      </w:pPr>
+      <w:rPr>
+        <w:rFonts w:ascii="Symbol" w:hAnsi="Symbol" w:hint="default"/>
+      </w:rPr>
+    </w:lvl>
+    <w:lvl w:ilvl="7" w:tplc="040E0003" w:tentative="1">
+      <w:start w:val="1"/>
+      <w:numFmt w:val="bullet"/>
+      <w:lvlText w:val="o"/>
+      <w:lvlJc w:val="left"/>
+      <w:pPr>
+        <w:ind w:left="5760" w:hanging="360"/>
+      </w:pPr>
+      <w:rPr>
+        <w:rFonts w:ascii="Courier New" w:hAnsi="Courier New" w:cs="Courier New" w:hint="default"/>
+      </w:rPr>
+    </w:lvl>
+    <w:lvl w:ilvl="8" w:tplc="040E0005" w:tentative="1">
+      <w:start w:val="1"/>
+      <w:numFmt w:val="bullet"/>
+      <w:lvlText w:val=""/>
+      <w:lvlJc w:val="left"/>
+      <w:pPr>
+        <w:ind w:left="6480" w:hanging="360"/>
+      </w:pPr>
+      <w:rPr>
+        <w:rFonts w:ascii="Wingdings" w:hAnsi="Wingdings" w:hint="default"/>
+      </w:rPr>
+    </w:lvl>
+  </w:abstractNum>
+  <w:abstractNum w:abstractNumId="6" w15:restartNumberingAfterBreak="0">
     <w:nsid w:val="2C0F08EE"/>
     <w:multiLevelType w:val="hybridMultilevel"/>
     <w:tmpl w:val="C61A8958"/>
@@ -9190,7 +9258,7 @@
       </w:rPr>
     </w:lvl>
   </w:abstractNum>
-  <w:abstractNum w:abstractNumId="4" w15:restartNumberingAfterBreak="0">
+  <w:abstractNum w:abstractNumId="7" w15:restartNumberingAfterBreak="0">
     <w:nsid w:val="2F730188"/>
     <w:multiLevelType w:val="hybridMultilevel"/>
     <w:tmpl w:val="E75C3E68"/>
@@ -9302,7 +9370,7 @@
       </w:rPr>
     </w:lvl>
   </w:abstractNum>
-  <w:abstractNum w:abstractNumId="5" w15:restartNumberingAfterBreak="0">
+  <w:abstractNum w:abstractNumId="8" w15:restartNumberingAfterBreak="0">
     <w:nsid w:val="33B574D0"/>
     <w:multiLevelType w:val="hybridMultilevel"/>
     <w:tmpl w:val="F0BAC358"/>
@@ -9391,7 +9459,7 @@
       </w:pPr>
     </w:lvl>
   </w:abstractNum>
-  <w:abstractNum w:abstractNumId="6" w15:restartNumberingAfterBreak="0">
+  <w:abstractNum w:abstractNumId="9" w15:restartNumberingAfterBreak="0">
     <w:nsid w:val="3DB625A1"/>
     <w:multiLevelType w:val="hybridMultilevel"/>
     <w:tmpl w:val="1BECB6FC"/>
@@ -9504,7 +9572,7 @@
       </w:rPr>
     </w:lvl>
   </w:abstractNum>
-  <w:abstractNum w:abstractNumId="7" w15:restartNumberingAfterBreak="0">
+  <w:abstractNum w:abstractNumId="10" w15:restartNumberingAfterBreak="0">
     <w:nsid w:val="457D121E"/>
     <w:multiLevelType w:val="hybridMultilevel"/>
     <w:tmpl w:val="3A9499B0"/>
@@ -9616,7 +9684,7 @@
       </w:rPr>
     </w:lvl>
   </w:abstractNum>
-  <w:abstractNum w:abstractNumId="8" w15:restartNumberingAfterBreak="0">
+  <w:abstractNum w:abstractNumId="11" w15:restartNumberingAfterBreak="0">
     <w:nsid w:val="4609106B"/>
     <w:multiLevelType w:val="hybridMultilevel"/>
     <w:tmpl w:val="FC4A5070"/>
@@ -9729,7 +9797,7 @@
       </w:rPr>
     </w:lvl>
   </w:abstractNum>
-  <w:abstractNum w:abstractNumId="9" w15:restartNumberingAfterBreak="0">
+  <w:abstractNum w:abstractNumId="12" w15:restartNumberingAfterBreak="0">
     <w:nsid w:val="5CE91BBC"/>
     <w:multiLevelType w:val="hybridMultilevel"/>
     <w:tmpl w:val="A75CF8A8"/>
@@ -9841,7 +9909,7 @@
       </w:rPr>
     </w:lvl>
   </w:abstractNum>
-  <w:abstractNum w:abstractNumId="10" w15:restartNumberingAfterBreak="0">
+  <w:abstractNum w:abstractNumId="13" w15:restartNumberingAfterBreak="0">
     <w:nsid w:val="610B1E84"/>
     <w:multiLevelType w:val="hybridMultilevel"/>
     <w:tmpl w:val="D88C1682"/>
@@ -9955,43 +10023,52 @@
     </w:lvl>
   </w:abstractNum>
   <w:num w:numId="1">
+    <w:abstractNumId w:val="9"/>
+  </w:num>
+  <w:num w:numId="2">
+    <w:abstractNumId w:val="11"/>
+  </w:num>
+  <w:num w:numId="3">
     <w:abstractNumId w:val="6"/>
   </w:num>
-  <w:num w:numId="2">
+  <w:num w:numId="4">
+    <w:abstractNumId w:val="3"/>
+  </w:num>
+  <w:num w:numId="5">
     <w:abstractNumId w:val="8"/>
   </w:num>
-  <w:num w:numId="3">
-    <w:abstractNumId w:val="3"/>
+  <w:num w:numId="6">
+    <w:abstractNumId w:val="4"/>
   </w:num>
-  <w:num w:numId="4">
+  <w:num w:numId="7">
+    <w:abstractNumId w:val="13"/>
+  </w:num>
+  <w:num w:numId="8">
+    <w:abstractNumId w:val="12"/>
+  </w:num>
+  <w:num w:numId="9">
+    <w:abstractNumId w:val="7"/>
+  </w:num>
+  <w:num w:numId="10">
+    <w:abstractNumId w:val="10"/>
+  </w:num>
+  <w:num w:numId="11">
     <w:abstractNumId w:val="1"/>
   </w:num>
-  <w:num w:numId="5">
+  <w:num w:numId="12">
+    <w:abstractNumId w:val="2"/>
+  </w:num>
+  <w:num w:numId="13">
     <w:abstractNumId w:val="5"/>
   </w:num>
-  <w:num w:numId="6">
-    <w:abstractNumId w:val="2"/>
-  </w:num>
-  <w:num w:numId="7">
-    <w:abstractNumId w:val="10"/>
-  </w:num>
-  <w:num w:numId="8">
-    <w:abstractNumId w:val="9"/>
-  </w:num>
-  <w:num w:numId="9">
-    <w:abstractNumId w:val="4"/>
-  </w:num>
-  <w:num w:numId="10">
-    <w:abstractNumId w:val="7"/>
-  </w:num>
-  <w:num w:numId="11">
+  <w:num w:numId="14">
     <w:abstractNumId w:val="0"/>
   </w:num>
 </w:numbering>
 </file>
 
 <file path=word/styles.xml><?xml version="1.0" encoding="utf-8"?>
-<w:styles xmlns:mc="http://schemas.openxmlformats.org/markup-compatibility/2006" xmlns:r="http://schemas.openxmlformats.org/officeDocument/2006/relationships" xmlns:w="http://schemas.openxmlformats.org/wordprocessingml/2006/main" xmlns:w14="http://schemas.microsoft.com/office/word/2010/wordml" xmlns:w15="http://schemas.microsoft.com/office/word/2012/wordml" xmlns:w16cex="http://schemas.microsoft.com/office/word/2018/wordml/cex" xmlns:w16cid="http://schemas.microsoft.com/office/word/2016/wordml/cid" xmlns:w16="http://schemas.microsoft.com/office/word/2018/wordml" xmlns:w16se="http://schemas.microsoft.com/office/word/2015/wordml/symex" mc:Ignorable="w14 w15 w16se w16cid w16 w16cex">
+<w:styles xmlns:mc="http://schemas.openxmlformats.org/markup-compatibility/2006" xmlns:r="http://schemas.openxmlformats.org/officeDocument/2006/relationships" xmlns:w="http://schemas.openxmlformats.org/wordprocessingml/2006/main" xmlns:w14="http://schemas.microsoft.com/office/word/2010/wordml" xmlns:w15="http://schemas.microsoft.com/office/word/2012/wordml" xmlns:w16se="http://schemas.microsoft.com/office/word/2015/wordml/symex" mc:Ignorable="w14 w15 w16se">
   <w:docDefaults>
     <w:rPrDefault>
       <w:rPr>
@@ -10007,7 +10084,7 @@
       </w:pPr>
     </w:pPrDefault>
   </w:docDefaults>
-  <w:latentStyles w:defLockedState="0" w:defUIPriority="99" w:defSemiHidden="0" w:defUnhideWhenUsed="0" w:defQFormat="0" w:count="376">
+  <w:latentStyles w:defLockedState="0" w:defUIPriority="99" w:defSemiHidden="0" w:defUnhideWhenUsed="0" w:defQFormat="0" w:count="372">
     <w:lsdException w:name="Normal" w:uiPriority="0" w:qFormat="1"/>
     <w:lsdException w:name="heading 1" w:uiPriority="9" w:qFormat="1"/>
     <w:lsdException w:name="heading 2" w:semiHidden="1" w:uiPriority="0" w:unhideWhenUsed="1" w:qFormat="1"/>
@@ -10380,10 +10457,6 @@
     <w:lsdException w:name="List Table 6 Colorful Accent 6" w:uiPriority="51"/>
     <w:lsdException w:name="List Table 7 Colorful Accent 6" w:uiPriority="52"/>
     <w:lsdException w:name="Mention" w:semiHidden="1" w:unhideWhenUsed="1"/>
-    <w:lsdException w:name="Smart Hyperlink" w:semiHidden="1" w:unhideWhenUsed="1"/>
-    <w:lsdException w:name="Hashtag" w:semiHidden="1" w:unhideWhenUsed="1"/>
-    <w:lsdException w:name="Unresolved Mention" w:semiHidden="1" w:unhideWhenUsed="1"/>
-    <w:lsdException w:name="Smart Link" w:semiHidden="1" w:unhideWhenUsed="1"/>
   </w:latentStyles>
   <w:style w:type="paragraph" w:default="1" w:styleId="Norml">
     <w:name w:val="Normal"/>
@@ -10677,7 +10750,7 @@
     <w:basedOn w:val="Bekezdsalapbettpusa"/>
     <w:rsid w:val="004038CE"/>
   </w:style>
-  <w:style w:type="character" w:styleId="Feloldatlanmegemlts">
+  <w:style w:type="character" w:customStyle="1" w:styleId="UnresolvedMention">
     <w:name w:val="Unresolved Mention"/>
     <w:basedOn w:val="Bekezdsalapbettpusa"/>
     <w:uiPriority w:val="99"/>

</xml_diff>